<commit_message>
Añadidas horas Cristóbal a la hoja de horas
</commit_message>
<xml_diff>
--- a/HOJAHORAS.docx
+++ b/HOJAHORAS.docx
@@ -27,7 +27,13 @@
             <w:cnfStyle w:val="001000000000" w:firstRow="0" w:lastRow="0" w:firstColumn="1" w:lastColumn="0" w:oddVBand="0" w:evenVBand="0" w:oddHBand="0" w:evenHBand="0" w:firstRowFirstColumn="0" w:firstRowLastColumn="0" w:lastRowFirstColumn="0" w:lastRowLastColumn="0"/>
             <w:tcW w:w="1948" w:type="dxa"/>
           </w:tcPr>
-          <w:p/>
+          <w:p>
+            <w:pPr>
+              <w:rPr>
+                <w:vertAlign w:val="superscript"/>
+              </w:rPr>
+            </w:pPr>
+          </w:p>
         </w:tc>
         <w:tc>
           <w:tcPr>
@@ -163,8 +169,6 @@
             <w:r>
               <w:t>4</w:t>
             </w:r>
-            <w:bookmarkStart w:id="0" w:name="_GoBack"/>
-            <w:bookmarkEnd w:id="0"/>
             <w:r>
               <w:t>h</w:t>
             </w:r>
@@ -198,6 +202,9 @@
             <w:pPr>
               <w:cnfStyle w:val="000000100000" w:firstRow="0" w:lastRow="0" w:firstColumn="0" w:lastColumn="0" w:oddVBand="0" w:evenVBand="0" w:oddHBand="1" w:evenHBand="0" w:firstRowFirstColumn="0" w:firstRowLastColumn="0" w:lastRowFirstColumn="0" w:lastRowLastColumn="0"/>
             </w:pPr>
+            <w:r>
+              <w:t>4h</w:t>
+            </w:r>
           </w:p>
         </w:tc>
         <w:tc>
@@ -376,6 +383,9 @@
             <w:pPr>
               <w:cnfStyle w:val="000000100000" w:firstRow="0" w:lastRow="0" w:firstColumn="0" w:lastColumn="0" w:oddVBand="0" w:evenVBand="0" w:oddHBand="1" w:evenHBand="0" w:firstRowFirstColumn="0" w:firstRowLastColumn="0" w:lastRowFirstColumn="0" w:lastRowLastColumn="0"/>
             </w:pPr>
+            <w:r>
+              <w:t>1h</w:t>
+            </w:r>
           </w:p>
         </w:tc>
         <w:tc>
@@ -634,6 +644,9 @@
             <w:pPr>
               <w:cnfStyle w:val="000000000000" w:firstRow="0" w:lastRow="0" w:firstColumn="0" w:lastColumn="0" w:oddVBand="0" w:evenVBand="0" w:oddHBand="0" w:evenHBand="0" w:firstRowFirstColumn="0" w:firstRowLastColumn="0" w:lastRowFirstColumn="0" w:lastRowLastColumn="0"/>
             </w:pPr>
+            <w:r>
+              <w:t xml:space="preserve"> </w:t>
+            </w:r>
           </w:p>
         </w:tc>
         <w:tc>
@@ -984,6 +997,9 @@
             <w:pPr>
               <w:cnfStyle w:val="000000000000" w:firstRow="0" w:lastRow="0" w:firstColumn="0" w:lastColumn="0" w:oddVBand="0" w:evenVBand="0" w:oddHBand="0" w:evenHBand="0" w:firstRowFirstColumn="0" w:firstRowLastColumn="0" w:lastRowFirstColumn="0" w:lastRowLastColumn="0"/>
             </w:pPr>
+            <w:r>
+              <w:t>2h</w:t>
+            </w:r>
           </w:p>
         </w:tc>
         <w:tc>
@@ -1165,6 +1181,9 @@
             <w:pPr>
               <w:cnfStyle w:val="000000000000" w:firstRow="0" w:lastRow="0" w:firstColumn="0" w:lastColumn="0" w:oddVBand="0" w:evenVBand="0" w:oddHBand="0" w:evenHBand="0" w:firstRowFirstColumn="0" w:firstRowLastColumn="0" w:lastRowFirstColumn="0" w:lastRowLastColumn="0"/>
             </w:pPr>
+            <w:r>
+              <w:t>1h</w:t>
+            </w:r>
           </w:p>
         </w:tc>
         <w:tc>
@@ -1257,6 +1276,14 @@
             <w:pPr>
               <w:cnfStyle w:val="000000100000" w:firstRow="0" w:lastRow="0" w:firstColumn="0" w:lastColumn="0" w:oddVBand="0" w:evenVBand="0" w:oddHBand="1" w:evenHBand="0" w:firstRowFirstColumn="0" w:firstRowLastColumn="0" w:lastRowFirstColumn="0" w:lastRowLastColumn="0"/>
             </w:pPr>
+            <w:r>
+              <w:t>8</w:t>
+            </w:r>
+            <w:bookmarkStart w:id="0" w:name="_GoBack"/>
+            <w:bookmarkEnd w:id="0"/>
+            <w:r>
+              <w:t>h</w:t>
+            </w:r>
           </w:p>
         </w:tc>
         <w:tc>
@@ -1343,6 +1370,9 @@
             <w:pPr>
               <w:cnfStyle w:val="000000000000" w:firstRow="0" w:lastRow="0" w:firstColumn="0" w:lastColumn="0" w:oddVBand="0" w:evenVBand="0" w:oddHBand="0" w:evenHBand="0" w:firstRowFirstColumn="0" w:firstRowLastColumn="0" w:lastRowFirstColumn="0" w:lastRowLastColumn="0"/>
             </w:pPr>
+            <w:r>
+              <w:t>1h</w:t>
+            </w:r>
           </w:p>
         </w:tc>
         <w:tc>
@@ -1435,6 +1465,9 @@
             <w:pPr>
               <w:cnfStyle w:val="000000100000" w:firstRow="0" w:lastRow="0" w:firstColumn="0" w:lastColumn="0" w:oddVBand="0" w:evenVBand="0" w:oddHBand="1" w:evenHBand="0" w:firstRowFirstColumn="0" w:firstRowLastColumn="0" w:lastRowFirstColumn="0" w:lastRowLastColumn="0"/>
             </w:pPr>
+            <w:r>
+              <w:t>1h</w:t>
+            </w:r>
           </w:p>
         </w:tc>
         <w:tc>
@@ -1955,6 +1988,7 @@
       <w:spacing w:after="0" w:line="240" w:lineRule="auto"/>
     </w:pPr>
     <w:tblPr>
+      <w:tblInd w:w="0" w:type="dxa"/>
       <w:tblBorders>
         <w:top w:val="single" w:sz="4" w:space="0" w:color="auto"/>
         <w:left w:val="single" w:sz="4" w:space="0" w:color="auto"/>
@@ -1963,6 +1997,12 @@
         <w:insideH w:val="single" w:sz="4" w:space="0" w:color="auto"/>
         <w:insideV w:val="single" w:sz="4" w:space="0" w:color="auto"/>
       </w:tblBorders>
+      <w:tblCellMar>
+        <w:top w:w="0" w:type="dxa"/>
+        <w:left w:w="108" w:type="dxa"/>
+        <w:bottom w:w="0" w:type="dxa"/>
+        <w:right w:w="108" w:type="dxa"/>
+      </w:tblCellMar>
     </w:tblPr>
   </w:style>
   <w:style w:type="table" w:styleId="Tabladecuadrcula5oscura-nfasis6">
@@ -1976,6 +2016,7 @@
     <w:tblPr>
       <w:tblStyleRowBandSize w:val="1"/>
       <w:tblStyleColBandSize w:val="1"/>
+      <w:tblInd w:w="0" w:type="dxa"/>
       <w:tblBorders>
         <w:top w:val="single" w:sz="4" w:space="0" w:color="FFFFFF" w:themeColor="background1"/>
         <w:left w:val="single" w:sz="4" w:space="0" w:color="FFFFFF" w:themeColor="background1"/>
@@ -1984,6 +2025,12 @@
         <w:insideH w:val="single" w:sz="4" w:space="0" w:color="FFFFFF" w:themeColor="background1"/>
         <w:insideV w:val="single" w:sz="4" w:space="0" w:color="FFFFFF" w:themeColor="background1"/>
       </w:tblBorders>
+      <w:tblCellMar>
+        <w:top w:w="0" w:type="dxa"/>
+        <w:left w:w="108" w:type="dxa"/>
+        <w:bottom w:w="0" w:type="dxa"/>
+        <w:right w:w="108" w:type="dxa"/>
+      </w:tblCellMar>
     </w:tblPr>
     <w:tcPr>
       <w:shd w:val="clear" w:color="auto" w:fill="E2EFD9" w:themeFill="accent6" w:themeFillTint="33"/>

</xml_diff>

<commit_message>
Horas trabajadas Javier(se admiten objeciones)
</commit_message>
<xml_diff>
--- a/HOJAHORAS.docx
+++ b/HOJAHORAS.docx
@@ -5,33 +5,34 @@
     <w:tbl>
       <w:tblPr>
         <w:tblStyle w:val="Tabladecuadrcula5oscura-nfasis6"/>
-        <w:tblW w:w="8730" w:type="dxa"/>
+        <w:tblW w:w="9012" w:type="dxa"/>
         <w:tblLook w:val="04A0" w:firstRow="1" w:lastRow="0" w:firstColumn="1" w:lastColumn="0" w:noHBand="0" w:noVBand="1"/>
       </w:tblPr>
       <w:tblGrid>
-        <w:gridCol w:w="1948"/>
-        <w:gridCol w:w="956"/>
-        <w:gridCol w:w="958"/>
-        <w:gridCol w:w="960"/>
-        <w:gridCol w:w="962"/>
-        <w:gridCol w:w="1028"/>
-        <w:gridCol w:w="952"/>
-        <w:gridCol w:w="966"/>
+        <w:gridCol w:w="2011"/>
+        <w:gridCol w:w="987"/>
+        <w:gridCol w:w="989"/>
+        <w:gridCol w:w="991"/>
+        <w:gridCol w:w="993"/>
+        <w:gridCol w:w="1061"/>
+        <w:gridCol w:w="983"/>
+        <w:gridCol w:w="997"/>
       </w:tblGrid>
       <w:tr>
         <w:trPr>
           <w:cnfStyle w:val="100000000000" w:firstRow="1" w:lastRow="0" w:firstColumn="0" w:lastColumn="0" w:oddVBand="0" w:evenVBand="0" w:oddHBand="0" w:evenHBand="0" w:firstRowFirstColumn="0" w:firstRowLastColumn="0" w:lastRowFirstColumn="0" w:lastRowLastColumn="0"/>
+          <w:trHeight w:val="607"/>
         </w:trPr>
         <w:tc>
           <w:tcPr>
             <w:cnfStyle w:val="001000000000" w:firstRow="0" w:lastRow="0" w:firstColumn="1" w:lastColumn="0" w:oddVBand="0" w:evenVBand="0" w:oddHBand="0" w:evenHBand="0" w:firstRowFirstColumn="0" w:firstRowLastColumn="0" w:lastRowFirstColumn="0" w:lastRowLastColumn="0"/>
-            <w:tcW w:w="1948" w:type="dxa"/>
+            <w:tcW w:w="2011" w:type="dxa"/>
           </w:tcPr>
           <w:p/>
         </w:tc>
         <w:tc>
           <w:tcPr>
-            <w:tcW w:w="956" w:type="dxa"/>
+            <w:tcW w:w="987" w:type="dxa"/>
           </w:tcPr>
           <w:p>
             <w:pPr>
@@ -44,7 +45,7 @@
         </w:tc>
         <w:tc>
           <w:tcPr>
-            <w:tcW w:w="958" w:type="dxa"/>
+            <w:tcW w:w="989" w:type="dxa"/>
           </w:tcPr>
           <w:p>
             <w:pPr>
@@ -57,7 +58,7 @@
         </w:tc>
         <w:tc>
           <w:tcPr>
-            <w:tcW w:w="960" w:type="dxa"/>
+            <w:tcW w:w="991" w:type="dxa"/>
           </w:tcPr>
           <w:p>
             <w:pPr>
@@ -70,7 +71,7 @@
         </w:tc>
         <w:tc>
           <w:tcPr>
-            <w:tcW w:w="962" w:type="dxa"/>
+            <w:tcW w:w="993" w:type="dxa"/>
           </w:tcPr>
           <w:p>
             <w:pPr>
@@ -83,7 +84,7 @@
         </w:tc>
         <w:tc>
           <w:tcPr>
-            <w:tcW w:w="1028" w:type="dxa"/>
+            <w:tcW w:w="1061" w:type="dxa"/>
           </w:tcPr>
           <w:p>
             <w:pPr>
@@ -96,7 +97,7 @@
         </w:tc>
         <w:tc>
           <w:tcPr>
-            <w:tcW w:w="952" w:type="dxa"/>
+            <w:tcW w:w="983" w:type="dxa"/>
           </w:tcPr>
           <w:p>
             <w:pPr>
@@ -109,7 +110,7 @@
         </w:tc>
         <w:tc>
           <w:tcPr>
-            <w:tcW w:w="966" w:type="dxa"/>
+            <w:tcW w:w="997" w:type="dxa"/>
           </w:tcPr>
           <w:p>
             <w:pPr>
@@ -124,11 +125,12 @@
       <w:tr>
         <w:trPr>
           <w:cnfStyle w:val="000000100000" w:firstRow="0" w:lastRow="0" w:firstColumn="0" w:lastColumn="0" w:oddVBand="0" w:evenVBand="0" w:oddHBand="1" w:evenHBand="0" w:firstRowFirstColumn="0" w:firstRowLastColumn="0" w:lastRowFirstColumn="0" w:lastRowLastColumn="0"/>
+          <w:trHeight w:val="312"/>
         </w:trPr>
         <w:tc>
           <w:tcPr>
             <w:cnfStyle w:val="001000000000" w:firstRow="0" w:lastRow="0" w:firstColumn="1" w:lastColumn="0" w:oddVBand="0" w:evenVBand="0" w:oddHBand="0" w:evenHBand="0" w:firstRowFirstColumn="0" w:firstRowLastColumn="0" w:lastRowFirstColumn="0" w:lastRowLastColumn="0"/>
-            <w:tcW w:w="1948" w:type="dxa"/>
+            <w:tcW w:w="2011" w:type="dxa"/>
           </w:tcPr>
           <w:p>
             <w:r>
@@ -138,7 +140,7 @@
         </w:tc>
         <w:tc>
           <w:tcPr>
-            <w:tcW w:w="956" w:type="dxa"/>
+            <w:tcW w:w="987" w:type="dxa"/>
           </w:tcPr>
           <w:p>
             <w:pPr>
@@ -154,7 +156,7 @@
         </w:tc>
         <w:tc>
           <w:tcPr>
-            <w:tcW w:w="958" w:type="dxa"/>
+            <w:tcW w:w="989" w:type="dxa"/>
           </w:tcPr>
           <w:p>
             <w:pPr>
@@ -163,8 +165,6 @@
             <w:r>
               <w:t>4</w:t>
             </w:r>
-            <w:bookmarkStart w:id="0" w:name="_GoBack"/>
-            <w:bookmarkEnd w:id="0"/>
             <w:r>
               <w:t>h</w:t>
             </w:r>
@@ -172,47 +172,50 @@
         </w:tc>
         <w:tc>
           <w:tcPr>
-            <w:tcW w:w="960" w:type="dxa"/>
-          </w:tcPr>
-          <w:p>
-            <w:pPr>
-              <w:cnfStyle w:val="000000100000" w:firstRow="0" w:lastRow="0" w:firstColumn="0" w:lastColumn="0" w:oddVBand="0" w:evenVBand="0" w:oddHBand="1" w:evenHBand="0" w:firstRowFirstColumn="0" w:firstRowLastColumn="0" w:lastRowFirstColumn="0" w:lastRowLastColumn="0"/>
-            </w:pPr>
-          </w:p>
-        </w:tc>
-        <w:tc>
-          <w:tcPr>
-            <w:tcW w:w="962" w:type="dxa"/>
-          </w:tcPr>
-          <w:p>
-            <w:pPr>
-              <w:cnfStyle w:val="000000100000" w:firstRow="0" w:lastRow="0" w:firstColumn="0" w:lastColumn="0" w:oddVBand="0" w:evenVBand="0" w:oddHBand="1" w:evenHBand="0" w:firstRowFirstColumn="0" w:firstRowLastColumn="0" w:lastRowFirstColumn="0" w:lastRowLastColumn="0"/>
-            </w:pPr>
-          </w:p>
-        </w:tc>
-        <w:tc>
-          <w:tcPr>
-            <w:tcW w:w="1028" w:type="dxa"/>
-          </w:tcPr>
-          <w:p>
-            <w:pPr>
-              <w:cnfStyle w:val="000000100000" w:firstRow="0" w:lastRow="0" w:firstColumn="0" w:lastColumn="0" w:oddVBand="0" w:evenVBand="0" w:oddHBand="1" w:evenHBand="0" w:firstRowFirstColumn="0" w:firstRowLastColumn="0" w:lastRowFirstColumn="0" w:lastRowLastColumn="0"/>
-            </w:pPr>
-          </w:p>
-        </w:tc>
-        <w:tc>
-          <w:tcPr>
-            <w:tcW w:w="952" w:type="dxa"/>
-          </w:tcPr>
-          <w:p>
-            <w:pPr>
-              <w:cnfStyle w:val="000000100000" w:firstRow="0" w:lastRow="0" w:firstColumn="0" w:lastColumn="0" w:oddVBand="0" w:evenVBand="0" w:oddHBand="1" w:evenHBand="0" w:firstRowFirstColumn="0" w:firstRowLastColumn="0" w:lastRowFirstColumn="0" w:lastRowLastColumn="0"/>
-            </w:pPr>
-          </w:p>
-        </w:tc>
-        <w:tc>
-          <w:tcPr>
-            <w:tcW w:w="966" w:type="dxa"/>
+            <w:tcW w:w="991" w:type="dxa"/>
+          </w:tcPr>
+          <w:p>
+            <w:pPr>
+              <w:cnfStyle w:val="000000100000" w:firstRow="0" w:lastRow="0" w:firstColumn="0" w:lastColumn="0" w:oddVBand="0" w:evenVBand="0" w:oddHBand="1" w:evenHBand="0" w:firstRowFirstColumn="0" w:firstRowLastColumn="0" w:lastRowFirstColumn="0" w:lastRowLastColumn="0"/>
+            </w:pPr>
+            <w:r>
+              <w:t>4h</w:t>
+            </w:r>
+          </w:p>
+        </w:tc>
+        <w:tc>
+          <w:tcPr>
+            <w:tcW w:w="993" w:type="dxa"/>
+          </w:tcPr>
+          <w:p>
+            <w:pPr>
+              <w:cnfStyle w:val="000000100000" w:firstRow="0" w:lastRow="0" w:firstColumn="0" w:lastColumn="0" w:oddVBand="0" w:evenVBand="0" w:oddHBand="1" w:evenHBand="0" w:firstRowFirstColumn="0" w:firstRowLastColumn="0" w:lastRowFirstColumn="0" w:lastRowLastColumn="0"/>
+            </w:pPr>
+          </w:p>
+        </w:tc>
+        <w:tc>
+          <w:tcPr>
+            <w:tcW w:w="1061" w:type="dxa"/>
+          </w:tcPr>
+          <w:p>
+            <w:pPr>
+              <w:cnfStyle w:val="000000100000" w:firstRow="0" w:lastRow="0" w:firstColumn="0" w:lastColumn="0" w:oddVBand="0" w:evenVBand="0" w:oddHBand="1" w:evenHBand="0" w:firstRowFirstColumn="0" w:firstRowLastColumn="0" w:lastRowFirstColumn="0" w:lastRowLastColumn="0"/>
+            </w:pPr>
+          </w:p>
+        </w:tc>
+        <w:tc>
+          <w:tcPr>
+            <w:tcW w:w="983" w:type="dxa"/>
+          </w:tcPr>
+          <w:p>
+            <w:pPr>
+              <w:cnfStyle w:val="000000100000" w:firstRow="0" w:lastRow="0" w:firstColumn="0" w:lastColumn="0" w:oddVBand="0" w:evenVBand="0" w:oddHBand="1" w:evenHBand="0" w:firstRowFirstColumn="0" w:firstRowLastColumn="0" w:lastRowFirstColumn="0" w:lastRowLastColumn="0"/>
+            </w:pPr>
+          </w:p>
+        </w:tc>
+        <w:tc>
+          <w:tcPr>
+            <w:tcW w:w="997" w:type="dxa"/>
           </w:tcPr>
           <w:p>
             <w:pPr>
@@ -222,10 +225,13 @@
         </w:tc>
       </w:tr>
       <w:tr>
+        <w:trPr>
+          <w:trHeight w:val="624"/>
+        </w:trPr>
         <w:tc>
           <w:tcPr>
             <w:cnfStyle w:val="001000000000" w:firstRow="0" w:lastRow="0" w:firstColumn="1" w:lastColumn="0" w:oddVBand="0" w:evenVBand="0" w:oddHBand="0" w:evenHBand="0" w:firstRowFirstColumn="0" w:firstRowLastColumn="0" w:lastRowFirstColumn="0" w:lastRowLastColumn="0"/>
-            <w:tcW w:w="1948" w:type="dxa"/>
+            <w:tcW w:w="2011" w:type="dxa"/>
           </w:tcPr>
           <w:p>
             <w:r>
@@ -235,7 +241,7 @@
         </w:tc>
         <w:tc>
           <w:tcPr>
-            <w:tcW w:w="956" w:type="dxa"/>
+            <w:tcW w:w="987" w:type="dxa"/>
           </w:tcPr>
           <w:p>
             <w:pPr>
@@ -248,7 +254,7 @@
         </w:tc>
         <w:tc>
           <w:tcPr>
-            <w:tcW w:w="958" w:type="dxa"/>
+            <w:tcW w:w="989" w:type="dxa"/>
           </w:tcPr>
           <w:p>
             <w:pPr>
@@ -261,47 +267,50 @@
         </w:tc>
         <w:tc>
           <w:tcPr>
-            <w:tcW w:w="960" w:type="dxa"/>
-          </w:tcPr>
-          <w:p>
-            <w:pPr>
-              <w:cnfStyle w:val="000000000000" w:firstRow="0" w:lastRow="0" w:firstColumn="0" w:lastColumn="0" w:oddVBand="0" w:evenVBand="0" w:oddHBand="0" w:evenHBand="0" w:firstRowFirstColumn="0" w:firstRowLastColumn="0" w:lastRowFirstColumn="0" w:lastRowLastColumn="0"/>
-            </w:pPr>
-          </w:p>
-        </w:tc>
-        <w:tc>
-          <w:tcPr>
-            <w:tcW w:w="962" w:type="dxa"/>
-          </w:tcPr>
-          <w:p>
-            <w:pPr>
-              <w:cnfStyle w:val="000000000000" w:firstRow="0" w:lastRow="0" w:firstColumn="0" w:lastColumn="0" w:oddVBand="0" w:evenVBand="0" w:oddHBand="0" w:evenHBand="0" w:firstRowFirstColumn="0" w:firstRowLastColumn="0" w:lastRowFirstColumn="0" w:lastRowLastColumn="0"/>
-            </w:pPr>
-          </w:p>
-        </w:tc>
-        <w:tc>
-          <w:tcPr>
-            <w:tcW w:w="1028" w:type="dxa"/>
-          </w:tcPr>
-          <w:p>
-            <w:pPr>
-              <w:cnfStyle w:val="000000000000" w:firstRow="0" w:lastRow="0" w:firstColumn="0" w:lastColumn="0" w:oddVBand="0" w:evenVBand="0" w:oddHBand="0" w:evenHBand="0" w:firstRowFirstColumn="0" w:firstRowLastColumn="0" w:lastRowFirstColumn="0" w:lastRowLastColumn="0"/>
-            </w:pPr>
-          </w:p>
-        </w:tc>
-        <w:tc>
-          <w:tcPr>
-            <w:tcW w:w="952" w:type="dxa"/>
-          </w:tcPr>
-          <w:p>
-            <w:pPr>
-              <w:cnfStyle w:val="000000000000" w:firstRow="0" w:lastRow="0" w:firstColumn="0" w:lastColumn="0" w:oddVBand="0" w:evenVBand="0" w:oddHBand="0" w:evenHBand="0" w:firstRowFirstColumn="0" w:firstRowLastColumn="0" w:lastRowFirstColumn="0" w:lastRowLastColumn="0"/>
-            </w:pPr>
-          </w:p>
-        </w:tc>
-        <w:tc>
-          <w:tcPr>
-            <w:tcW w:w="966" w:type="dxa"/>
+            <w:tcW w:w="991" w:type="dxa"/>
+          </w:tcPr>
+          <w:p>
+            <w:pPr>
+              <w:cnfStyle w:val="000000000000" w:firstRow="0" w:lastRow="0" w:firstColumn="0" w:lastColumn="0" w:oddVBand="0" w:evenVBand="0" w:oddHBand="0" w:evenHBand="0" w:firstRowFirstColumn="0" w:firstRowLastColumn="0" w:lastRowFirstColumn="0" w:lastRowLastColumn="0"/>
+            </w:pPr>
+            <w:r>
+              <w:t>3h</w:t>
+            </w:r>
+          </w:p>
+        </w:tc>
+        <w:tc>
+          <w:tcPr>
+            <w:tcW w:w="993" w:type="dxa"/>
+          </w:tcPr>
+          <w:p>
+            <w:pPr>
+              <w:cnfStyle w:val="000000000000" w:firstRow="0" w:lastRow="0" w:firstColumn="0" w:lastColumn="0" w:oddVBand="0" w:evenVBand="0" w:oddHBand="0" w:evenHBand="0" w:firstRowFirstColumn="0" w:firstRowLastColumn="0" w:lastRowFirstColumn="0" w:lastRowLastColumn="0"/>
+            </w:pPr>
+          </w:p>
+        </w:tc>
+        <w:tc>
+          <w:tcPr>
+            <w:tcW w:w="1061" w:type="dxa"/>
+          </w:tcPr>
+          <w:p>
+            <w:pPr>
+              <w:cnfStyle w:val="000000000000" w:firstRow="0" w:lastRow="0" w:firstColumn="0" w:lastColumn="0" w:oddVBand="0" w:evenVBand="0" w:oddHBand="0" w:evenHBand="0" w:firstRowFirstColumn="0" w:firstRowLastColumn="0" w:lastRowFirstColumn="0" w:lastRowLastColumn="0"/>
+            </w:pPr>
+          </w:p>
+        </w:tc>
+        <w:tc>
+          <w:tcPr>
+            <w:tcW w:w="983" w:type="dxa"/>
+          </w:tcPr>
+          <w:p>
+            <w:pPr>
+              <w:cnfStyle w:val="000000000000" w:firstRow="0" w:lastRow="0" w:firstColumn="0" w:lastColumn="0" w:oddVBand="0" w:evenVBand="0" w:oddHBand="0" w:evenHBand="0" w:firstRowFirstColumn="0" w:firstRowLastColumn="0" w:lastRowFirstColumn="0" w:lastRowLastColumn="0"/>
+            </w:pPr>
+          </w:p>
+        </w:tc>
+        <w:tc>
+          <w:tcPr>
+            <w:tcW w:w="997" w:type="dxa"/>
           </w:tcPr>
           <w:p>
             <w:pPr>
@@ -313,11 +322,12 @@
       <w:tr>
         <w:trPr>
           <w:cnfStyle w:val="000000100000" w:firstRow="0" w:lastRow="0" w:firstColumn="0" w:lastColumn="0" w:oddVBand="0" w:evenVBand="0" w:oddHBand="1" w:evenHBand="0" w:firstRowFirstColumn="0" w:firstRowLastColumn="0" w:lastRowFirstColumn="0" w:lastRowLastColumn="0"/>
+          <w:trHeight w:val="295"/>
         </w:trPr>
         <w:tc>
           <w:tcPr>
             <w:cnfStyle w:val="001000000000" w:firstRow="0" w:lastRow="0" w:firstColumn="1" w:lastColumn="0" w:oddVBand="0" w:evenVBand="0" w:oddHBand="0" w:evenHBand="0" w:firstRowFirstColumn="0" w:firstRowLastColumn="0" w:lastRowFirstColumn="0" w:lastRowLastColumn="0"/>
-            <w:tcW w:w="1948" w:type="dxa"/>
+            <w:tcW w:w="2011" w:type="dxa"/>
           </w:tcPr>
           <w:p>
             <w:r>
@@ -327,7 +337,7 @@
         </w:tc>
         <w:tc>
           <w:tcPr>
-            <w:tcW w:w="956" w:type="dxa"/>
+            <w:tcW w:w="987" w:type="dxa"/>
           </w:tcPr>
           <w:p>
             <w:pPr>
@@ -340,57 +350,57 @@
         </w:tc>
         <w:tc>
           <w:tcPr>
-            <w:tcW w:w="958" w:type="dxa"/>
-          </w:tcPr>
-          <w:p>
-            <w:pPr>
-              <w:cnfStyle w:val="000000100000" w:firstRow="0" w:lastRow="0" w:firstColumn="0" w:lastColumn="0" w:oddVBand="0" w:evenVBand="0" w:oddHBand="1" w:evenHBand="0" w:firstRowFirstColumn="0" w:firstRowLastColumn="0" w:lastRowFirstColumn="0" w:lastRowLastColumn="0"/>
-            </w:pPr>
-          </w:p>
-        </w:tc>
-        <w:tc>
-          <w:tcPr>
-            <w:tcW w:w="960" w:type="dxa"/>
-          </w:tcPr>
-          <w:p>
-            <w:pPr>
-              <w:cnfStyle w:val="000000100000" w:firstRow="0" w:lastRow="0" w:firstColumn="0" w:lastColumn="0" w:oddVBand="0" w:evenVBand="0" w:oddHBand="1" w:evenHBand="0" w:firstRowFirstColumn="0" w:firstRowLastColumn="0" w:lastRowFirstColumn="0" w:lastRowLastColumn="0"/>
-            </w:pPr>
-          </w:p>
-        </w:tc>
-        <w:tc>
-          <w:tcPr>
-            <w:tcW w:w="962" w:type="dxa"/>
-          </w:tcPr>
-          <w:p>
-            <w:pPr>
-              <w:cnfStyle w:val="000000100000" w:firstRow="0" w:lastRow="0" w:firstColumn="0" w:lastColumn="0" w:oddVBand="0" w:evenVBand="0" w:oddHBand="1" w:evenHBand="0" w:firstRowFirstColumn="0" w:firstRowLastColumn="0" w:lastRowFirstColumn="0" w:lastRowLastColumn="0"/>
-            </w:pPr>
-          </w:p>
-        </w:tc>
-        <w:tc>
-          <w:tcPr>
-            <w:tcW w:w="1028" w:type="dxa"/>
-          </w:tcPr>
-          <w:p>
-            <w:pPr>
-              <w:cnfStyle w:val="000000100000" w:firstRow="0" w:lastRow="0" w:firstColumn="0" w:lastColumn="0" w:oddVBand="0" w:evenVBand="0" w:oddHBand="1" w:evenHBand="0" w:firstRowFirstColumn="0" w:firstRowLastColumn="0" w:lastRowFirstColumn="0" w:lastRowLastColumn="0"/>
-            </w:pPr>
-          </w:p>
-        </w:tc>
-        <w:tc>
-          <w:tcPr>
-            <w:tcW w:w="952" w:type="dxa"/>
-          </w:tcPr>
-          <w:p>
-            <w:pPr>
-              <w:cnfStyle w:val="000000100000" w:firstRow="0" w:lastRow="0" w:firstColumn="0" w:lastColumn="0" w:oddVBand="0" w:evenVBand="0" w:oddHBand="1" w:evenHBand="0" w:firstRowFirstColumn="0" w:firstRowLastColumn="0" w:lastRowFirstColumn="0" w:lastRowLastColumn="0"/>
-            </w:pPr>
-          </w:p>
-        </w:tc>
-        <w:tc>
-          <w:tcPr>
-            <w:tcW w:w="966" w:type="dxa"/>
+            <w:tcW w:w="989" w:type="dxa"/>
+          </w:tcPr>
+          <w:p>
+            <w:pPr>
+              <w:cnfStyle w:val="000000100000" w:firstRow="0" w:lastRow="0" w:firstColumn="0" w:lastColumn="0" w:oddVBand="0" w:evenVBand="0" w:oddHBand="1" w:evenHBand="0" w:firstRowFirstColumn="0" w:firstRowLastColumn="0" w:lastRowFirstColumn="0" w:lastRowLastColumn="0"/>
+            </w:pPr>
+          </w:p>
+        </w:tc>
+        <w:tc>
+          <w:tcPr>
+            <w:tcW w:w="991" w:type="dxa"/>
+          </w:tcPr>
+          <w:p>
+            <w:pPr>
+              <w:cnfStyle w:val="000000100000" w:firstRow="0" w:lastRow="0" w:firstColumn="0" w:lastColumn="0" w:oddVBand="0" w:evenVBand="0" w:oddHBand="1" w:evenHBand="0" w:firstRowFirstColumn="0" w:firstRowLastColumn="0" w:lastRowFirstColumn="0" w:lastRowLastColumn="0"/>
+            </w:pPr>
+          </w:p>
+        </w:tc>
+        <w:tc>
+          <w:tcPr>
+            <w:tcW w:w="993" w:type="dxa"/>
+          </w:tcPr>
+          <w:p>
+            <w:pPr>
+              <w:cnfStyle w:val="000000100000" w:firstRow="0" w:lastRow="0" w:firstColumn="0" w:lastColumn="0" w:oddVBand="0" w:evenVBand="0" w:oddHBand="1" w:evenHBand="0" w:firstRowFirstColumn="0" w:firstRowLastColumn="0" w:lastRowFirstColumn="0" w:lastRowLastColumn="0"/>
+            </w:pPr>
+          </w:p>
+        </w:tc>
+        <w:tc>
+          <w:tcPr>
+            <w:tcW w:w="1061" w:type="dxa"/>
+          </w:tcPr>
+          <w:p>
+            <w:pPr>
+              <w:cnfStyle w:val="000000100000" w:firstRow="0" w:lastRow="0" w:firstColumn="0" w:lastColumn="0" w:oddVBand="0" w:evenVBand="0" w:oddHBand="1" w:evenHBand="0" w:firstRowFirstColumn="0" w:firstRowLastColumn="0" w:lastRowFirstColumn="0" w:lastRowLastColumn="0"/>
+            </w:pPr>
+          </w:p>
+        </w:tc>
+        <w:tc>
+          <w:tcPr>
+            <w:tcW w:w="983" w:type="dxa"/>
+          </w:tcPr>
+          <w:p>
+            <w:pPr>
+              <w:cnfStyle w:val="000000100000" w:firstRow="0" w:lastRow="0" w:firstColumn="0" w:lastColumn="0" w:oddVBand="0" w:evenVBand="0" w:oddHBand="1" w:evenHBand="0" w:firstRowFirstColumn="0" w:firstRowLastColumn="0" w:lastRowFirstColumn="0" w:lastRowLastColumn="0"/>
+            </w:pPr>
+          </w:p>
+        </w:tc>
+        <w:tc>
+          <w:tcPr>
+            <w:tcW w:w="997" w:type="dxa"/>
           </w:tcPr>
           <w:p>
             <w:pPr>
@@ -400,10 +410,13 @@
         </w:tc>
       </w:tr>
       <w:tr>
+        <w:trPr>
+          <w:trHeight w:val="312"/>
+        </w:trPr>
         <w:tc>
           <w:tcPr>
             <w:cnfStyle w:val="001000000000" w:firstRow="0" w:lastRow="0" w:firstColumn="1" w:lastColumn="0" w:oddVBand="0" w:evenVBand="0" w:oddHBand="0" w:evenHBand="0" w:firstRowFirstColumn="0" w:firstRowLastColumn="0" w:lastRowFirstColumn="0" w:lastRowLastColumn="0"/>
-            <w:tcW w:w="1948" w:type="dxa"/>
+            <w:tcW w:w="2011" w:type="dxa"/>
           </w:tcPr>
           <w:p>
             <w:r>
@@ -413,7 +426,7 @@
         </w:tc>
         <w:tc>
           <w:tcPr>
-            <w:tcW w:w="956" w:type="dxa"/>
+            <w:tcW w:w="987" w:type="dxa"/>
           </w:tcPr>
           <w:p>
             <w:pPr>
@@ -426,57 +439,60 @@
         </w:tc>
         <w:tc>
           <w:tcPr>
-            <w:tcW w:w="958" w:type="dxa"/>
-          </w:tcPr>
-          <w:p>
-            <w:pPr>
-              <w:cnfStyle w:val="000000000000" w:firstRow="0" w:lastRow="0" w:firstColumn="0" w:lastColumn="0" w:oddVBand="0" w:evenVBand="0" w:oddHBand="0" w:evenHBand="0" w:firstRowFirstColumn="0" w:firstRowLastColumn="0" w:lastRowFirstColumn="0" w:lastRowLastColumn="0"/>
-            </w:pPr>
-          </w:p>
-        </w:tc>
-        <w:tc>
-          <w:tcPr>
-            <w:tcW w:w="960" w:type="dxa"/>
-          </w:tcPr>
-          <w:p>
-            <w:pPr>
-              <w:cnfStyle w:val="000000000000" w:firstRow="0" w:lastRow="0" w:firstColumn="0" w:lastColumn="0" w:oddVBand="0" w:evenVBand="0" w:oddHBand="0" w:evenHBand="0" w:firstRowFirstColumn="0" w:firstRowLastColumn="0" w:lastRowFirstColumn="0" w:lastRowLastColumn="0"/>
-            </w:pPr>
-          </w:p>
-        </w:tc>
-        <w:tc>
-          <w:tcPr>
-            <w:tcW w:w="962" w:type="dxa"/>
-          </w:tcPr>
-          <w:p>
-            <w:pPr>
-              <w:cnfStyle w:val="000000000000" w:firstRow="0" w:lastRow="0" w:firstColumn="0" w:lastColumn="0" w:oddVBand="0" w:evenVBand="0" w:oddHBand="0" w:evenHBand="0" w:firstRowFirstColumn="0" w:firstRowLastColumn="0" w:lastRowFirstColumn="0" w:lastRowLastColumn="0"/>
-            </w:pPr>
-          </w:p>
-        </w:tc>
-        <w:tc>
-          <w:tcPr>
-            <w:tcW w:w="1028" w:type="dxa"/>
-          </w:tcPr>
-          <w:p>
-            <w:pPr>
-              <w:cnfStyle w:val="000000000000" w:firstRow="0" w:lastRow="0" w:firstColumn="0" w:lastColumn="0" w:oddVBand="0" w:evenVBand="0" w:oddHBand="0" w:evenHBand="0" w:firstRowFirstColumn="0" w:firstRowLastColumn="0" w:lastRowFirstColumn="0" w:lastRowLastColumn="0"/>
-            </w:pPr>
-          </w:p>
-        </w:tc>
-        <w:tc>
-          <w:tcPr>
-            <w:tcW w:w="952" w:type="dxa"/>
-          </w:tcPr>
-          <w:p>
-            <w:pPr>
-              <w:cnfStyle w:val="000000000000" w:firstRow="0" w:lastRow="0" w:firstColumn="0" w:lastColumn="0" w:oddVBand="0" w:evenVBand="0" w:oddHBand="0" w:evenHBand="0" w:firstRowFirstColumn="0" w:firstRowLastColumn="0" w:lastRowFirstColumn="0" w:lastRowLastColumn="0"/>
-            </w:pPr>
-          </w:p>
-        </w:tc>
-        <w:tc>
-          <w:tcPr>
-            <w:tcW w:w="966" w:type="dxa"/>
+            <w:tcW w:w="989" w:type="dxa"/>
+          </w:tcPr>
+          <w:p>
+            <w:pPr>
+              <w:cnfStyle w:val="000000000000" w:firstRow="0" w:lastRow="0" w:firstColumn="0" w:lastColumn="0" w:oddVBand="0" w:evenVBand="0" w:oddHBand="0" w:evenHBand="0" w:firstRowFirstColumn="0" w:firstRowLastColumn="0" w:lastRowFirstColumn="0" w:lastRowLastColumn="0"/>
+            </w:pPr>
+          </w:p>
+        </w:tc>
+        <w:tc>
+          <w:tcPr>
+            <w:tcW w:w="991" w:type="dxa"/>
+          </w:tcPr>
+          <w:p>
+            <w:pPr>
+              <w:cnfStyle w:val="000000000000" w:firstRow="0" w:lastRow="0" w:firstColumn="0" w:lastColumn="0" w:oddVBand="0" w:evenVBand="0" w:oddHBand="0" w:evenHBand="0" w:firstRowFirstColumn="0" w:firstRowLastColumn="0" w:lastRowFirstColumn="0" w:lastRowLastColumn="0"/>
+            </w:pPr>
+            <w:r>
+              <w:t>5h</w:t>
+            </w:r>
+          </w:p>
+        </w:tc>
+        <w:tc>
+          <w:tcPr>
+            <w:tcW w:w="993" w:type="dxa"/>
+          </w:tcPr>
+          <w:p>
+            <w:pPr>
+              <w:cnfStyle w:val="000000000000" w:firstRow="0" w:lastRow="0" w:firstColumn="0" w:lastColumn="0" w:oddVBand="0" w:evenVBand="0" w:oddHBand="0" w:evenHBand="0" w:firstRowFirstColumn="0" w:firstRowLastColumn="0" w:lastRowFirstColumn="0" w:lastRowLastColumn="0"/>
+            </w:pPr>
+          </w:p>
+        </w:tc>
+        <w:tc>
+          <w:tcPr>
+            <w:tcW w:w="1061" w:type="dxa"/>
+          </w:tcPr>
+          <w:p>
+            <w:pPr>
+              <w:cnfStyle w:val="000000000000" w:firstRow="0" w:lastRow="0" w:firstColumn="0" w:lastColumn="0" w:oddVBand="0" w:evenVBand="0" w:oddHBand="0" w:evenHBand="0" w:firstRowFirstColumn="0" w:firstRowLastColumn="0" w:lastRowFirstColumn="0" w:lastRowLastColumn="0"/>
+            </w:pPr>
+          </w:p>
+        </w:tc>
+        <w:tc>
+          <w:tcPr>
+            <w:tcW w:w="983" w:type="dxa"/>
+          </w:tcPr>
+          <w:p>
+            <w:pPr>
+              <w:cnfStyle w:val="000000000000" w:firstRow="0" w:lastRow="0" w:firstColumn="0" w:lastColumn="0" w:oddVBand="0" w:evenVBand="0" w:oddHBand="0" w:evenHBand="0" w:firstRowFirstColumn="0" w:firstRowLastColumn="0" w:lastRowFirstColumn="0" w:lastRowLastColumn="0"/>
+            </w:pPr>
+          </w:p>
+        </w:tc>
+        <w:tc>
+          <w:tcPr>
+            <w:tcW w:w="997" w:type="dxa"/>
           </w:tcPr>
           <w:p>
             <w:pPr>
@@ -488,11 +504,12 @@
       <w:tr>
         <w:trPr>
           <w:cnfStyle w:val="000000100000" w:firstRow="0" w:lastRow="0" w:firstColumn="0" w:lastColumn="0" w:oddVBand="0" w:evenVBand="0" w:oddHBand="1" w:evenHBand="0" w:firstRowFirstColumn="0" w:firstRowLastColumn="0" w:lastRowFirstColumn="0" w:lastRowLastColumn="0"/>
+          <w:trHeight w:val="295"/>
         </w:trPr>
         <w:tc>
           <w:tcPr>
             <w:cnfStyle w:val="001000000000" w:firstRow="0" w:lastRow="0" w:firstColumn="1" w:lastColumn="0" w:oddVBand="0" w:evenVBand="0" w:oddHBand="0" w:evenHBand="0" w:firstRowFirstColumn="0" w:firstRowLastColumn="0" w:lastRowFirstColumn="0" w:lastRowLastColumn="0"/>
-            <w:tcW w:w="1948" w:type="dxa"/>
+            <w:tcW w:w="2011" w:type="dxa"/>
           </w:tcPr>
           <w:p>
             <w:r>
@@ -502,7 +519,7 @@
         </w:tc>
         <w:tc>
           <w:tcPr>
-            <w:tcW w:w="956" w:type="dxa"/>
+            <w:tcW w:w="987" w:type="dxa"/>
           </w:tcPr>
           <w:p>
             <w:pPr>
@@ -515,57 +532,60 @@
         </w:tc>
         <w:tc>
           <w:tcPr>
-            <w:tcW w:w="958" w:type="dxa"/>
-          </w:tcPr>
-          <w:p>
-            <w:pPr>
-              <w:cnfStyle w:val="000000100000" w:firstRow="0" w:lastRow="0" w:firstColumn="0" w:lastColumn="0" w:oddVBand="0" w:evenVBand="0" w:oddHBand="1" w:evenHBand="0" w:firstRowFirstColumn="0" w:firstRowLastColumn="0" w:lastRowFirstColumn="0" w:lastRowLastColumn="0"/>
-            </w:pPr>
-          </w:p>
-        </w:tc>
-        <w:tc>
-          <w:tcPr>
-            <w:tcW w:w="960" w:type="dxa"/>
-          </w:tcPr>
-          <w:p>
-            <w:pPr>
-              <w:cnfStyle w:val="000000100000" w:firstRow="0" w:lastRow="0" w:firstColumn="0" w:lastColumn="0" w:oddVBand="0" w:evenVBand="0" w:oddHBand="1" w:evenHBand="0" w:firstRowFirstColumn="0" w:firstRowLastColumn="0" w:lastRowFirstColumn="0" w:lastRowLastColumn="0"/>
-            </w:pPr>
-          </w:p>
-        </w:tc>
-        <w:tc>
-          <w:tcPr>
-            <w:tcW w:w="962" w:type="dxa"/>
-          </w:tcPr>
-          <w:p>
-            <w:pPr>
-              <w:cnfStyle w:val="000000100000" w:firstRow="0" w:lastRow="0" w:firstColumn="0" w:lastColumn="0" w:oddVBand="0" w:evenVBand="0" w:oddHBand="1" w:evenHBand="0" w:firstRowFirstColumn="0" w:firstRowLastColumn="0" w:lastRowFirstColumn="0" w:lastRowLastColumn="0"/>
-            </w:pPr>
-          </w:p>
-        </w:tc>
-        <w:tc>
-          <w:tcPr>
-            <w:tcW w:w="1028" w:type="dxa"/>
-          </w:tcPr>
-          <w:p>
-            <w:pPr>
-              <w:cnfStyle w:val="000000100000" w:firstRow="0" w:lastRow="0" w:firstColumn="0" w:lastColumn="0" w:oddVBand="0" w:evenVBand="0" w:oddHBand="1" w:evenHBand="0" w:firstRowFirstColumn="0" w:firstRowLastColumn="0" w:lastRowFirstColumn="0" w:lastRowLastColumn="0"/>
-            </w:pPr>
-          </w:p>
-        </w:tc>
-        <w:tc>
-          <w:tcPr>
-            <w:tcW w:w="952" w:type="dxa"/>
-          </w:tcPr>
-          <w:p>
-            <w:pPr>
-              <w:cnfStyle w:val="000000100000" w:firstRow="0" w:lastRow="0" w:firstColumn="0" w:lastColumn="0" w:oddVBand="0" w:evenVBand="0" w:oddHBand="1" w:evenHBand="0" w:firstRowFirstColumn="0" w:firstRowLastColumn="0" w:lastRowFirstColumn="0" w:lastRowLastColumn="0"/>
-            </w:pPr>
-          </w:p>
-        </w:tc>
-        <w:tc>
-          <w:tcPr>
-            <w:tcW w:w="966" w:type="dxa"/>
+            <w:tcW w:w="989" w:type="dxa"/>
+          </w:tcPr>
+          <w:p>
+            <w:pPr>
+              <w:cnfStyle w:val="000000100000" w:firstRow="0" w:lastRow="0" w:firstColumn="0" w:lastColumn="0" w:oddVBand="0" w:evenVBand="0" w:oddHBand="1" w:evenHBand="0" w:firstRowFirstColumn="0" w:firstRowLastColumn="0" w:lastRowFirstColumn="0" w:lastRowLastColumn="0"/>
+            </w:pPr>
+          </w:p>
+        </w:tc>
+        <w:tc>
+          <w:tcPr>
+            <w:tcW w:w="991" w:type="dxa"/>
+          </w:tcPr>
+          <w:p>
+            <w:pPr>
+              <w:cnfStyle w:val="000000100000" w:firstRow="0" w:lastRow="0" w:firstColumn="0" w:lastColumn="0" w:oddVBand="0" w:evenVBand="0" w:oddHBand="1" w:evenHBand="0" w:firstRowFirstColumn="0" w:firstRowLastColumn="0" w:lastRowFirstColumn="0" w:lastRowLastColumn="0"/>
+            </w:pPr>
+            <w:r>
+              <w:t>0,5h</w:t>
+            </w:r>
+          </w:p>
+        </w:tc>
+        <w:tc>
+          <w:tcPr>
+            <w:tcW w:w="993" w:type="dxa"/>
+          </w:tcPr>
+          <w:p>
+            <w:pPr>
+              <w:cnfStyle w:val="000000100000" w:firstRow="0" w:lastRow="0" w:firstColumn="0" w:lastColumn="0" w:oddVBand="0" w:evenVBand="0" w:oddHBand="1" w:evenHBand="0" w:firstRowFirstColumn="0" w:firstRowLastColumn="0" w:lastRowFirstColumn="0" w:lastRowLastColumn="0"/>
+            </w:pPr>
+          </w:p>
+        </w:tc>
+        <w:tc>
+          <w:tcPr>
+            <w:tcW w:w="1061" w:type="dxa"/>
+          </w:tcPr>
+          <w:p>
+            <w:pPr>
+              <w:cnfStyle w:val="000000100000" w:firstRow="0" w:lastRow="0" w:firstColumn="0" w:lastColumn="0" w:oddVBand="0" w:evenVBand="0" w:oddHBand="1" w:evenHBand="0" w:firstRowFirstColumn="0" w:firstRowLastColumn="0" w:lastRowFirstColumn="0" w:lastRowLastColumn="0"/>
+            </w:pPr>
+          </w:p>
+        </w:tc>
+        <w:tc>
+          <w:tcPr>
+            <w:tcW w:w="983" w:type="dxa"/>
+          </w:tcPr>
+          <w:p>
+            <w:pPr>
+              <w:cnfStyle w:val="000000100000" w:firstRow="0" w:lastRow="0" w:firstColumn="0" w:lastColumn="0" w:oddVBand="0" w:evenVBand="0" w:oddHBand="1" w:evenHBand="0" w:firstRowFirstColumn="0" w:firstRowLastColumn="0" w:lastRowFirstColumn="0" w:lastRowLastColumn="0"/>
+            </w:pPr>
+          </w:p>
+        </w:tc>
+        <w:tc>
+          <w:tcPr>
+            <w:tcW w:w="997" w:type="dxa"/>
           </w:tcPr>
           <w:p>
             <w:pPr>
@@ -575,10 +595,13 @@
         </w:tc>
       </w:tr>
       <w:tr>
+        <w:trPr>
+          <w:trHeight w:val="312"/>
+        </w:trPr>
         <w:tc>
           <w:tcPr>
             <w:cnfStyle w:val="001000000000" w:firstRow="0" w:lastRow="0" w:firstColumn="1" w:lastColumn="0" w:oddVBand="0" w:evenVBand="0" w:oddHBand="0" w:evenHBand="0" w:firstRowFirstColumn="0" w:firstRowLastColumn="0" w:lastRowFirstColumn="0" w:lastRowLastColumn="0"/>
-            <w:tcW w:w="1948" w:type="dxa"/>
+            <w:tcW w:w="2011" w:type="dxa"/>
           </w:tcPr>
           <w:p>
             <w:r>
@@ -588,67 +611,67 @@
         </w:tc>
         <w:tc>
           <w:tcPr>
-            <w:tcW w:w="956" w:type="dxa"/>
-          </w:tcPr>
-          <w:p>
-            <w:pPr>
-              <w:cnfStyle w:val="000000000000" w:firstRow="0" w:lastRow="0" w:firstColumn="0" w:lastColumn="0" w:oddVBand="0" w:evenVBand="0" w:oddHBand="0" w:evenHBand="0" w:firstRowFirstColumn="0" w:firstRowLastColumn="0" w:lastRowFirstColumn="0" w:lastRowLastColumn="0"/>
-            </w:pPr>
-          </w:p>
-        </w:tc>
-        <w:tc>
-          <w:tcPr>
-            <w:tcW w:w="958" w:type="dxa"/>
-          </w:tcPr>
-          <w:p>
-            <w:pPr>
-              <w:cnfStyle w:val="000000000000" w:firstRow="0" w:lastRow="0" w:firstColumn="0" w:lastColumn="0" w:oddVBand="0" w:evenVBand="0" w:oddHBand="0" w:evenHBand="0" w:firstRowFirstColumn="0" w:firstRowLastColumn="0" w:lastRowFirstColumn="0" w:lastRowLastColumn="0"/>
-            </w:pPr>
-          </w:p>
-        </w:tc>
-        <w:tc>
-          <w:tcPr>
-            <w:tcW w:w="960" w:type="dxa"/>
-          </w:tcPr>
-          <w:p>
-            <w:pPr>
-              <w:cnfStyle w:val="000000000000" w:firstRow="0" w:lastRow="0" w:firstColumn="0" w:lastColumn="0" w:oddVBand="0" w:evenVBand="0" w:oddHBand="0" w:evenHBand="0" w:firstRowFirstColumn="0" w:firstRowLastColumn="0" w:lastRowFirstColumn="0" w:lastRowLastColumn="0"/>
-            </w:pPr>
-          </w:p>
-        </w:tc>
-        <w:tc>
-          <w:tcPr>
-            <w:tcW w:w="962" w:type="dxa"/>
-          </w:tcPr>
-          <w:p>
-            <w:pPr>
-              <w:cnfStyle w:val="000000000000" w:firstRow="0" w:lastRow="0" w:firstColumn="0" w:lastColumn="0" w:oddVBand="0" w:evenVBand="0" w:oddHBand="0" w:evenHBand="0" w:firstRowFirstColumn="0" w:firstRowLastColumn="0" w:lastRowFirstColumn="0" w:lastRowLastColumn="0"/>
-            </w:pPr>
-          </w:p>
-        </w:tc>
-        <w:tc>
-          <w:tcPr>
-            <w:tcW w:w="1028" w:type="dxa"/>
-          </w:tcPr>
-          <w:p>
-            <w:pPr>
-              <w:cnfStyle w:val="000000000000" w:firstRow="0" w:lastRow="0" w:firstColumn="0" w:lastColumn="0" w:oddVBand="0" w:evenVBand="0" w:oddHBand="0" w:evenHBand="0" w:firstRowFirstColumn="0" w:firstRowLastColumn="0" w:lastRowFirstColumn="0" w:lastRowLastColumn="0"/>
-            </w:pPr>
-          </w:p>
-        </w:tc>
-        <w:tc>
-          <w:tcPr>
-            <w:tcW w:w="952" w:type="dxa"/>
-          </w:tcPr>
-          <w:p>
-            <w:pPr>
-              <w:cnfStyle w:val="000000000000" w:firstRow="0" w:lastRow="0" w:firstColumn="0" w:lastColumn="0" w:oddVBand="0" w:evenVBand="0" w:oddHBand="0" w:evenHBand="0" w:firstRowFirstColumn="0" w:firstRowLastColumn="0" w:lastRowFirstColumn="0" w:lastRowLastColumn="0"/>
-            </w:pPr>
-          </w:p>
-        </w:tc>
-        <w:tc>
-          <w:tcPr>
-            <w:tcW w:w="966" w:type="dxa"/>
+            <w:tcW w:w="987" w:type="dxa"/>
+          </w:tcPr>
+          <w:p>
+            <w:pPr>
+              <w:cnfStyle w:val="000000000000" w:firstRow="0" w:lastRow="0" w:firstColumn="0" w:lastColumn="0" w:oddVBand="0" w:evenVBand="0" w:oddHBand="0" w:evenHBand="0" w:firstRowFirstColumn="0" w:firstRowLastColumn="0" w:lastRowFirstColumn="0" w:lastRowLastColumn="0"/>
+            </w:pPr>
+          </w:p>
+        </w:tc>
+        <w:tc>
+          <w:tcPr>
+            <w:tcW w:w="989" w:type="dxa"/>
+          </w:tcPr>
+          <w:p>
+            <w:pPr>
+              <w:cnfStyle w:val="000000000000" w:firstRow="0" w:lastRow="0" w:firstColumn="0" w:lastColumn="0" w:oddVBand="0" w:evenVBand="0" w:oddHBand="0" w:evenHBand="0" w:firstRowFirstColumn="0" w:firstRowLastColumn="0" w:lastRowFirstColumn="0" w:lastRowLastColumn="0"/>
+            </w:pPr>
+          </w:p>
+        </w:tc>
+        <w:tc>
+          <w:tcPr>
+            <w:tcW w:w="991" w:type="dxa"/>
+          </w:tcPr>
+          <w:p>
+            <w:pPr>
+              <w:cnfStyle w:val="000000000000" w:firstRow="0" w:lastRow="0" w:firstColumn="0" w:lastColumn="0" w:oddVBand="0" w:evenVBand="0" w:oddHBand="0" w:evenHBand="0" w:firstRowFirstColumn="0" w:firstRowLastColumn="0" w:lastRowFirstColumn="0" w:lastRowLastColumn="0"/>
+            </w:pPr>
+          </w:p>
+        </w:tc>
+        <w:tc>
+          <w:tcPr>
+            <w:tcW w:w="993" w:type="dxa"/>
+          </w:tcPr>
+          <w:p>
+            <w:pPr>
+              <w:cnfStyle w:val="000000000000" w:firstRow="0" w:lastRow="0" w:firstColumn="0" w:lastColumn="0" w:oddVBand="0" w:evenVBand="0" w:oddHBand="0" w:evenHBand="0" w:firstRowFirstColumn="0" w:firstRowLastColumn="0" w:lastRowFirstColumn="0" w:lastRowLastColumn="0"/>
+            </w:pPr>
+          </w:p>
+        </w:tc>
+        <w:tc>
+          <w:tcPr>
+            <w:tcW w:w="1061" w:type="dxa"/>
+          </w:tcPr>
+          <w:p>
+            <w:pPr>
+              <w:cnfStyle w:val="000000000000" w:firstRow="0" w:lastRow="0" w:firstColumn="0" w:lastColumn="0" w:oddVBand="0" w:evenVBand="0" w:oddHBand="0" w:evenHBand="0" w:firstRowFirstColumn="0" w:firstRowLastColumn="0" w:lastRowFirstColumn="0" w:lastRowLastColumn="0"/>
+            </w:pPr>
+          </w:p>
+        </w:tc>
+        <w:tc>
+          <w:tcPr>
+            <w:tcW w:w="983" w:type="dxa"/>
+          </w:tcPr>
+          <w:p>
+            <w:pPr>
+              <w:cnfStyle w:val="000000000000" w:firstRow="0" w:lastRow="0" w:firstColumn="0" w:lastColumn="0" w:oddVBand="0" w:evenVBand="0" w:oddHBand="0" w:evenHBand="0" w:firstRowFirstColumn="0" w:firstRowLastColumn="0" w:lastRowFirstColumn="0" w:lastRowLastColumn="0"/>
+            </w:pPr>
+          </w:p>
+        </w:tc>
+        <w:tc>
+          <w:tcPr>
+            <w:tcW w:w="997" w:type="dxa"/>
           </w:tcPr>
           <w:p>
             <w:pPr>
@@ -660,11 +683,12 @@
       <w:tr>
         <w:trPr>
           <w:cnfStyle w:val="000000100000" w:firstRow="0" w:lastRow="0" w:firstColumn="0" w:lastColumn="0" w:oddVBand="0" w:evenVBand="0" w:oddHBand="1" w:evenHBand="0" w:firstRowFirstColumn="0" w:firstRowLastColumn="0" w:lastRowFirstColumn="0" w:lastRowLastColumn="0"/>
+          <w:trHeight w:val="607"/>
         </w:trPr>
         <w:tc>
           <w:tcPr>
             <w:cnfStyle w:val="001000000000" w:firstRow="0" w:lastRow="0" w:firstColumn="1" w:lastColumn="0" w:oddVBand="0" w:evenVBand="0" w:oddHBand="0" w:evenHBand="0" w:firstRowFirstColumn="0" w:firstRowLastColumn="0" w:lastRowFirstColumn="0" w:lastRowLastColumn="0"/>
-            <w:tcW w:w="1948" w:type="dxa"/>
+            <w:tcW w:w="2011" w:type="dxa"/>
           </w:tcPr>
           <w:p>
             <w:r>
@@ -674,67 +698,67 @@
         </w:tc>
         <w:tc>
           <w:tcPr>
-            <w:tcW w:w="956" w:type="dxa"/>
-          </w:tcPr>
-          <w:p>
-            <w:pPr>
-              <w:cnfStyle w:val="000000100000" w:firstRow="0" w:lastRow="0" w:firstColumn="0" w:lastColumn="0" w:oddVBand="0" w:evenVBand="0" w:oddHBand="1" w:evenHBand="0" w:firstRowFirstColumn="0" w:firstRowLastColumn="0" w:lastRowFirstColumn="0" w:lastRowLastColumn="0"/>
-            </w:pPr>
-          </w:p>
-        </w:tc>
-        <w:tc>
-          <w:tcPr>
-            <w:tcW w:w="958" w:type="dxa"/>
-          </w:tcPr>
-          <w:p>
-            <w:pPr>
-              <w:cnfStyle w:val="000000100000" w:firstRow="0" w:lastRow="0" w:firstColumn="0" w:lastColumn="0" w:oddVBand="0" w:evenVBand="0" w:oddHBand="1" w:evenHBand="0" w:firstRowFirstColumn="0" w:firstRowLastColumn="0" w:lastRowFirstColumn="0" w:lastRowLastColumn="0"/>
-            </w:pPr>
-          </w:p>
-        </w:tc>
-        <w:tc>
-          <w:tcPr>
-            <w:tcW w:w="960" w:type="dxa"/>
-          </w:tcPr>
-          <w:p>
-            <w:pPr>
-              <w:cnfStyle w:val="000000100000" w:firstRow="0" w:lastRow="0" w:firstColumn="0" w:lastColumn="0" w:oddVBand="0" w:evenVBand="0" w:oddHBand="1" w:evenHBand="0" w:firstRowFirstColumn="0" w:firstRowLastColumn="0" w:lastRowFirstColumn="0" w:lastRowLastColumn="0"/>
-            </w:pPr>
-          </w:p>
-        </w:tc>
-        <w:tc>
-          <w:tcPr>
-            <w:tcW w:w="962" w:type="dxa"/>
-          </w:tcPr>
-          <w:p>
-            <w:pPr>
-              <w:cnfStyle w:val="000000100000" w:firstRow="0" w:lastRow="0" w:firstColumn="0" w:lastColumn="0" w:oddVBand="0" w:evenVBand="0" w:oddHBand="1" w:evenHBand="0" w:firstRowFirstColumn="0" w:firstRowLastColumn="0" w:lastRowFirstColumn="0" w:lastRowLastColumn="0"/>
-            </w:pPr>
-          </w:p>
-        </w:tc>
-        <w:tc>
-          <w:tcPr>
-            <w:tcW w:w="1028" w:type="dxa"/>
-          </w:tcPr>
-          <w:p>
-            <w:pPr>
-              <w:cnfStyle w:val="000000100000" w:firstRow="0" w:lastRow="0" w:firstColumn="0" w:lastColumn="0" w:oddVBand="0" w:evenVBand="0" w:oddHBand="1" w:evenHBand="0" w:firstRowFirstColumn="0" w:firstRowLastColumn="0" w:lastRowFirstColumn="0" w:lastRowLastColumn="0"/>
-            </w:pPr>
-          </w:p>
-        </w:tc>
-        <w:tc>
-          <w:tcPr>
-            <w:tcW w:w="952" w:type="dxa"/>
-          </w:tcPr>
-          <w:p>
-            <w:pPr>
-              <w:cnfStyle w:val="000000100000" w:firstRow="0" w:lastRow="0" w:firstColumn="0" w:lastColumn="0" w:oddVBand="0" w:evenVBand="0" w:oddHBand="1" w:evenHBand="0" w:firstRowFirstColumn="0" w:firstRowLastColumn="0" w:lastRowFirstColumn="0" w:lastRowLastColumn="0"/>
-            </w:pPr>
-          </w:p>
-        </w:tc>
-        <w:tc>
-          <w:tcPr>
-            <w:tcW w:w="966" w:type="dxa"/>
+            <w:tcW w:w="987" w:type="dxa"/>
+          </w:tcPr>
+          <w:p>
+            <w:pPr>
+              <w:cnfStyle w:val="000000100000" w:firstRow="0" w:lastRow="0" w:firstColumn="0" w:lastColumn="0" w:oddVBand="0" w:evenVBand="0" w:oddHBand="1" w:evenHBand="0" w:firstRowFirstColumn="0" w:firstRowLastColumn="0" w:lastRowFirstColumn="0" w:lastRowLastColumn="0"/>
+            </w:pPr>
+          </w:p>
+        </w:tc>
+        <w:tc>
+          <w:tcPr>
+            <w:tcW w:w="989" w:type="dxa"/>
+          </w:tcPr>
+          <w:p>
+            <w:pPr>
+              <w:cnfStyle w:val="000000100000" w:firstRow="0" w:lastRow="0" w:firstColumn="0" w:lastColumn="0" w:oddVBand="0" w:evenVBand="0" w:oddHBand="1" w:evenHBand="0" w:firstRowFirstColumn="0" w:firstRowLastColumn="0" w:lastRowFirstColumn="0" w:lastRowLastColumn="0"/>
+            </w:pPr>
+          </w:p>
+        </w:tc>
+        <w:tc>
+          <w:tcPr>
+            <w:tcW w:w="991" w:type="dxa"/>
+          </w:tcPr>
+          <w:p>
+            <w:pPr>
+              <w:cnfStyle w:val="000000100000" w:firstRow="0" w:lastRow="0" w:firstColumn="0" w:lastColumn="0" w:oddVBand="0" w:evenVBand="0" w:oddHBand="1" w:evenHBand="0" w:firstRowFirstColumn="0" w:firstRowLastColumn="0" w:lastRowFirstColumn="0" w:lastRowLastColumn="0"/>
+            </w:pPr>
+          </w:p>
+        </w:tc>
+        <w:tc>
+          <w:tcPr>
+            <w:tcW w:w="993" w:type="dxa"/>
+          </w:tcPr>
+          <w:p>
+            <w:pPr>
+              <w:cnfStyle w:val="000000100000" w:firstRow="0" w:lastRow="0" w:firstColumn="0" w:lastColumn="0" w:oddVBand="0" w:evenVBand="0" w:oddHBand="1" w:evenHBand="0" w:firstRowFirstColumn="0" w:firstRowLastColumn="0" w:lastRowFirstColumn="0" w:lastRowLastColumn="0"/>
+            </w:pPr>
+          </w:p>
+        </w:tc>
+        <w:tc>
+          <w:tcPr>
+            <w:tcW w:w="1061" w:type="dxa"/>
+          </w:tcPr>
+          <w:p>
+            <w:pPr>
+              <w:cnfStyle w:val="000000100000" w:firstRow="0" w:lastRow="0" w:firstColumn="0" w:lastColumn="0" w:oddVBand="0" w:evenVBand="0" w:oddHBand="1" w:evenHBand="0" w:firstRowFirstColumn="0" w:firstRowLastColumn="0" w:lastRowFirstColumn="0" w:lastRowLastColumn="0"/>
+            </w:pPr>
+          </w:p>
+        </w:tc>
+        <w:tc>
+          <w:tcPr>
+            <w:tcW w:w="983" w:type="dxa"/>
+          </w:tcPr>
+          <w:p>
+            <w:pPr>
+              <w:cnfStyle w:val="000000100000" w:firstRow="0" w:lastRow="0" w:firstColumn="0" w:lastColumn="0" w:oddVBand="0" w:evenVBand="0" w:oddHBand="1" w:evenHBand="0" w:firstRowFirstColumn="0" w:firstRowLastColumn="0" w:lastRowFirstColumn="0" w:lastRowLastColumn="0"/>
+            </w:pPr>
+          </w:p>
+        </w:tc>
+        <w:tc>
+          <w:tcPr>
+            <w:tcW w:w="997" w:type="dxa"/>
           </w:tcPr>
           <w:p>
             <w:pPr>
@@ -744,83 +768,92 @@
         </w:tc>
       </w:tr>
       <w:tr>
+        <w:trPr>
+          <w:trHeight w:val="312"/>
+        </w:trPr>
         <w:tc>
           <w:tcPr>
             <w:cnfStyle w:val="001000000000" w:firstRow="0" w:lastRow="0" w:firstColumn="1" w:lastColumn="0" w:oddVBand="0" w:evenVBand="0" w:oddHBand="0" w:evenHBand="0" w:firstRowFirstColumn="0" w:firstRowLastColumn="0" w:lastRowFirstColumn="0" w:lastRowLastColumn="0"/>
-            <w:tcW w:w="1948" w:type="dxa"/>
-          </w:tcPr>
-          <w:p>
-            <w:r>
-              <w:t>Manual de usuario</w:t>
-            </w:r>
-          </w:p>
-        </w:tc>
-        <w:tc>
-          <w:tcPr>
-            <w:tcW w:w="956" w:type="dxa"/>
-          </w:tcPr>
-          <w:p>
-            <w:pPr>
-              <w:cnfStyle w:val="000000000000" w:firstRow="0" w:lastRow="0" w:firstColumn="0" w:lastColumn="0" w:oddVBand="0" w:evenVBand="0" w:oddHBand="0" w:evenHBand="0" w:firstRowFirstColumn="0" w:firstRowLastColumn="0" w:lastRowFirstColumn="0" w:lastRowLastColumn="0"/>
-            </w:pPr>
-          </w:p>
-        </w:tc>
-        <w:tc>
-          <w:tcPr>
-            <w:tcW w:w="958" w:type="dxa"/>
-          </w:tcPr>
-          <w:p>
-            <w:pPr>
-              <w:cnfStyle w:val="000000000000" w:firstRow="0" w:lastRow="0" w:firstColumn="0" w:lastColumn="0" w:oddVBand="0" w:evenVBand="0" w:oddHBand="0" w:evenHBand="0" w:firstRowFirstColumn="0" w:firstRowLastColumn="0" w:lastRowFirstColumn="0" w:lastRowLastColumn="0"/>
-            </w:pPr>
-            <w:r>
-              <w:t>3h</w:t>
-            </w:r>
-          </w:p>
-        </w:tc>
-        <w:tc>
-          <w:tcPr>
-            <w:tcW w:w="960" w:type="dxa"/>
-          </w:tcPr>
-          <w:p>
-            <w:pPr>
-              <w:cnfStyle w:val="000000000000" w:firstRow="0" w:lastRow="0" w:firstColumn="0" w:lastColumn="0" w:oddVBand="0" w:evenVBand="0" w:oddHBand="0" w:evenHBand="0" w:firstRowFirstColumn="0" w:firstRowLastColumn="0" w:lastRowFirstColumn="0" w:lastRowLastColumn="0"/>
-            </w:pPr>
-          </w:p>
-        </w:tc>
-        <w:tc>
-          <w:tcPr>
-            <w:tcW w:w="962" w:type="dxa"/>
-          </w:tcPr>
-          <w:p>
-            <w:pPr>
-              <w:cnfStyle w:val="000000000000" w:firstRow="0" w:lastRow="0" w:firstColumn="0" w:lastColumn="0" w:oddVBand="0" w:evenVBand="0" w:oddHBand="0" w:evenHBand="0" w:firstRowFirstColumn="0" w:firstRowLastColumn="0" w:lastRowFirstColumn="0" w:lastRowLastColumn="0"/>
-            </w:pPr>
-          </w:p>
-        </w:tc>
-        <w:tc>
-          <w:tcPr>
-            <w:tcW w:w="1028" w:type="dxa"/>
-          </w:tcPr>
-          <w:p>
-            <w:pPr>
-              <w:cnfStyle w:val="000000000000" w:firstRow="0" w:lastRow="0" w:firstColumn="0" w:lastColumn="0" w:oddVBand="0" w:evenVBand="0" w:oddHBand="0" w:evenHBand="0" w:firstRowFirstColumn="0" w:firstRowLastColumn="0" w:lastRowFirstColumn="0" w:lastRowLastColumn="0"/>
-            </w:pPr>
-          </w:p>
-        </w:tc>
-        <w:tc>
-          <w:tcPr>
-            <w:tcW w:w="952" w:type="dxa"/>
-          </w:tcPr>
-          <w:p>
-            <w:pPr>
-              <w:cnfStyle w:val="000000000000" w:firstRow="0" w:lastRow="0" w:firstColumn="0" w:lastColumn="0" w:oddVBand="0" w:evenVBand="0" w:oddHBand="0" w:evenHBand="0" w:firstRowFirstColumn="0" w:firstRowLastColumn="0" w:lastRowFirstColumn="0" w:lastRowLastColumn="0"/>
-            </w:pPr>
-          </w:p>
-        </w:tc>
-        <w:tc>
-          <w:tcPr>
-            <w:tcW w:w="966" w:type="dxa"/>
+            <w:tcW w:w="2011" w:type="dxa"/>
+          </w:tcPr>
+          <w:p>
+            <w:r>
+              <w:t>Búsqueda de información de ayuda al desarrollo</w:t>
+            </w:r>
+          </w:p>
+        </w:tc>
+        <w:tc>
+          <w:tcPr>
+            <w:tcW w:w="987" w:type="dxa"/>
+          </w:tcPr>
+          <w:p>
+            <w:pPr>
+              <w:cnfStyle w:val="000000000000" w:firstRow="0" w:lastRow="0" w:firstColumn="0" w:lastColumn="0" w:oddVBand="0" w:evenVBand="0" w:oddHBand="0" w:evenHBand="0" w:firstRowFirstColumn="0" w:firstRowLastColumn="0" w:lastRowFirstColumn="0" w:lastRowLastColumn="0"/>
+            </w:pPr>
+            <w:r>
+              <w:t>5h</w:t>
+            </w:r>
+          </w:p>
+        </w:tc>
+        <w:tc>
+          <w:tcPr>
+            <w:tcW w:w="989" w:type="dxa"/>
+          </w:tcPr>
+          <w:p>
+            <w:pPr>
+              <w:cnfStyle w:val="000000000000" w:firstRow="0" w:lastRow="0" w:firstColumn="0" w:lastColumn="0" w:oddVBand="0" w:evenVBand="0" w:oddHBand="0" w:evenHBand="0" w:firstRowFirstColumn="0" w:firstRowLastColumn="0" w:lastRowFirstColumn="0" w:lastRowLastColumn="0"/>
+            </w:pPr>
+            <w:r>
+              <w:t>5h</w:t>
+            </w:r>
+          </w:p>
+        </w:tc>
+        <w:tc>
+          <w:tcPr>
+            <w:tcW w:w="991" w:type="dxa"/>
+          </w:tcPr>
+          <w:p>
+            <w:pPr>
+              <w:cnfStyle w:val="000000000000" w:firstRow="0" w:lastRow="0" w:firstColumn="0" w:lastColumn="0" w:oddVBand="0" w:evenVBand="0" w:oddHBand="0" w:evenHBand="0" w:firstRowFirstColumn="0" w:firstRowLastColumn="0" w:lastRowFirstColumn="0" w:lastRowLastColumn="0"/>
+            </w:pPr>
+            <w:r>
+              <w:t>5h</w:t>
+            </w:r>
+          </w:p>
+        </w:tc>
+        <w:tc>
+          <w:tcPr>
+            <w:tcW w:w="993" w:type="dxa"/>
+          </w:tcPr>
+          <w:p>
+            <w:pPr>
+              <w:cnfStyle w:val="000000000000" w:firstRow="0" w:lastRow="0" w:firstColumn="0" w:lastColumn="0" w:oddVBand="0" w:evenVBand="0" w:oddHBand="0" w:evenHBand="0" w:firstRowFirstColumn="0" w:firstRowLastColumn="0" w:lastRowFirstColumn="0" w:lastRowLastColumn="0"/>
+            </w:pPr>
+          </w:p>
+        </w:tc>
+        <w:tc>
+          <w:tcPr>
+            <w:tcW w:w="1061" w:type="dxa"/>
+          </w:tcPr>
+          <w:p>
+            <w:pPr>
+              <w:cnfStyle w:val="000000000000" w:firstRow="0" w:lastRow="0" w:firstColumn="0" w:lastColumn="0" w:oddVBand="0" w:evenVBand="0" w:oddHBand="0" w:evenHBand="0" w:firstRowFirstColumn="0" w:firstRowLastColumn="0" w:lastRowFirstColumn="0" w:lastRowLastColumn="0"/>
+            </w:pPr>
+          </w:p>
+        </w:tc>
+        <w:tc>
+          <w:tcPr>
+            <w:tcW w:w="983" w:type="dxa"/>
+          </w:tcPr>
+          <w:p>
+            <w:pPr>
+              <w:cnfStyle w:val="000000000000" w:firstRow="0" w:lastRow="0" w:firstColumn="0" w:lastColumn="0" w:oddVBand="0" w:evenVBand="0" w:oddHBand="0" w:evenHBand="0" w:firstRowFirstColumn="0" w:firstRowLastColumn="0" w:lastRowFirstColumn="0" w:lastRowLastColumn="0"/>
+            </w:pPr>
+          </w:p>
+        </w:tc>
+        <w:tc>
+          <w:tcPr>
+            <w:tcW w:w="997" w:type="dxa"/>
           </w:tcPr>
           <w:p>
             <w:pPr>
@@ -832,11 +865,12 @@
       <w:tr>
         <w:trPr>
           <w:cnfStyle w:val="000000100000" w:firstRow="0" w:lastRow="0" w:firstColumn="0" w:lastColumn="0" w:oddVBand="0" w:evenVBand="0" w:oddHBand="1" w:evenHBand="0" w:firstRowFirstColumn="0" w:firstRowLastColumn="0" w:lastRowFirstColumn="0" w:lastRowLastColumn="0"/>
+          <w:trHeight w:val="295"/>
         </w:trPr>
         <w:tc>
           <w:tcPr>
             <w:cnfStyle w:val="001000000000" w:firstRow="0" w:lastRow="0" w:firstColumn="1" w:lastColumn="0" w:oddVBand="0" w:evenVBand="0" w:oddHBand="0" w:evenHBand="0" w:firstRowFirstColumn="0" w:firstRowLastColumn="0" w:lastRowFirstColumn="0" w:lastRowLastColumn="0"/>
-            <w:tcW w:w="1948" w:type="dxa"/>
+            <w:tcW w:w="2011" w:type="dxa"/>
           </w:tcPr>
           <w:p>
             <w:r>
@@ -846,7 +880,7 @@
         </w:tc>
         <w:tc>
           <w:tcPr>
-            <w:tcW w:w="956" w:type="dxa"/>
+            <w:tcW w:w="987" w:type="dxa"/>
           </w:tcPr>
           <w:p>
             <w:pPr>
@@ -859,57 +893,57 @@
         </w:tc>
         <w:tc>
           <w:tcPr>
-            <w:tcW w:w="958" w:type="dxa"/>
-          </w:tcPr>
-          <w:p>
-            <w:pPr>
-              <w:cnfStyle w:val="000000100000" w:firstRow="0" w:lastRow="0" w:firstColumn="0" w:lastColumn="0" w:oddVBand="0" w:evenVBand="0" w:oddHBand="1" w:evenHBand="0" w:firstRowFirstColumn="0" w:firstRowLastColumn="0" w:lastRowFirstColumn="0" w:lastRowLastColumn="0"/>
-            </w:pPr>
-          </w:p>
-        </w:tc>
-        <w:tc>
-          <w:tcPr>
-            <w:tcW w:w="960" w:type="dxa"/>
-          </w:tcPr>
-          <w:p>
-            <w:pPr>
-              <w:cnfStyle w:val="000000100000" w:firstRow="0" w:lastRow="0" w:firstColumn="0" w:lastColumn="0" w:oddVBand="0" w:evenVBand="0" w:oddHBand="1" w:evenHBand="0" w:firstRowFirstColumn="0" w:firstRowLastColumn="0" w:lastRowFirstColumn="0" w:lastRowLastColumn="0"/>
-            </w:pPr>
-          </w:p>
-        </w:tc>
-        <w:tc>
-          <w:tcPr>
-            <w:tcW w:w="962" w:type="dxa"/>
-          </w:tcPr>
-          <w:p>
-            <w:pPr>
-              <w:cnfStyle w:val="000000100000" w:firstRow="0" w:lastRow="0" w:firstColumn="0" w:lastColumn="0" w:oddVBand="0" w:evenVBand="0" w:oddHBand="1" w:evenHBand="0" w:firstRowFirstColumn="0" w:firstRowLastColumn="0" w:lastRowFirstColumn="0" w:lastRowLastColumn="0"/>
-            </w:pPr>
-          </w:p>
-        </w:tc>
-        <w:tc>
-          <w:tcPr>
-            <w:tcW w:w="1028" w:type="dxa"/>
-          </w:tcPr>
-          <w:p>
-            <w:pPr>
-              <w:cnfStyle w:val="000000100000" w:firstRow="0" w:lastRow="0" w:firstColumn="0" w:lastColumn="0" w:oddVBand="0" w:evenVBand="0" w:oddHBand="1" w:evenHBand="0" w:firstRowFirstColumn="0" w:firstRowLastColumn="0" w:lastRowFirstColumn="0" w:lastRowLastColumn="0"/>
-            </w:pPr>
-          </w:p>
-        </w:tc>
-        <w:tc>
-          <w:tcPr>
-            <w:tcW w:w="952" w:type="dxa"/>
-          </w:tcPr>
-          <w:p>
-            <w:pPr>
-              <w:cnfStyle w:val="000000100000" w:firstRow="0" w:lastRow="0" w:firstColumn="0" w:lastColumn="0" w:oddVBand="0" w:evenVBand="0" w:oddHBand="1" w:evenHBand="0" w:firstRowFirstColumn="0" w:firstRowLastColumn="0" w:lastRowFirstColumn="0" w:lastRowLastColumn="0"/>
-            </w:pPr>
-          </w:p>
-        </w:tc>
-        <w:tc>
-          <w:tcPr>
-            <w:tcW w:w="966" w:type="dxa"/>
+            <w:tcW w:w="989" w:type="dxa"/>
+          </w:tcPr>
+          <w:p>
+            <w:pPr>
+              <w:cnfStyle w:val="000000100000" w:firstRow="0" w:lastRow="0" w:firstColumn="0" w:lastColumn="0" w:oddVBand="0" w:evenVBand="0" w:oddHBand="1" w:evenHBand="0" w:firstRowFirstColumn="0" w:firstRowLastColumn="0" w:lastRowFirstColumn="0" w:lastRowLastColumn="0"/>
+            </w:pPr>
+          </w:p>
+        </w:tc>
+        <w:tc>
+          <w:tcPr>
+            <w:tcW w:w="991" w:type="dxa"/>
+          </w:tcPr>
+          <w:p>
+            <w:pPr>
+              <w:cnfStyle w:val="000000100000" w:firstRow="0" w:lastRow="0" w:firstColumn="0" w:lastColumn="0" w:oddVBand="0" w:evenVBand="0" w:oddHBand="1" w:evenHBand="0" w:firstRowFirstColumn="0" w:firstRowLastColumn="0" w:lastRowFirstColumn="0" w:lastRowLastColumn="0"/>
+            </w:pPr>
+          </w:p>
+        </w:tc>
+        <w:tc>
+          <w:tcPr>
+            <w:tcW w:w="993" w:type="dxa"/>
+          </w:tcPr>
+          <w:p>
+            <w:pPr>
+              <w:cnfStyle w:val="000000100000" w:firstRow="0" w:lastRow="0" w:firstColumn="0" w:lastColumn="0" w:oddVBand="0" w:evenVBand="0" w:oddHBand="1" w:evenHBand="0" w:firstRowFirstColumn="0" w:firstRowLastColumn="0" w:lastRowFirstColumn="0" w:lastRowLastColumn="0"/>
+            </w:pPr>
+          </w:p>
+        </w:tc>
+        <w:tc>
+          <w:tcPr>
+            <w:tcW w:w="1061" w:type="dxa"/>
+          </w:tcPr>
+          <w:p>
+            <w:pPr>
+              <w:cnfStyle w:val="000000100000" w:firstRow="0" w:lastRow="0" w:firstColumn="0" w:lastColumn="0" w:oddVBand="0" w:evenVBand="0" w:oddHBand="1" w:evenHBand="0" w:firstRowFirstColumn="0" w:firstRowLastColumn="0" w:lastRowFirstColumn="0" w:lastRowLastColumn="0"/>
+            </w:pPr>
+          </w:p>
+        </w:tc>
+        <w:tc>
+          <w:tcPr>
+            <w:tcW w:w="983" w:type="dxa"/>
+          </w:tcPr>
+          <w:p>
+            <w:pPr>
+              <w:cnfStyle w:val="000000100000" w:firstRow="0" w:lastRow="0" w:firstColumn="0" w:lastColumn="0" w:oddVBand="0" w:evenVBand="0" w:oddHBand="1" w:evenHBand="0" w:firstRowFirstColumn="0" w:firstRowLastColumn="0" w:lastRowFirstColumn="0" w:lastRowLastColumn="0"/>
+            </w:pPr>
+          </w:p>
+        </w:tc>
+        <w:tc>
+          <w:tcPr>
+            <w:tcW w:w="997" w:type="dxa"/>
           </w:tcPr>
           <w:p>
             <w:pPr>
@@ -919,20 +953,26 @@
         </w:tc>
       </w:tr>
       <w:tr>
+        <w:trPr>
+          <w:trHeight w:val="937"/>
+        </w:trPr>
         <w:tc>
           <w:tcPr>
             <w:cnfStyle w:val="001000000000" w:firstRow="0" w:lastRow="0" w:firstColumn="1" w:lastColumn="0" w:oddVBand="0" w:evenVBand="0" w:oddHBand="0" w:evenHBand="0" w:firstRowFirstColumn="0" w:firstRowLastColumn="0" w:lastRowFirstColumn="0" w:lastRowLastColumn="0"/>
-            <w:tcW w:w="1948" w:type="dxa"/>
-          </w:tcPr>
-          <w:p>
-            <w:r>
-              <w:t>Búsqueda imágenes</w:t>
-            </w:r>
-          </w:p>
-        </w:tc>
-        <w:tc>
-          <w:tcPr>
-            <w:tcW w:w="956" w:type="dxa"/>
+            <w:tcW w:w="2011" w:type="dxa"/>
+          </w:tcPr>
+          <w:p>
+            <w:r>
+              <w:t xml:space="preserve">Búsqueda </w:t>
+            </w:r>
+            <w:r>
+              <w:t>información e imágenes</w:t>
+            </w:r>
+          </w:p>
+        </w:tc>
+        <w:tc>
+          <w:tcPr>
+            <w:tcW w:w="987" w:type="dxa"/>
           </w:tcPr>
           <w:p>
             <w:pPr>
@@ -945,7 +985,7 @@
         </w:tc>
         <w:tc>
           <w:tcPr>
-            <w:tcW w:w="958" w:type="dxa"/>
+            <w:tcW w:w="989" w:type="dxa"/>
           </w:tcPr>
           <w:p>
             <w:pPr>
@@ -958,47 +998,50 @@
         </w:tc>
         <w:tc>
           <w:tcPr>
-            <w:tcW w:w="960" w:type="dxa"/>
-          </w:tcPr>
-          <w:p>
-            <w:pPr>
-              <w:cnfStyle w:val="000000000000" w:firstRow="0" w:lastRow="0" w:firstColumn="0" w:lastColumn="0" w:oddVBand="0" w:evenVBand="0" w:oddHBand="0" w:evenHBand="0" w:firstRowFirstColumn="0" w:firstRowLastColumn="0" w:lastRowFirstColumn="0" w:lastRowLastColumn="0"/>
-            </w:pPr>
-          </w:p>
-        </w:tc>
-        <w:tc>
-          <w:tcPr>
-            <w:tcW w:w="962" w:type="dxa"/>
-          </w:tcPr>
-          <w:p>
-            <w:pPr>
-              <w:cnfStyle w:val="000000000000" w:firstRow="0" w:lastRow="0" w:firstColumn="0" w:lastColumn="0" w:oddVBand="0" w:evenVBand="0" w:oddHBand="0" w:evenHBand="0" w:firstRowFirstColumn="0" w:firstRowLastColumn="0" w:lastRowFirstColumn="0" w:lastRowLastColumn="0"/>
-            </w:pPr>
-          </w:p>
-        </w:tc>
-        <w:tc>
-          <w:tcPr>
-            <w:tcW w:w="1028" w:type="dxa"/>
-          </w:tcPr>
-          <w:p>
-            <w:pPr>
-              <w:cnfStyle w:val="000000000000" w:firstRow="0" w:lastRow="0" w:firstColumn="0" w:lastColumn="0" w:oddVBand="0" w:evenVBand="0" w:oddHBand="0" w:evenHBand="0" w:firstRowFirstColumn="0" w:firstRowLastColumn="0" w:lastRowFirstColumn="0" w:lastRowLastColumn="0"/>
-            </w:pPr>
-          </w:p>
-        </w:tc>
-        <w:tc>
-          <w:tcPr>
-            <w:tcW w:w="952" w:type="dxa"/>
-          </w:tcPr>
-          <w:p>
-            <w:pPr>
-              <w:cnfStyle w:val="000000000000" w:firstRow="0" w:lastRow="0" w:firstColumn="0" w:lastColumn="0" w:oddVBand="0" w:evenVBand="0" w:oddHBand="0" w:evenHBand="0" w:firstRowFirstColumn="0" w:firstRowLastColumn="0" w:lastRowFirstColumn="0" w:lastRowLastColumn="0"/>
-            </w:pPr>
-          </w:p>
-        </w:tc>
-        <w:tc>
-          <w:tcPr>
-            <w:tcW w:w="966" w:type="dxa"/>
+            <w:tcW w:w="991" w:type="dxa"/>
+          </w:tcPr>
+          <w:p>
+            <w:pPr>
+              <w:cnfStyle w:val="000000000000" w:firstRow="0" w:lastRow="0" w:firstColumn="0" w:lastColumn="0" w:oddVBand="0" w:evenVBand="0" w:oddHBand="0" w:evenHBand="0" w:firstRowFirstColumn="0" w:firstRowLastColumn="0" w:lastRowFirstColumn="0" w:lastRowLastColumn="0"/>
+            </w:pPr>
+            <w:r>
+              <w:t>3h</w:t>
+            </w:r>
+          </w:p>
+        </w:tc>
+        <w:tc>
+          <w:tcPr>
+            <w:tcW w:w="993" w:type="dxa"/>
+          </w:tcPr>
+          <w:p>
+            <w:pPr>
+              <w:cnfStyle w:val="000000000000" w:firstRow="0" w:lastRow="0" w:firstColumn="0" w:lastColumn="0" w:oddVBand="0" w:evenVBand="0" w:oddHBand="0" w:evenHBand="0" w:firstRowFirstColumn="0" w:firstRowLastColumn="0" w:lastRowFirstColumn="0" w:lastRowLastColumn="0"/>
+            </w:pPr>
+          </w:p>
+        </w:tc>
+        <w:tc>
+          <w:tcPr>
+            <w:tcW w:w="1061" w:type="dxa"/>
+          </w:tcPr>
+          <w:p>
+            <w:pPr>
+              <w:cnfStyle w:val="000000000000" w:firstRow="0" w:lastRow="0" w:firstColumn="0" w:lastColumn="0" w:oddVBand="0" w:evenVBand="0" w:oddHBand="0" w:evenHBand="0" w:firstRowFirstColumn="0" w:firstRowLastColumn="0" w:lastRowFirstColumn="0" w:lastRowLastColumn="0"/>
+            </w:pPr>
+          </w:p>
+        </w:tc>
+        <w:tc>
+          <w:tcPr>
+            <w:tcW w:w="983" w:type="dxa"/>
+          </w:tcPr>
+          <w:p>
+            <w:pPr>
+              <w:cnfStyle w:val="000000000000" w:firstRow="0" w:lastRow="0" w:firstColumn="0" w:lastColumn="0" w:oddVBand="0" w:evenVBand="0" w:oddHBand="0" w:evenHBand="0" w:firstRowFirstColumn="0" w:firstRowLastColumn="0" w:lastRowFirstColumn="0" w:lastRowLastColumn="0"/>
+            </w:pPr>
+          </w:p>
+        </w:tc>
+        <w:tc>
+          <w:tcPr>
+            <w:tcW w:w="997" w:type="dxa"/>
           </w:tcPr>
           <w:p>
             <w:pPr>
@@ -1010,11 +1053,12 @@
       <w:tr>
         <w:trPr>
           <w:cnfStyle w:val="000000100000" w:firstRow="0" w:lastRow="0" w:firstColumn="0" w:lastColumn="0" w:oddVBand="0" w:evenVBand="0" w:oddHBand="1" w:evenHBand="0" w:firstRowFirstColumn="0" w:firstRowLastColumn="0" w:lastRowFirstColumn="0" w:lastRowLastColumn="0"/>
+          <w:trHeight w:val="295"/>
         </w:trPr>
         <w:tc>
           <w:tcPr>
             <w:cnfStyle w:val="001000000000" w:firstRow="0" w:lastRow="0" w:firstColumn="1" w:lastColumn="0" w:oddVBand="0" w:evenVBand="0" w:oddHBand="0" w:evenHBand="0" w:firstRowFirstColumn="0" w:firstRowLastColumn="0" w:lastRowFirstColumn="0" w:lastRowLastColumn="0"/>
-            <w:tcW w:w="1948" w:type="dxa"/>
+            <w:tcW w:w="2011" w:type="dxa"/>
           </w:tcPr>
           <w:p>
             <w:r>
@@ -1024,7 +1068,7 @@
         </w:tc>
         <w:tc>
           <w:tcPr>
-            <w:tcW w:w="956" w:type="dxa"/>
+            <w:tcW w:w="987" w:type="dxa"/>
           </w:tcPr>
           <w:p>
             <w:pPr>
@@ -1037,7 +1081,7 @@
         </w:tc>
         <w:tc>
           <w:tcPr>
-            <w:tcW w:w="958" w:type="dxa"/>
+            <w:tcW w:w="989" w:type="dxa"/>
           </w:tcPr>
           <w:p>
             <w:pPr>
@@ -1050,47 +1094,47 @@
         </w:tc>
         <w:tc>
           <w:tcPr>
-            <w:tcW w:w="960" w:type="dxa"/>
-          </w:tcPr>
-          <w:p>
-            <w:pPr>
-              <w:cnfStyle w:val="000000100000" w:firstRow="0" w:lastRow="0" w:firstColumn="0" w:lastColumn="0" w:oddVBand="0" w:evenVBand="0" w:oddHBand="1" w:evenHBand="0" w:firstRowFirstColumn="0" w:firstRowLastColumn="0" w:lastRowFirstColumn="0" w:lastRowLastColumn="0"/>
-            </w:pPr>
-          </w:p>
-        </w:tc>
-        <w:tc>
-          <w:tcPr>
-            <w:tcW w:w="962" w:type="dxa"/>
-          </w:tcPr>
-          <w:p>
-            <w:pPr>
-              <w:cnfStyle w:val="000000100000" w:firstRow="0" w:lastRow="0" w:firstColumn="0" w:lastColumn="0" w:oddVBand="0" w:evenVBand="0" w:oddHBand="1" w:evenHBand="0" w:firstRowFirstColumn="0" w:firstRowLastColumn="0" w:lastRowFirstColumn="0" w:lastRowLastColumn="0"/>
-            </w:pPr>
-          </w:p>
-        </w:tc>
-        <w:tc>
-          <w:tcPr>
-            <w:tcW w:w="1028" w:type="dxa"/>
-          </w:tcPr>
-          <w:p>
-            <w:pPr>
-              <w:cnfStyle w:val="000000100000" w:firstRow="0" w:lastRow="0" w:firstColumn="0" w:lastColumn="0" w:oddVBand="0" w:evenVBand="0" w:oddHBand="1" w:evenHBand="0" w:firstRowFirstColumn="0" w:firstRowLastColumn="0" w:lastRowFirstColumn="0" w:lastRowLastColumn="0"/>
-            </w:pPr>
-          </w:p>
-        </w:tc>
-        <w:tc>
-          <w:tcPr>
-            <w:tcW w:w="952" w:type="dxa"/>
-          </w:tcPr>
-          <w:p>
-            <w:pPr>
-              <w:cnfStyle w:val="000000100000" w:firstRow="0" w:lastRow="0" w:firstColumn="0" w:lastColumn="0" w:oddVBand="0" w:evenVBand="0" w:oddHBand="1" w:evenHBand="0" w:firstRowFirstColumn="0" w:firstRowLastColumn="0" w:lastRowFirstColumn="0" w:lastRowLastColumn="0"/>
-            </w:pPr>
-          </w:p>
-        </w:tc>
-        <w:tc>
-          <w:tcPr>
-            <w:tcW w:w="966" w:type="dxa"/>
+            <w:tcW w:w="991" w:type="dxa"/>
+          </w:tcPr>
+          <w:p>
+            <w:pPr>
+              <w:cnfStyle w:val="000000100000" w:firstRow="0" w:lastRow="0" w:firstColumn="0" w:lastColumn="0" w:oddVBand="0" w:evenVBand="0" w:oddHBand="1" w:evenHBand="0" w:firstRowFirstColumn="0" w:firstRowLastColumn="0" w:lastRowFirstColumn="0" w:lastRowLastColumn="0"/>
+            </w:pPr>
+          </w:p>
+        </w:tc>
+        <w:tc>
+          <w:tcPr>
+            <w:tcW w:w="993" w:type="dxa"/>
+          </w:tcPr>
+          <w:p>
+            <w:pPr>
+              <w:cnfStyle w:val="000000100000" w:firstRow="0" w:lastRow="0" w:firstColumn="0" w:lastColumn="0" w:oddVBand="0" w:evenVBand="0" w:oddHBand="1" w:evenHBand="0" w:firstRowFirstColumn="0" w:firstRowLastColumn="0" w:lastRowFirstColumn="0" w:lastRowLastColumn="0"/>
+            </w:pPr>
+          </w:p>
+        </w:tc>
+        <w:tc>
+          <w:tcPr>
+            <w:tcW w:w="1061" w:type="dxa"/>
+          </w:tcPr>
+          <w:p>
+            <w:pPr>
+              <w:cnfStyle w:val="000000100000" w:firstRow="0" w:lastRow="0" w:firstColumn="0" w:lastColumn="0" w:oddVBand="0" w:evenVBand="0" w:oddHBand="1" w:evenHBand="0" w:firstRowFirstColumn="0" w:firstRowLastColumn="0" w:lastRowFirstColumn="0" w:lastRowLastColumn="0"/>
+            </w:pPr>
+          </w:p>
+        </w:tc>
+        <w:tc>
+          <w:tcPr>
+            <w:tcW w:w="983" w:type="dxa"/>
+          </w:tcPr>
+          <w:p>
+            <w:pPr>
+              <w:cnfStyle w:val="000000100000" w:firstRow="0" w:lastRow="0" w:firstColumn="0" w:lastColumn="0" w:oddVBand="0" w:evenVBand="0" w:oddHBand="1" w:evenHBand="0" w:firstRowFirstColumn="0" w:firstRowLastColumn="0" w:lastRowFirstColumn="0" w:lastRowLastColumn="0"/>
+            </w:pPr>
+          </w:p>
+        </w:tc>
+        <w:tc>
+          <w:tcPr>
+            <w:tcW w:w="997" w:type="dxa"/>
           </w:tcPr>
           <w:p>
             <w:pPr>
@@ -1100,10 +1144,13 @@
         </w:tc>
       </w:tr>
       <w:tr>
+        <w:trPr>
+          <w:trHeight w:val="937"/>
+        </w:trPr>
         <w:tc>
           <w:tcPr>
             <w:cnfStyle w:val="001000000000" w:firstRow="0" w:lastRow="0" w:firstColumn="1" w:lastColumn="0" w:oddVBand="0" w:evenVBand="0" w:oddHBand="0" w:evenHBand="0" w:firstRowFirstColumn="0" w:firstRowLastColumn="0" w:lastRowFirstColumn="0" w:lastRowLastColumn="0"/>
-            <w:tcW w:w="1948" w:type="dxa"/>
+            <w:tcW w:w="2011" w:type="dxa"/>
           </w:tcPr>
           <w:p>
             <w:r>
@@ -1113,7 +1160,7 @@
         </w:tc>
         <w:tc>
           <w:tcPr>
-            <w:tcW w:w="956" w:type="dxa"/>
+            <w:tcW w:w="987" w:type="dxa"/>
           </w:tcPr>
           <w:p>
             <w:pPr>
@@ -1126,7 +1173,7 @@
         </w:tc>
         <w:tc>
           <w:tcPr>
-            <w:tcW w:w="958" w:type="dxa"/>
+            <w:tcW w:w="989" w:type="dxa"/>
           </w:tcPr>
           <w:p>
             <w:pPr>
@@ -1139,47 +1186,50 @@
         </w:tc>
         <w:tc>
           <w:tcPr>
-            <w:tcW w:w="960" w:type="dxa"/>
-          </w:tcPr>
-          <w:p>
-            <w:pPr>
-              <w:cnfStyle w:val="000000000000" w:firstRow="0" w:lastRow="0" w:firstColumn="0" w:lastColumn="0" w:oddVBand="0" w:evenVBand="0" w:oddHBand="0" w:evenHBand="0" w:firstRowFirstColumn="0" w:firstRowLastColumn="0" w:lastRowFirstColumn="0" w:lastRowLastColumn="0"/>
-            </w:pPr>
-          </w:p>
-        </w:tc>
-        <w:tc>
-          <w:tcPr>
-            <w:tcW w:w="962" w:type="dxa"/>
-          </w:tcPr>
-          <w:p>
-            <w:pPr>
-              <w:cnfStyle w:val="000000000000" w:firstRow="0" w:lastRow="0" w:firstColumn="0" w:lastColumn="0" w:oddVBand="0" w:evenVBand="0" w:oddHBand="0" w:evenHBand="0" w:firstRowFirstColumn="0" w:firstRowLastColumn="0" w:lastRowFirstColumn="0" w:lastRowLastColumn="0"/>
-            </w:pPr>
-          </w:p>
-        </w:tc>
-        <w:tc>
-          <w:tcPr>
-            <w:tcW w:w="1028" w:type="dxa"/>
-          </w:tcPr>
-          <w:p>
-            <w:pPr>
-              <w:cnfStyle w:val="000000000000" w:firstRow="0" w:lastRow="0" w:firstColumn="0" w:lastColumn="0" w:oddVBand="0" w:evenVBand="0" w:oddHBand="0" w:evenHBand="0" w:firstRowFirstColumn="0" w:firstRowLastColumn="0" w:lastRowFirstColumn="0" w:lastRowLastColumn="0"/>
-            </w:pPr>
-          </w:p>
-        </w:tc>
-        <w:tc>
-          <w:tcPr>
-            <w:tcW w:w="952" w:type="dxa"/>
-          </w:tcPr>
-          <w:p>
-            <w:pPr>
-              <w:cnfStyle w:val="000000000000" w:firstRow="0" w:lastRow="0" w:firstColumn="0" w:lastColumn="0" w:oddVBand="0" w:evenVBand="0" w:oddHBand="0" w:evenHBand="0" w:firstRowFirstColumn="0" w:firstRowLastColumn="0" w:lastRowFirstColumn="0" w:lastRowLastColumn="0"/>
-            </w:pPr>
-          </w:p>
-        </w:tc>
-        <w:tc>
-          <w:tcPr>
-            <w:tcW w:w="966" w:type="dxa"/>
+            <w:tcW w:w="991" w:type="dxa"/>
+          </w:tcPr>
+          <w:p>
+            <w:pPr>
+              <w:cnfStyle w:val="000000000000" w:firstRow="0" w:lastRow="0" w:firstColumn="0" w:lastColumn="0" w:oddVBand="0" w:evenVBand="0" w:oddHBand="0" w:evenHBand="0" w:firstRowFirstColumn="0" w:firstRowLastColumn="0" w:lastRowFirstColumn="0" w:lastRowLastColumn="0"/>
+            </w:pPr>
+            <w:r>
+              <w:t>0,5h</w:t>
+            </w:r>
+          </w:p>
+        </w:tc>
+        <w:tc>
+          <w:tcPr>
+            <w:tcW w:w="993" w:type="dxa"/>
+          </w:tcPr>
+          <w:p>
+            <w:pPr>
+              <w:cnfStyle w:val="000000000000" w:firstRow="0" w:lastRow="0" w:firstColumn="0" w:lastColumn="0" w:oddVBand="0" w:evenVBand="0" w:oddHBand="0" w:evenHBand="0" w:firstRowFirstColumn="0" w:firstRowLastColumn="0" w:lastRowFirstColumn="0" w:lastRowLastColumn="0"/>
+            </w:pPr>
+          </w:p>
+        </w:tc>
+        <w:tc>
+          <w:tcPr>
+            <w:tcW w:w="1061" w:type="dxa"/>
+          </w:tcPr>
+          <w:p>
+            <w:pPr>
+              <w:cnfStyle w:val="000000000000" w:firstRow="0" w:lastRow="0" w:firstColumn="0" w:lastColumn="0" w:oddVBand="0" w:evenVBand="0" w:oddHBand="0" w:evenHBand="0" w:firstRowFirstColumn="0" w:firstRowLastColumn="0" w:lastRowFirstColumn="0" w:lastRowLastColumn="0"/>
+            </w:pPr>
+          </w:p>
+        </w:tc>
+        <w:tc>
+          <w:tcPr>
+            <w:tcW w:w="983" w:type="dxa"/>
+          </w:tcPr>
+          <w:p>
+            <w:pPr>
+              <w:cnfStyle w:val="000000000000" w:firstRow="0" w:lastRow="0" w:firstColumn="0" w:lastColumn="0" w:oddVBand="0" w:evenVBand="0" w:oddHBand="0" w:evenHBand="0" w:firstRowFirstColumn="0" w:firstRowLastColumn="0" w:lastRowFirstColumn="0" w:lastRowLastColumn="0"/>
+            </w:pPr>
+          </w:p>
+        </w:tc>
+        <w:tc>
+          <w:tcPr>
+            <w:tcW w:w="997" w:type="dxa"/>
           </w:tcPr>
           <w:p>
             <w:pPr>
@@ -1191,11 +1241,12 @@
       <w:tr>
         <w:trPr>
           <w:cnfStyle w:val="000000100000" w:firstRow="0" w:lastRow="0" w:firstColumn="0" w:lastColumn="0" w:oddVBand="0" w:evenVBand="0" w:oddHBand="1" w:evenHBand="0" w:firstRowFirstColumn="0" w:firstRowLastColumn="0" w:lastRowFirstColumn="0" w:lastRowLastColumn="0"/>
+          <w:trHeight w:val="607"/>
         </w:trPr>
         <w:tc>
           <w:tcPr>
             <w:cnfStyle w:val="001000000000" w:firstRow="0" w:lastRow="0" w:firstColumn="1" w:lastColumn="0" w:oddVBand="0" w:evenVBand="0" w:oddHBand="0" w:evenHBand="0" w:firstRowFirstColumn="0" w:firstRowLastColumn="0" w:lastRowFirstColumn="0" w:lastRowLastColumn="0"/>
-            <w:tcW w:w="1948" w:type="dxa"/>
+            <w:tcW w:w="2011" w:type="dxa"/>
           </w:tcPr>
           <w:p>
             <w:r>
@@ -1205,7 +1256,7 @@
         </w:tc>
         <w:tc>
           <w:tcPr>
-            <w:tcW w:w="956" w:type="dxa"/>
+            <w:tcW w:w="987" w:type="dxa"/>
           </w:tcPr>
           <w:p>
             <w:pPr>
@@ -1218,7 +1269,7 @@
         </w:tc>
         <w:tc>
           <w:tcPr>
-            <w:tcW w:w="958" w:type="dxa"/>
+            <w:tcW w:w="989" w:type="dxa"/>
           </w:tcPr>
           <w:p>
             <w:pPr>
@@ -1231,47 +1282,47 @@
         </w:tc>
         <w:tc>
           <w:tcPr>
-            <w:tcW w:w="960" w:type="dxa"/>
-          </w:tcPr>
-          <w:p>
-            <w:pPr>
-              <w:cnfStyle w:val="000000100000" w:firstRow="0" w:lastRow="0" w:firstColumn="0" w:lastColumn="0" w:oddVBand="0" w:evenVBand="0" w:oddHBand="1" w:evenHBand="0" w:firstRowFirstColumn="0" w:firstRowLastColumn="0" w:lastRowFirstColumn="0" w:lastRowLastColumn="0"/>
-            </w:pPr>
-          </w:p>
-        </w:tc>
-        <w:tc>
-          <w:tcPr>
-            <w:tcW w:w="962" w:type="dxa"/>
-          </w:tcPr>
-          <w:p>
-            <w:pPr>
-              <w:cnfStyle w:val="000000100000" w:firstRow="0" w:lastRow="0" w:firstColumn="0" w:lastColumn="0" w:oddVBand="0" w:evenVBand="0" w:oddHBand="1" w:evenHBand="0" w:firstRowFirstColumn="0" w:firstRowLastColumn="0" w:lastRowFirstColumn="0" w:lastRowLastColumn="0"/>
-            </w:pPr>
-          </w:p>
-        </w:tc>
-        <w:tc>
-          <w:tcPr>
-            <w:tcW w:w="1028" w:type="dxa"/>
-          </w:tcPr>
-          <w:p>
-            <w:pPr>
-              <w:cnfStyle w:val="000000100000" w:firstRow="0" w:lastRow="0" w:firstColumn="0" w:lastColumn="0" w:oddVBand="0" w:evenVBand="0" w:oddHBand="1" w:evenHBand="0" w:firstRowFirstColumn="0" w:firstRowLastColumn="0" w:lastRowFirstColumn="0" w:lastRowLastColumn="0"/>
-            </w:pPr>
-          </w:p>
-        </w:tc>
-        <w:tc>
-          <w:tcPr>
-            <w:tcW w:w="952" w:type="dxa"/>
-          </w:tcPr>
-          <w:p>
-            <w:pPr>
-              <w:cnfStyle w:val="000000100000" w:firstRow="0" w:lastRow="0" w:firstColumn="0" w:lastColumn="0" w:oddVBand="0" w:evenVBand="0" w:oddHBand="1" w:evenHBand="0" w:firstRowFirstColumn="0" w:firstRowLastColumn="0" w:lastRowFirstColumn="0" w:lastRowLastColumn="0"/>
-            </w:pPr>
-          </w:p>
-        </w:tc>
-        <w:tc>
-          <w:tcPr>
-            <w:tcW w:w="966" w:type="dxa"/>
+            <w:tcW w:w="991" w:type="dxa"/>
+          </w:tcPr>
+          <w:p>
+            <w:pPr>
+              <w:cnfStyle w:val="000000100000" w:firstRow="0" w:lastRow="0" w:firstColumn="0" w:lastColumn="0" w:oddVBand="0" w:evenVBand="0" w:oddHBand="1" w:evenHBand="0" w:firstRowFirstColumn="0" w:firstRowLastColumn="0" w:lastRowFirstColumn="0" w:lastRowLastColumn="0"/>
+            </w:pPr>
+          </w:p>
+        </w:tc>
+        <w:tc>
+          <w:tcPr>
+            <w:tcW w:w="993" w:type="dxa"/>
+          </w:tcPr>
+          <w:p>
+            <w:pPr>
+              <w:cnfStyle w:val="000000100000" w:firstRow="0" w:lastRow="0" w:firstColumn="0" w:lastColumn="0" w:oddVBand="0" w:evenVBand="0" w:oddHBand="1" w:evenHBand="0" w:firstRowFirstColumn="0" w:firstRowLastColumn="0" w:lastRowFirstColumn="0" w:lastRowLastColumn="0"/>
+            </w:pPr>
+          </w:p>
+        </w:tc>
+        <w:tc>
+          <w:tcPr>
+            <w:tcW w:w="1061" w:type="dxa"/>
+          </w:tcPr>
+          <w:p>
+            <w:pPr>
+              <w:cnfStyle w:val="000000100000" w:firstRow="0" w:lastRow="0" w:firstColumn="0" w:lastColumn="0" w:oddVBand="0" w:evenVBand="0" w:oddHBand="1" w:evenHBand="0" w:firstRowFirstColumn="0" w:firstRowLastColumn="0" w:lastRowFirstColumn="0" w:lastRowLastColumn="0"/>
+            </w:pPr>
+          </w:p>
+        </w:tc>
+        <w:tc>
+          <w:tcPr>
+            <w:tcW w:w="983" w:type="dxa"/>
+          </w:tcPr>
+          <w:p>
+            <w:pPr>
+              <w:cnfStyle w:val="000000100000" w:firstRow="0" w:lastRow="0" w:firstColumn="0" w:lastColumn="0" w:oddVBand="0" w:evenVBand="0" w:oddHBand="1" w:evenHBand="0" w:firstRowFirstColumn="0" w:firstRowLastColumn="0" w:lastRowFirstColumn="0" w:lastRowLastColumn="0"/>
+            </w:pPr>
+          </w:p>
+        </w:tc>
+        <w:tc>
+          <w:tcPr>
+            <w:tcW w:w="997" w:type="dxa"/>
           </w:tcPr>
           <w:p>
             <w:pPr>
@@ -1281,10 +1332,13 @@
         </w:tc>
       </w:tr>
       <w:tr>
+        <w:trPr>
+          <w:trHeight w:val="624"/>
+        </w:trPr>
         <w:tc>
           <w:tcPr>
             <w:cnfStyle w:val="001000000000" w:firstRow="0" w:lastRow="0" w:firstColumn="1" w:lastColumn="0" w:oddVBand="0" w:evenVBand="0" w:oddHBand="0" w:evenHBand="0" w:firstRowFirstColumn="0" w:firstRowLastColumn="0" w:lastRowFirstColumn="0" w:lastRowLastColumn="0"/>
-            <w:tcW w:w="1948" w:type="dxa"/>
+            <w:tcW w:w="2011" w:type="dxa"/>
           </w:tcPr>
           <w:p>
             <w:r>
@@ -1294,7 +1348,7 @@
         </w:tc>
         <w:tc>
           <w:tcPr>
-            <w:tcW w:w="956" w:type="dxa"/>
+            <w:tcW w:w="987" w:type="dxa"/>
           </w:tcPr>
           <w:p>
             <w:pPr>
@@ -1307,57 +1361,57 @@
         </w:tc>
         <w:tc>
           <w:tcPr>
-            <w:tcW w:w="958" w:type="dxa"/>
-          </w:tcPr>
-          <w:p>
-            <w:pPr>
-              <w:cnfStyle w:val="000000000000" w:firstRow="0" w:lastRow="0" w:firstColumn="0" w:lastColumn="0" w:oddVBand="0" w:evenVBand="0" w:oddHBand="0" w:evenHBand="0" w:firstRowFirstColumn="0" w:firstRowLastColumn="0" w:lastRowFirstColumn="0" w:lastRowLastColumn="0"/>
-            </w:pPr>
-          </w:p>
-        </w:tc>
-        <w:tc>
-          <w:tcPr>
-            <w:tcW w:w="960" w:type="dxa"/>
-          </w:tcPr>
-          <w:p>
-            <w:pPr>
-              <w:cnfStyle w:val="000000000000" w:firstRow="0" w:lastRow="0" w:firstColumn="0" w:lastColumn="0" w:oddVBand="0" w:evenVBand="0" w:oddHBand="0" w:evenHBand="0" w:firstRowFirstColumn="0" w:firstRowLastColumn="0" w:lastRowFirstColumn="0" w:lastRowLastColumn="0"/>
-            </w:pPr>
-          </w:p>
-        </w:tc>
-        <w:tc>
-          <w:tcPr>
-            <w:tcW w:w="962" w:type="dxa"/>
-          </w:tcPr>
-          <w:p>
-            <w:pPr>
-              <w:cnfStyle w:val="000000000000" w:firstRow="0" w:lastRow="0" w:firstColumn="0" w:lastColumn="0" w:oddVBand="0" w:evenVBand="0" w:oddHBand="0" w:evenHBand="0" w:firstRowFirstColumn="0" w:firstRowLastColumn="0" w:lastRowFirstColumn="0" w:lastRowLastColumn="0"/>
-            </w:pPr>
-          </w:p>
-        </w:tc>
-        <w:tc>
-          <w:tcPr>
-            <w:tcW w:w="1028" w:type="dxa"/>
-          </w:tcPr>
-          <w:p>
-            <w:pPr>
-              <w:cnfStyle w:val="000000000000" w:firstRow="0" w:lastRow="0" w:firstColumn="0" w:lastColumn="0" w:oddVBand="0" w:evenVBand="0" w:oddHBand="0" w:evenHBand="0" w:firstRowFirstColumn="0" w:firstRowLastColumn="0" w:lastRowFirstColumn="0" w:lastRowLastColumn="0"/>
-            </w:pPr>
-          </w:p>
-        </w:tc>
-        <w:tc>
-          <w:tcPr>
-            <w:tcW w:w="952" w:type="dxa"/>
-          </w:tcPr>
-          <w:p>
-            <w:pPr>
-              <w:cnfStyle w:val="000000000000" w:firstRow="0" w:lastRow="0" w:firstColumn="0" w:lastColumn="0" w:oddVBand="0" w:evenVBand="0" w:oddHBand="0" w:evenHBand="0" w:firstRowFirstColumn="0" w:firstRowLastColumn="0" w:lastRowFirstColumn="0" w:lastRowLastColumn="0"/>
-            </w:pPr>
-          </w:p>
-        </w:tc>
-        <w:tc>
-          <w:tcPr>
-            <w:tcW w:w="966" w:type="dxa"/>
+            <w:tcW w:w="989" w:type="dxa"/>
+          </w:tcPr>
+          <w:p>
+            <w:pPr>
+              <w:cnfStyle w:val="000000000000" w:firstRow="0" w:lastRow="0" w:firstColumn="0" w:lastColumn="0" w:oddVBand="0" w:evenVBand="0" w:oddHBand="0" w:evenHBand="0" w:firstRowFirstColumn="0" w:firstRowLastColumn="0" w:lastRowFirstColumn="0" w:lastRowLastColumn="0"/>
+            </w:pPr>
+          </w:p>
+        </w:tc>
+        <w:tc>
+          <w:tcPr>
+            <w:tcW w:w="991" w:type="dxa"/>
+          </w:tcPr>
+          <w:p>
+            <w:pPr>
+              <w:cnfStyle w:val="000000000000" w:firstRow="0" w:lastRow="0" w:firstColumn="0" w:lastColumn="0" w:oddVBand="0" w:evenVBand="0" w:oddHBand="0" w:evenHBand="0" w:firstRowFirstColumn="0" w:firstRowLastColumn="0" w:lastRowFirstColumn="0" w:lastRowLastColumn="0"/>
+            </w:pPr>
+          </w:p>
+        </w:tc>
+        <w:tc>
+          <w:tcPr>
+            <w:tcW w:w="993" w:type="dxa"/>
+          </w:tcPr>
+          <w:p>
+            <w:pPr>
+              <w:cnfStyle w:val="000000000000" w:firstRow="0" w:lastRow="0" w:firstColumn="0" w:lastColumn="0" w:oddVBand="0" w:evenVBand="0" w:oddHBand="0" w:evenHBand="0" w:firstRowFirstColumn="0" w:firstRowLastColumn="0" w:lastRowFirstColumn="0" w:lastRowLastColumn="0"/>
+            </w:pPr>
+          </w:p>
+        </w:tc>
+        <w:tc>
+          <w:tcPr>
+            <w:tcW w:w="1061" w:type="dxa"/>
+          </w:tcPr>
+          <w:p>
+            <w:pPr>
+              <w:cnfStyle w:val="000000000000" w:firstRow="0" w:lastRow="0" w:firstColumn="0" w:lastColumn="0" w:oddVBand="0" w:evenVBand="0" w:oddHBand="0" w:evenHBand="0" w:firstRowFirstColumn="0" w:firstRowLastColumn="0" w:lastRowFirstColumn="0" w:lastRowLastColumn="0"/>
+            </w:pPr>
+          </w:p>
+        </w:tc>
+        <w:tc>
+          <w:tcPr>
+            <w:tcW w:w="983" w:type="dxa"/>
+          </w:tcPr>
+          <w:p>
+            <w:pPr>
+              <w:cnfStyle w:val="000000000000" w:firstRow="0" w:lastRow="0" w:firstColumn="0" w:lastColumn="0" w:oddVBand="0" w:evenVBand="0" w:oddHBand="0" w:evenHBand="0" w:firstRowFirstColumn="0" w:firstRowLastColumn="0" w:lastRowFirstColumn="0" w:lastRowLastColumn="0"/>
+            </w:pPr>
+          </w:p>
+        </w:tc>
+        <w:tc>
+          <w:tcPr>
+            <w:tcW w:w="997" w:type="dxa"/>
           </w:tcPr>
           <w:p>
             <w:pPr>
@@ -1369,11 +1423,12 @@
       <w:tr>
         <w:trPr>
           <w:cnfStyle w:val="000000100000" w:firstRow="0" w:lastRow="0" w:firstColumn="0" w:lastColumn="0" w:oddVBand="0" w:evenVBand="0" w:oddHBand="1" w:evenHBand="0" w:firstRowFirstColumn="0" w:firstRowLastColumn="0" w:lastRowFirstColumn="0" w:lastRowLastColumn="0"/>
+          <w:trHeight w:val="295"/>
         </w:trPr>
         <w:tc>
           <w:tcPr>
             <w:cnfStyle w:val="001000000000" w:firstRow="0" w:lastRow="0" w:firstColumn="1" w:lastColumn="0" w:oddVBand="0" w:evenVBand="0" w:oddHBand="0" w:evenHBand="0" w:firstRowFirstColumn="0" w:firstRowLastColumn="0" w:lastRowFirstColumn="0" w:lastRowLastColumn="0"/>
-            <w:tcW w:w="1948" w:type="dxa"/>
+            <w:tcW w:w="2011" w:type="dxa"/>
           </w:tcPr>
           <w:p>
             <w:r>
@@ -1383,7 +1438,7 @@
         </w:tc>
         <w:tc>
           <w:tcPr>
-            <w:tcW w:w="956" w:type="dxa"/>
+            <w:tcW w:w="987" w:type="dxa"/>
           </w:tcPr>
           <w:p>
             <w:pPr>
@@ -1396,7 +1451,7 @@
         </w:tc>
         <w:tc>
           <w:tcPr>
-            <w:tcW w:w="958" w:type="dxa"/>
+            <w:tcW w:w="989" w:type="dxa"/>
           </w:tcPr>
           <w:p>
             <w:pPr>
@@ -1409,47 +1464,55 @@
         </w:tc>
         <w:tc>
           <w:tcPr>
-            <w:tcW w:w="960" w:type="dxa"/>
-          </w:tcPr>
-          <w:p>
-            <w:pPr>
-              <w:cnfStyle w:val="000000100000" w:firstRow="0" w:lastRow="0" w:firstColumn="0" w:lastColumn="0" w:oddVBand="0" w:evenVBand="0" w:oddHBand="1" w:evenHBand="0" w:firstRowFirstColumn="0" w:firstRowLastColumn="0" w:lastRowFirstColumn="0" w:lastRowLastColumn="0"/>
-            </w:pPr>
-          </w:p>
-        </w:tc>
-        <w:tc>
-          <w:tcPr>
-            <w:tcW w:w="962" w:type="dxa"/>
-          </w:tcPr>
-          <w:p>
-            <w:pPr>
-              <w:cnfStyle w:val="000000100000" w:firstRow="0" w:lastRow="0" w:firstColumn="0" w:lastColumn="0" w:oddVBand="0" w:evenVBand="0" w:oddHBand="1" w:evenHBand="0" w:firstRowFirstColumn="0" w:firstRowLastColumn="0" w:lastRowFirstColumn="0" w:lastRowLastColumn="0"/>
-            </w:pPr>
-          </w:p>
-        </w:tc>
-        <w:tc>
-          <w:tcPr>
-            <w:tcW w:w="1028" w:type="dxa"/>
-          </w:tcPr>
-          <w:p>
-            <w:pPr>
-              <w:cnfStyle w:val="000000100000" w:firstRow="0" w:lastRow="0" w:firstColumn="0" w:lastColumn="0" w:oddVBand="0" w:evenVBand="0" w:oddHBand="1" w:evenHBand="0" w:firstRowFirstColumn="0" w:firstRowLastColumn="0" w:lastRowFirstColumn="0" w:lastRowLastColumn="0"/>
-            </w:pPr>
-          </w:p>
-        </w:tc>
-        <w:tc>
-          <w:tcPr>
-            <w:tcW w:w="952" w:type="dxa"/>
-          </w:tcPr>
-          <w:p>
-            <w:pPr>
-              <w:cnfStyle w:val="000000100000" w:firstRow="0" w:lastRow="0" w:firstColumn="0" w:lastColumn="0" w:oddVBand="0" w:evenVBand="0" w:oddHBand="1" w:evenHBand="0" w:firstRowFirstColumn="0" w:firstRowLastColumn="0" w:lastRowFirstColumn="0" w:lastRowLastColumn="0"/>
-            </w:pPr>
-          </w:p>
-        </w:tc>
-        <w:tc>
-          <w:tcPr>
-            <w:tcW w:w="966" w:type="dxa"/>
+            <w:tcW w:w="991" w:type="dxa"/>
+          </w:tcPr>
+          <w:p>
+            <w:pPr>
+              <w:cnfStyle w:val="000000100000" w:firstRow="0" w:lastRow="0" w:firstColumn="0" w:lastColumn="0" w:oddVBand="0" w:evenVBand="0" w:oddHBand="1" w:evenHBand="0" w:firstRowFirstColumn="0" w:firstRowLastColumn="0" w:lastRowFirstColumn="0" w:lastRowLastColumn="0"/>
+            </w:pPr>
+            <w:r>
+              <w:t>11</w:t>
+            </w:r>
+            <w:bookmarkStart w:id="0" w:name="_GoBack"/>
+            <w:bookmarkEnd w:id="0"/>
+            <w:r>
+              <w:t>h</w:t>
+            </w:r>
+          </w:p>
+        </w:tc>
+        <w:tc>
+          <w:tcPr>
+            <w:tcW w:w="993" w:type="dxa"/>
+          </w:tcPr>
+          <w:p>
+            <w:pPr>
+              <w:cnfStyle w:val="000000100000" w:firstRow="0" w:lastRow="0" w:firstColumn="0" w:lastColumn="0" w:oddVBand="0" w:evenVBand="0" w:oddHBand="1" w:evenHBand="0" w:firstRowFirstColumn="0" w:firstRowLastColumn="0" w:lastRowFirstColumn="0" w:lastRowLastColumn="0"/>
+            </w:pPr>
+          </w:p>
+        </w:tc>
+        <w:tc>
+          <w:tcPr>
+            <w:tcW w:w="1061" w:type="dxa"/>
+          </w:tcPr>
+          <w:p>
+            <w:pPr>
+              <w:cnfStyle w:val="000000100000" w:firstRow="0" w:lastRow="0" w:firstColumn="0" w:lastColumn="0" w:oddVBand="0" w:evenVBand="0" w:oddHBand="1" w:evenHBand="0" w:firstRowFirstColumn="0" w:firstRowLastColumn="0" w:lastRowFirstColumn="0" w:lastRowLastColumn="0"/>
+            </w:pPr>
+          </w:p>
+        </w:tc>
+        <w:tc>
+          <w:tcPr>
+            <w:tcW w:w="983" w:type="dxa"/>
+          </w:tcPr>
+          <w:p>
+            <w:pPr>
+              <w:cnfStyle w:val="000000100000" w:firstRow="0" w:lastRow="0" w:firstColumn="0" w:lastColumn="0" w:oddVBand="0" w:evenVBand="0" w:oddHBand="1" w:evenHBand="0" w:firstRowFirstColumn="0" w:firstRowLastColumn="0" w:lastRowFirstColumn="0" w:lastRowLastColumn="0"/>
+            </w:pPr>
+          </w:p>
+        </w:tc>
+        <w:tc>
+          <w:tcPr>
+            <w:tcW w:w="997" w:type="dxa"/>
           </w:tcPr>
           <w:p>
             <w:pPr>

</xml_diff>

<commit_message>
Revert "Horas trabajadas Javier(se admiten objeciones)"
This reverts commit 3b8b8d97cd9b772f3f9734324a5188e49d4837d9.
</commit_message>
<xml_diff>
--- a/HOJAHORAS.docx
+++ b/HOJAHORAS.docx
@@ -5,34 +5,33 @@
     <w:tbl>
       <w:tblPr>
         <w:tblStyle w:val="Tabladecuadrcula5oscura-nfasis6"/>
-        <w:tblW w:w="9012" w:type="dxa"/>
+        <w:tblW w:w="8730" w:type="dxa"/>
         <w:tblLook w:val="04A0" w:firstRow="1" w:lastRow="0" w:firstColumn="1" w:lastColumn="0" w:noHBand="0" w:noVBand="1"/>
       </w:tblPr>
       <w:tblGrid>
-        <w:gridCol w:w="2011"/>
-        <w:gridCol w:w="987"/>
-        <w:gridCol w:w="989"/>
-        <w:gridCol w:w="991"/>
-        <w:gridCol w:w="993"/>
-        <w:gridCol w:w="1061"/>
-        <w:gridCol w:w="983"/>
-        <w:gridCol w:w="997"/>
+        <w:gridCol w:w="1948"/>
+        <w:gridCol w:w="956"/>
+        <w:gridCol w:w="958"/>
+        <w:gridCol w:w="960"/>
+        <w:gridCol w:w="962"/>
+        <w:gridCol w:w="1028"/>
+        <w:gridCol w:w="952"/>
+        <w:gridCol w:w="966"/>
       </w:tblGrid>
       <w:tr>
         <w:trPr>
           <w:cnfStyle w:val="100000000000" w:firstRow="1" w:lastRow="0" w:firstColumn="0" w:lastColumn="0" w:oddVBand="0" w:evenVBand="0" w:oddHBand="0" w:evenHBand="0" w:firstRowFirstColumn="0" w:firstRowLastColumn="0" w:lastRowFirstColumn="0" w:lastRowLastColumn="0"/>
-          <w:trHeight w:val="607"/>
         </w:trPr>
         <w:tc>
           <w:tcPr>
             <w:cnfStyle w:val="001000000000" w:firstRow="0" w:lastRow="0" w:firstColumn="1" w:lastColumn="0" w:oddVBand="0" w:evenVBand="0" w:oddHBand="0" w:evenHBand="0" w:firstRowFirstColumn="0" w:firstRowLastColumn="0" w:lastRowFirstColumn="0" w:lastRowLastColumn="0"/>
-            <w:tcW w:w="2011" w:type="dxa"/>
+            <w:tcW w:w="1948" w:type="dxa"/>
           </w:tcPr>
           <w:p/>
         </w:tc>
         <w:tc>
           <w:tcPr>
-            <w:tcW w:w="987" w:type="dxa"/>
+            <w:tcW w:w="956" w:type="dxa"/>
           </w:tcPr>
           <w:p>
             <w:pPr>
@@ -45,7 +44,7 @@
         </w:tc>
         <w:tc>
           <w:tcPr>
-            <w:tcW w:w="989" w:type="dxa"/>
+            <w:tcW w:w="958" w:type="dxa"/>
           </w:tcPr>
           <w:p>
             <w:pPr>
@@ -58,7 +57,7 @@
         </w:tc>
         <w:tc>
           <w:tcPr>
-            <w:tcW w:w="991" w:type="dxa"/>
+            <w:tcW w:w="960" w:type="dxa"/>
           </w:tcPr>
           <w:p>
             <w:pPr>
@@ -71,7 +70,7 @@
         </w:tc>
         <w:tc>
           <w:tcPr>
-            <w:tcW w:w="993" w:type="dxa"/>
+            <w:tcW w:w="962" w:type="dxa"/>
           </w:tcPr>
           <w:p>
             <w:pPr>
@@ -84,7 +83,7 @@
         </w:tc>
         <w:tc>
           <w:tcPr>
-            <w:tcW w:w="1061" w:type="dxa"/>
+            <w:tcW w:w="1028" w:type="dxa"/>
           </w:tcPr>
           <w:p>
             <w:pPr>
@@ -97,7 +96,7 @@
         </w:tc>
         <w:tc>
           <w:tcPr>
-            <w:tcW w:w="983" w:type="dxa"/>
+            <w:tcW w:w="952" w:type="dxa"/>
           </w:tcPr>
           <w:p>
             <w:pPr>
@@ -110,7 +109,7 @@
         </w:tc>
         <w:tc>
           <w:tcPr>
-            <w:tcW w:w="997" w:type="dxa"/>
+            <w:tcW w:w="966" w:type="dxa"/>
           </w:tcPr>
           <w:p>
             <w:pPr>
@@ -125,12 +124,11 @@
       <w:tr>
         <w:trPr>
           <w:cnfStyle w:val="000000100000" w:firstRow="0" w:lastRow="0" w:firstColumn="0" w:lastColumn="0" w:oddVBand="0" w:evenVBand="0" w:oddHBand="1" w:evenHBand="0" w:firstRowFirstColumn="0" w:firstRowLastColumn="0" w:lastRowFirstColumn="0" w:lastRowLastColumn="0"/>
-          <w:trHeight w:val="312"/>
         </w:trPr>
         <w:tc>
           <w:tcPr>
             <w:cnfStyle w:val="001000000000" w:firstRow="0" w:lastRow="0" w:firstColumn="1" w:lastColumn="0" w:oddVBand="0" w:evenVBand="0" w:oddHBand="0" w:evenHBand="0" w:firstRowFirstColumn="0" w:firstRowLastColumn="0" w:lastRowFirstColumn="0" w:lastRowLastColumn="0"/>
-            <w:tcW w:w="2011" w:type="dxa"/>
+            <w:tcW w:w="1948" w:type="dxa"/>
           </w:tcPr>
           <w:p>
             <w:r>
@@ -140,7 +138,7 @@
         </w:tc>
         <w:tc>
           <w:tcPr>
-            <w:tcW w:w="987" w:type="dxa"/>
+            <w:tcW w:w="956" w:type="dxa"/>
           </w:tcPr>
           <w:p>
             <w:pPr>
@@ -156,7 +154,7 @@
         </w:tc>
         <w:tc>
           <w:tcPr>
-            <w:tcW w:w="989" w:type="dxa"/>
+            <w:tcW w:w="958" w:type="dxa"/>
           </w:tcPr>
           <w:p>
             <w:pPr>
@@ -165,6 +163,8 @@
             <w:r>
               <w:t>4</w:t>
             </w:r>
+            <w:bookmarkStart w:id="0" w:name="_GoBack"/>
+            <w:bookmarkEnd w:id="0"/>
             <w:r>
               <w:t>h</w:t>
             </w:r>
@@ -172,50 +172,47 @@
         </w:tc>
         <w:tc>
           <w:tcPr>
-            <w:tcW w:w="991" w:type="dxa"/>
-          </w:tcPr>
-          <w:p>
-            <w:pPr>
-              <w:cnfStyle w:val="000000100000" w:firstRow="0" w:lastRow="0" w:firstColumn="0" w:lastColumn="0" w:oddVBand="0" w:evenVBand="0" w:oddHBand="1" w:evenHBand="0" w:firstRowFirstColumn="0" w:firstRowLastColumn="0" w:lastRowFirstColumn="0" w:lastRowLastColumn="0"/>
-            </w:pPr>
-            <w:r>
-              <w:t>4h</w:t>
-            </w:r>
-          </w:p>
-        </w:tc>
-        <w:tc>
-          <w:tcPr>
-            <w:tcW w:w="993" w:type="dxa"/>
-          </w:tcPr>
-          <w:p>
-            <w:pPr>
-              <w:cnfStyle w:val="000000100000" w:firstRow="0" w:lastRow="0" w:firstColumn="0" w:lastColumn="0" w:oddVBand="0" w:evenVBand="0" w:oddHBand="1" w:evenHBand="0" w:firstRowFirstColumn="0" w:firstRowLastColumn="0" w:lastRowFirstColumn="0" w:lastRowLastColumn="0"/>
-            </w:pPr>
-          </w:p>
-        </w:tc>
-        <w:tc>
-          <w:tcPr>
-            <w:tcW w:w="1061" w:type="dxa"/>
-          </w:tcPr>
-          <w:p>
-            <w:pPr>
-              <w:cnfStyle w:val="000000100000" w:firstRow="0" w:lastRow="0" w:firstColumn="0" w:lastColumn="0" w:oddVBand="0" w:evenVBand="0" w:oddHBand="1" w:evenHBand="0" w:firstRowFirstColumn="0" w:firstRowLastColumn="0" w:lastRowFirstColumn="0" w:lastRowLastColumn="0"/>
-            </w:pPr>
-          </w:p>
-        </w:tc>
-        <w:tc>
-          <w:tcPr>
-            <w:tcW w:w="983" w:type="dxa"/>
-          </w:tcPr>
-          <w:p>
-            <w:pPr>
-              <w:cnfStyle w:val="000000100000" w:firstRow="0" w:lastRow="0" w:firstColumn="0" w:lastColumn="0" w:oddVBand="0" w:evenVBand="0" w:oddHBand="1" w:evenHBand="0" w:firstRowFirstColumn="0" w:firstRowLastColumn="0" w:lastRowFirstColumn="0" w:lastRowLastColumn="0"/>
-            </w:pPr>
-          </w:p>
-        </w:tc>
-        <w:tc>
-          <w:tcPr>
-            <w:tcW w:w="997" w:type="dxa"/>
+            <w:tcW w:w="960" w:type="dxa"/>
+          </w:tcPr>
+          <w:p>
+            <w:pPr>
+              <w:cnfStyle w:val="000000100000" w:firstRow="0" w:lastRow="0" w:firstColumn="0" w:lastColumn="0" w:oddVBand="0" w:evenVBand="0" w:oddHBand="1" w:evenHBand="0" w:firstRowFirstColumn="0" w:firstRowLastColumn="0" w:lastRowFirstColumn="0" w:lastRowLastColumn="0"/>
+            </w:pPr>
+          </w:p>
+        </w:tc>
+        <w:tc>
+          <w:tcPr>
+            <w:tcW w:w="962" w:type="dxa"/>
+          </w:tcPr>
+          <w:p>
+            <w:pPr>
+              <w:cnfStyle w:val="000000100000" w:firstRow="0" w:lastRow="0" w:firstColumn="0" w:lastColumn="0" w:oddVBand="0" w:evenVBand="0" w:oddHBand="1" w:evenHBand="0" w:firstRowFirstColumn="0" w:firstRowLastColumn="0" w:lastRowFirstColumn="0" w:lastRowLastColumn="0"/>
+            </w:pPr>
+          </w:p>
+        </w:tc>
+        <w:tc>
+          <w:tcPr>
+            <w:tcW w:w="1028" w:type="dxa"/>
+          </w:tcPr>
+          <w:p>
+            <w:pPr>
+              <w:cnfStyle w:val="000000100000" w:firstRow="0" w:lastRow="0" w:firstColumn="0" w:lastColumn="0" w:oddVBand="0" w:evenVBand="0" w:oddHBand="1" w:evenHBand="0" w:firstRowFirstColumn="0" w:firstRowLastColumn="0" w:lastRowFirstColumn="0" w:lastRowLastColumn="0"/>
+            </w:pPr>
+          </w:p>
+        </w:tc>
+        <w:tc>
+          <w:tcPr>
+            <w:tcW w:w="952" w:type="dxa"/>
+          </w:tcPr>
+          <w:p>
+            <w:pPr>
+              <w:cnfStyle w:val="000000100000" w:firstRow="0" w:lastRow="0" w:firstColumn="0" w:lastColumn="0" w:oddVBand="0" w:evenVBand="0" w:oddHBand="1" w:evenHBand="0" w:firstRowFirstColumn="0" w:firstRowLastColumn="0" w:lastRowFirstColumn="0" w:lastRowLastColumn="0"/>
+            </w:pPr>
+          </w:p>
+        </w:tc>
+        <w:tc>
+          <w:tcPr>
+            <w:tcW w:w="966" w:type="dxa"/>
           </w:tcPr>
           <w:p>
             <w:pPr>
@@ -225,13 +222,10 @@
         </w:tc>
       </w:tr>
       <w:tr>
-        <w:trPr>
-          <w:trHeight w:val="624"/>
-        </w:trPr>
         <w:tc>
           <w:tcPr>
             <w:cnfStyle w:val="001000000000" w:firstRow="0" w:lastRow="0" w:firstColumn="1" w:lastColumn="0" w:oddVBand="0" w:evenVBand="0" w:oddHBand="0" w:evenHBand="0" w:firstRowFirstColumn="0" w:firstRowLastColumn="0" w:lastRowFirstColumn="0" w:lastRowLastColumn="0"/>
-            <w:tcW w:w="2011" w:type="dxa"/>
+            <w:tcW w:w="1948" w:type="dxa"/>
           </w:tcPr>
           <w:p>
             <w:r>
@@ -241,7 +235,7 @@
         </w:tc>
         <w:tc>
           <w:tcPr>
-            <w:tcW w:w="987" w:type="dxa"/>
+            <w:tcW w:w="956" w:type="dxa"/>
           </w:tcPr>
           <w:p>
             <w:pPr>
@@ -254,7 +248,7 @@
         </w:tc>
         <w:tc>
           <w:tcPr>
-            <w:tcW w:w="989" w:type="dxa"/>
+            <w:tcW w:w="958" w:type="dxa"/>
           </w:tcPr>
           <w:p>
             <w:pPr>
@@ -267,50 +261,47 @@
         </w:tc>
         <w:tc>
           <w:tcPr>
-            <w:tcW w:w="991" w:type="dxa"/>
-          </w:tcPr>
-          <w:p>
-            <w:pPr>
-              <w:cnfStyle w:val="000000000000" w:firstRow="0" w:lastRow="0" w:firstColumn="0" w:lastColumn="0" w:oddVBand="0" w:evenVBand="0" w:oddHBand="0" w:evenHBand="0" w:firstRowFirstColumn="0" w:firstRowLastColumn="0" w:lastRowFirstColumn="0" w:lastRowLastColumn="0"/>
-            </w:pPr>
-            <w:r>
-              <w:t>3h</w:t>
-            </w:r>
-          </w:p>
-        </w:tc>
-        <w:tc>
-          <w:tcPr>
-            <w:tcW w:w="993" w:type="dxa"/>
-          </w:tcPr>
-          <w:p>
-            <w:pPr>
-              <w:cnfStyle w:val="000000000000" w:firstRow="0" w:lastRow="0" w:firstColumn="0" w:lastColumn="0" w:oddVBand="0" w:evenVBand="0" w:oddHBand="0" w:evenHBand="0" w:firstRowFirstColumn="0" w:firstRowLastColumn="0" w:lastRowFirstColumn="0" w:lastRowLastColumn="0"/>
-            </w:pPr>
-          </w:p>
-        </w:tc>
-        <w:tc>
-          <w:tcPr>
-            <w:tcW w:w="1061" w:type="dxa"/>
-          </w:tcPr>
-          <w:p>
-            <w:pPr>
-              <w:cnfStyle w:val="000000000000" w:firstRow="0" w:lastRow="0" w:firstColumn="0" w:lastColumn="0" w:oddVBand="0" w:evenVBand="0" w:oddHBand="0" w:evenHBand="0" w:firstRowFirstColumn="0" w:firstRowLastColumn="0" w:lastRowFirstColumn="0" w:lastRowLastColumn="0"/>
-            </w:pPr>
-          </w:p>
-        </w:tc>
-        <w:tc>
-          <w:tcPr>
-            <w:tcW w:w="983" w:type="dxa"/>
-          </w:tcPr>
-          <w:p>
-            <w:pPr>
-              <w:cnfStyle w:val="000000000000" w:firstRow="0" w:lastRow="0" w:firstColumn="0" w:lastColumn="0" w:oddVBand="0" w:evenVBand="0" w:oddHBand="0" w:evenHBand="0" w:firstRowFirstColumn="0" w:firstRowLastColumn="0" w:lastRowFirstColumn="0" w:lastRowLastColumn="0"/>
-            </w:pPr>
-          </w:p>
-        </w:tc>
-        <w:tc>
-          <w:tcPr>
-            <w:tcW w:w="997" w:type="dxa"/>
+            <w:tcW w:w="960" w:type="dxa"/>
+          </w:tcPr>
+          <w:p>
+            <w:pPr>
+              <w:cnfStyle w:val="000000000000" w:firstRow="0" w:lastRow="0" w:firstColumn="0" w:lastColumn="0" w:oddVBand="0" w:evenVBand="0" w:oddHBand="0" w:evenHBand="0" w:firstRowFirstColumn="0" w:firstRowLastColumn="0" w:lastRowFirstColumn="0" w:lastRowLastColumn="0"/>
+            </w:pPr>
+          </w:p>
+        </w:tc>
+        <w:tc>
+          <w:tcPr>
+            <w:tcW w:w="962" w:type="dxa"/>
+          </w:tcPr>
+          <w:p>
+            <w:pPr>
+              <w:cnfStyle w:val="000000000000" w:firstRow="0" w:lastRow="0" w:firstColumn="0" w:lastColumn="0" w:oddVBand="0" w:evenVBand="0" w:oddHBand="0" w:evenHBand="0" w:firstRowFirstColumn="0" w:firstRowLastColumn="0" w:lastRowFirstColumn="0" w:lastRowLastColumn="0"/>
+            </w:pPr>
+          </w:p>
+        </w:tc>
+        <w:tc>
+          <w:tcPr>
+            <w:tcW w:w="1028" w:type="dxa"/>
+          </w:tcPr>
+          <w:p>
+            <w:pPr>
+              <w:cnfStyle w:val="000000000000" w:firstRow="0" w:lastRow="0" w:firstColumn="0" w:lastColumn="0" w:oddVBand="0" w:evenVBand="0" w:oddHBand="0" w:evenHBand="0" w:firstRowFirstColumn="0" w:firstRowLastColumn="0" w:lastRowFirstColumn="0" w:lastRowLastColumn="0"/>
+            </w:pPr>
+          </w:p>
+        </w:tc>
+        <w:tc>
+          <w:tcPr>
+            <w:tcW w:w="952" w:type="dxa"/>
+          </w:tcPr>
+          <w:p>
+            <w:pPr>
+              <w:cnfStyle w:val="000000000000" w:firstRow="0" w:lastRow="0" w:firstColumn="0" w:lastColumn="0" w:oddVBand="0" w:evenVBand="0" w:oddHBand="0" w:evenHBand="0" w:firstRowFirstColumn="0" w:firstRowLastColumn="0" w:lastRowFirstColumn="0" w:lastRowLastColumn="0"/>
+            </w:pPr>
+          </w:p>
+        </w:tc>
+        <w:tc>
+          <w:tcPr>
+            <w:tcW w:w="966" w:type="dxa"/>
           </w:tcPr>
           <w:p>
             <w:pPr>
@@ -322,12 +313,11 @@
       <w:tr>
         <w:trPr>
           <w:cnfStyle w:val="000000100000" w:firstRow="0" w:lastRow="0" w:firstColumn="0" w:lastColumn="0" w:oddVBand="0" w:evenVBand="0" w:oddHBand="1" w:evenHBand="0" w:firstRowFirstColumn="0" w:firstRowLastColumn="0" w:lastRowFirstColumn="0" w:lastRowLastColumn="0"/>
-          <w:trHeight w:val="295"/>
         </w:trPr>
         <w:tc>
           <w:tcPr>
             <w:cnfStyle w:val="001000000000" w:firstRow="0" w:lastRow="0" w:firstColumn="1" w:lastColumn="0" w:oddVBand="0" w:evenVBand="0" w:oddHBand="0" w:evenHBand="0" w:firstRowFirstColumn="0" w:firstRowLastColumn="0" w:lastRowFirstColumn="0" w:lastRowLastColumn="0"/>
-            <w:tcW w:w="2011" w:type="dxa"/>
+            <w:tcW w:w="1948" w:type="dxa"/>
           </w:tcPr>
           <w:p>
             <w:r>
@@ -337,7 +327,7 @@
         </w:tc>
         <w:tc>
           <w:tcPr>
-            <w:tcW w:w="987" w:type="dxa"/>
+            <w:tcW w:w="956" w:type="dxa"/>
           </w:tcPr>
           <w:p>
             <w:pPr>
@@ -350,57 +340,57 @@
         </w:tc>
         <w:tc>
           <w:tcPr>
-            <w:tcW w:w="989" w:type="dxa"/>
-          </w:tcPr>
-          <w:p>
-            <w:pPr>
-              <w:cnfStyle w:val="000000100000" w:firstRow="0" w:lastRow="0" w:firstColumn="0" w:lastColumn="0" w:oddVBand="0" w:evenVBand="0" w:oddHBand="1" w:evenHBand="0" w:firstRowFirstColumn="0" w:firstRowLastColumn="0" w:lastRowFirstColumn="0" w:lastRowLastColumn="0"/>
-            </w:pPr>
-          </w:p>
-        </w:tc>
-        <w:tc>
-          <w:tcPr>
-            <w:tcW w:w="991" w:type="dxa"/>
-          </w:tcPr>
-          <w:p>
-            <w:pPr>
-              <w:cnfStyle w:val="000000100000" w:firstRow="0" w:lastRow="0" w:firstColumn="0" w:lastColumn="0" w:oddVBand="0" w:evenVBand="0" w:oddHBand="1" w:evenHBand="0" w:firstRowFirstColumn="0" w:firstRowLastColumn="0" w:lastRowFirstColumn="0" w:lastRowLastColumn="0"/>
-            </w:pPr>
-          </w:p>
-        </w:tc>
-        <w:tc>
-          <w:tcPr>
-            <w:tcW w:w="993" w:type="dxa"/>
-          </w:tcPr>
-          <w:p>
-            <w:pPr>
-              <w:cnfStyle w:val="000000100000" w:firstRow="0" w:lastRow="0" w:firstColumn="0" w:lastColumn="0" w:oddVBand="0" w:evenVBand="0" w:oddHBand="1" w:evenHBand="0" w:firstRowFirstColumn="0" w:firstRowLastColumn="0" w:lastRowFirstColumn="0" w:lastRowLastColumn="0"/>
-            </w:pPr>
-          </w:p>
-        </w:tc>
-        <w:tc>
-          <w:tcPr>
-            <w:tcW w:w="1061" w:type="dxa"/>
-          </w:tcPr>
-          <w:p>
-            <w:pPr>
-              <w:cnfStyle w:val="000000100000" w:firstRow="0" w:lastRow="0" w:firstColumn="0" w:lastColumn="0" w:oddVBand="0" w:evenVBand="0" w:oddHBand="1" w:evenHBand="0" w:firstRowFirstColumn="0" w:firstRowLastColumn="0" w:lastRowFirstColumn="0" w:lastRowLastColumn="0"/>
-            </w:pPr>
-          </w:p>
-        </w:tc>
-        <w:tc>
-          <w:tcPr>
-            <w:tcW w:w="983" w:type="dxa"/>
-          </w:tcPr>
-          <w:p>
-            <w:pPr>
-              <w:cnfStyle w:val="000000100000" w:firstRow="0" w:lastRow="0" w:firstColumn="0" w:lastColumn="0" w:oddVBand="0" w:evenVBand="0" w:oddHBand="1" w:evenHBand="0" w:firstRowFirstColumn="0" w:firstRowLastColumn="0" w:lastRowFirstColumn="0" w:lastRowLastColumn="0"/>
-            </w:pPr>
-          </w:p>
-        </w:tc>
-        <w:tc>
-          <w:tcPr>
-            <w:tcW w:w="997" w:type="dxa"/>
+            <w:tcW w:w="958" w:type="dxa"/>
+          </w:tcPr>
+          <w:p>
+            <w:pPr>
+              <w:cnfStyle w:val="000000100000" w:firstRow="0" w:lastRow="0" w:firstColumn="0" w:lastColumn="0" w:oddVBand="0" w:evenVBand="0" w:oddHBand="1" w:evenHBand="0" w:firstRowFirstColumn="0" w:firstRowLastColumn="0" w:lastRowFirstColumn="0" w:lastRowLastColumn="0"/>
+            </w:pPr>
+          </w:p>
+        </w:tc>
+        <w:tc>
+          <w:tcPr>
+            <w:tcW w:w="960" w:type="dxa"/>
+          </w:tcPr>
+          <w:p>
+            <w:pPr>
+              <w:cnfStyle w:val="000000100000" w:firstRow="0" w:lastRow="0" w:firstColumn="0" w:lastColumn="0" w:oddVBand="0" w:evenVBand="0" w:oddHBand="1" w:evenHBand="0" w:firstRowFirstColumn="0" w:firstRowLastColumn="0" w:lastRowFirstColumn="0" w:lastRowLastColumn="0"/>
+            </w:pPr>
+          </w:p>
+        </w:tc>
+        <w:tc>
+          <w:tcPr>
+            <w:tcW w:w="962" w:type="dxa"/>
+          </w:tcPr>
+          <w:p>
+            <w:pPr>
+              <w:cnfStyle w:val="000000100000" w:firstRow="0" w:lastRow="0" w:firstColumn="0" w:lastColumn="0" w:oddVBand="0" w:evenVBand="0" w:oddHBand="1" w:evenHBand="0" w:firstRowFirstColumn="0" w:firstRowLastColumn="0" w:lastRowFirstColumn="0" w:lastRowLastColumn="0"/>
+            </w:pPr>
+          </w:p>
+        </w:tc>
+        <w:tc>
+          <w:tcPr>
+            <w:tcW w:w="1028" w:type="dxa"/>
+          </w:tcPr>
+          <w:p>
+            <w:pPr>
+              <w:cnfStyle w:val="000000100000" w:firstRow="0" w:lastRow="0" w:firstColumn="0" w:lastColumn="0" w:oddVBand="0" w:evenVBand="0" w:oddHBand="1" w:evenHBand="0" w:firstRowFirstColumn="0" w:firstRowLastColumn="0" w:lastRowFirstColumn="0" w:lastRowLastColumn="0"/>
+            </w:pPr>
+          </w:p>
+        </w:tc>
+        <w:tc>
+          <w:tcPr>
+            <w:tcW w:w="952" w:type="dxa"/>
+          </w:tcPr>
+          <w:p>
+            <w:pPr>
+              <w:cnfStyle w:val="000000100000" w:firstRow="0" w:lastRow="0" w:firstColumn="0" w:lastColumn="0" w:oddVBand="0" w:evenVBand="0" w:oddHBand="1" w:evenHBand="0" w:firstRowFirstColumn="0" w:firstRowLastColumn="0" w:lastRowFirstColumn="0" w:lastRowLastColumn="0"/>
+            </w:pPr>
+          </w:p>
+        </w:tc>
+        <w:tc>
+          <w:tcPr>
+            <w:tcW w:w="966" w:type="dxa"/>
           </w:tcPr>
           <w:p>
             <w:pPr>
@@ -410,13 +400,10 @@
         </w:tc>
       </w:tr>
       <w:tr>
-        <w:trPr>
-          <w:trHeight w:val="312"/>
-        </w:trPr>
         <w:tc>
           <w:tcPr>
             <w:cnfStyle w:val="001000000000" w:firstRow="0" w:lastRow="0" w:firstColumn="1" w:lastColumn="0" w:oddVBand="0" w:evenVBand="0" w:oddHBand="0" w:evenHBand="0" w:firstRowFirstColumn="0" w:firstRowLastColumn="0" w:lastRowFirstColumn="0" w:lastRowLastColumn="0"/>
-            <w:tcW w:w="2011" w:type="dxa"/>
+            <w:tcW w:w="1948" w:type="dxa"/>
           </w:tcPr>
           <w:p>
             <w:r>
@@ -426,7 +413,7 @@
         </w:tc>
         <w:tc>
           <w:tcPr>
-            <w:tcW w:w="987" w:type="dxa"/>
+            <w:tcW w:w="956" w:type="dxa"/>
           </w:tcPr>
           <w:p>
             <w:pPr>
@@ -439,60 +426,57 @@
         </w:tc>
         <w:tc>
           <w:tcPr>
-            <w:tcW w:w="989" w:type="dxa"/>
-          </w:tcPr>
-          <w:p>
-            <w:pPr>
-              <w:cnfStyle w:val="000000000000" w:firstRow="0" w:lastRow="0" w:firstColumn="0" w:lastColumn="0" w:oddVBand="0" w:evenVBand="0" w:oddHBand="0" w:evenHBand="0" w:firstRowFirstColumn="0" w:firstRowLastColumn="0" w:lastRowFirstColumn="0" w:lastRowLastColumn="0"/>
-            </w:pPr>
-          </w:p>
-        </w:tc>
-        <w:tc>
-          <w:tcPr>
-            <w:tcW w:w="991" w:type="dxa"/>
-          </w:tcPr>
-          <w:p>
-            <w:pPr>
-              <w:cnfStyle w:val="000000000000" w:firstRow="0" w:lastRow="0" w:firstColumn="0" w:lastColumn="0" w:oddVBand="0" w:evenVBand="0" w:oddHBand="0" w:evenHBand="0" w:firstRowFirstColumn="0" w:firstRowLastColumn="0" w:lastRowFirstColumn="0" w:lastRowLastColumn="0"/>
-            </w:pPr>
-            <w:r>
-              <w:t>5h</w:t>
-            </w:r>
-          </w:p>
-        </w:tc>
-        <w:tc>
-          <w:tcPr>
-            <w:tcW w:w="993" w:type="dxa"/>
-          </w:tcPr>
-          <w:p>
-            <w:pPr>
-              <w:cnfStyle w:val="000000000000" w:firstRow="0" w:lastRow="0" w:firstColumn="0" w:lastColumn="0" w:oddVBand="0" w:evenVBand="0" w:oddHBand="0" w:evenHBand="0" w:firstRowFirstColumn="0" w:firstRowLastColumn="0" w:lastRowFirstColumn="0" w:lastRowLastColumn="0"/>
-            </w:pPr>
-          </w:p>
-        </w:tc>
-        <w:tc>
-          <w:tcPr>
-            <w:tcW w:w="1061" w:type="dxa"/>
-          </w:tcPr>
-          <w:p>
-            <w:pPr>
-              <w:cnfStyle w:val="000000000000" w:firstRow="0" w:lastRow="0" w:firstColumn="0" w:lastColumn="0" w:oddVBand="0" w:evenVBand="0" w:oddHBand="0" w:evenHBand="0" w:firstRowFirstColumn="0" w:firstRowLastColumn="0" w:lastRowFirstColumn="0" w:lastRowLastColumn="0"/>
-            </w:pPr>
-          </w:p>
-        </w:tc>
-        <w:tc>
-          <w:tcPr>
-            <w:tcW w:w="983" w:type="dxa"/>
-          </w:tcPr>
-          <w:p>
-            <w:pPr>
-              <w:cnfStyle w:val="000000000000" w:firstRow="0" w:lastRow="0" w:firstColumn="0" w:lastColumn="0" w:oddVBand="0" w:evenVBand="0" w:oddHBand="0" w:evenHBand="0" w:firstRowFirstColumn="0" w:firstRowLastColumn="0" w:lastRowFirstColumn="0" w:lastRowLastColumn="0"/>
-            </w:pPr>
-          </w:p>
-        </w:tc>
-        <w:tc>
-          <w:tcPr>
-            <w:tcW w:w="997" w:type="dxa"/>
+            <w:tcW w:w="958" w:type="dxa"/>
+          </w:tcPr>
+          <w:p>
+            <w:pPr>
+              <w:cnfStyle w:val="000000000000" w:firstRow="0" w:lastRow="0" w:firstColumn="0" w:lastColumn="0" w:oddVBand="0" w:evenVBand="0" w:oddHBand="0" w:evenHBand="0" w:firstRowFirstColumn="0" w:firstRowLastColumn="0" w:lastRowFirstColumn="0" w:lastRowLastColumn="0"/>
+            </w:pPr>
+          </w:p>
+        </w:tc>
+        <w:tc>
+          <w:tcPr>
+            <w:tcW w:w="960" w:type="dxa"/>
+          </w:tcPr>
+          <w:p>
+            <w:pPr>
+              <w:cnfStyle w:val="000000000000" w:firstRow="0" w:lastRow="0" w:firstColumn="0" w:lastColumn="0" w:oddVBand="0" w:evenVBand="0" w:oddHBand="0" w:evenHBand="0" w:firstRowFirstColumn="0" w:firstRowLastColumn="0" w:lastRowFirstColumn="0" w:lastRowLastColumn="0"/>
+            </w:pPr>
+          </w:p>
+        </w:tc>
+        <w:tc>
+          <w:tcPr>
+            <w:tcW w:w="962" w:type="dxa"/>
+          </w:tcPr>
+          <w:p>
+            <w:pPr>
+              <w:cnfStyle w:val="000000000000" w:firstRow="0" w:lastRow="0" w:firstColumn="0" w:lastColumn="0" w:oddVBand="0" w:evenVBand="0" w:oddHBand="0" w:evenHBand="0" w:firstRowFirstColumn="0" w:firstRowLastColumn="0" w:lastRowFirstColumn="0" w:lastRowLastColumn="0"/>
+            </w:pPr>
+          </w:p>
+        </w:tc>
+        <w:tc>
+          <w:tcPr>
+            <w:tcW w:w="1028" w:type="dxa"/>
+          </w:tcPr>
+          <w:p>
+            <w:pPr>
+              <w:cnfStyle w:val="000000000000" w:firstRow="0" w:lastRow="0" w:firstColumn="0" w:lastColumn="0" w:oddVBand="0" w:evenVBand="0" w:oddHBand="0" w:evenHBand="0" w:firstRowFirstColumn="0" w:firstRowLastColumn="0" w:lastRowFirstColumn="0" w:lastRowLastColumn="0"/>
+            </w:pPr>
+          </w:p>
+        </w:tc>
+        <w:tc>
+          <w:tcPr>
+            <w:tcW w:w="952" w:type="dxa"/>
+          </w:tcPr>
+          <w:p>
+            <w:pPr>
+              <w:cnfStyle w:val="000000000000" w:firstRow="0" w:lastRow="0" w:firstColumn="0" w:lastColumn="0" w:oddVBand="0" w:evenVBand="0" w:oddHBand="0" w:evenHBand="0" w:firstRowFirstColumn="0" w:firstRowLastColumn="0" w:lastRowFirstColumn="0" w:lastRowLastColumn="0"/>
+            </w:pPr>
+          </w:p>
+        </w:tc>
+        <w:tc>
+          <w:tcPr>
+            <w:tcW w:w="966" w:type="dxa"/>
           </w:tcPr>
           <w:p>
             <w:pPr>
@@ -504,12 +488,11 @@
       <w:tr>
         <w:trPr>
           <w:cnfStyle w:val="000000100000" w:firstRow="0" w:lastRow="0" w:firstColumn="0" w:lastColumn="0" w:oddVBand="0" w:evenVBand="0" w:oddHBand="1" w:evenHBand="0" w:firstRowFirstColumn="0" w:firstRowLastColumn="0" w:lastRowFirstColumn="0" w:lastRowLastColumn="0"/>
-          <w:trHeight w:val="295"/>
         </w:trPr>
         <w:tc>
           <w:tcPr>
             <w:cnfStyle w:val="001000000000" w:firstRow="0" w:lastRow="0" w:firstColumn="1" w:lastColumn="0" w:oddVBand="0" w:evenVBand="0" w:oddHBand="0" w:evenHBand="0" w:firstRowFirstColumn="0" w:firstRowLastColumn="0" w:lastRowFirstColumn="0" w:lastRowLastColumn="0"/>
-            <w:tcW w:w="2011" w:type="dxa"/>
+            <w:tcW w:w="1948" w:type="dxa"/>
           </w:tcPr>
           <w:p>
             <w:r>
@@ -519,7 +502,7 @@
         </w:tc>
         <w:tc>
           <w:tcPr>
-            <w:tcW w:w="987" w:type="dxa"/>
+            <w:tcW w:w="956" w:type="dxa"/>
           </w:tcPr>
           <w:p>
             <w:pPr>
@@ -532,60 +515,57 @@
         </w:tc>
         <w:tc>
           <w:tcPr>
-            <w:tcW w:w="989" w:type="dxa"/>
-          </w:tcPr>
-          <w:p>
-            <w:pPr>
-              <w:cnfStyle w:val="000000100000" w:firstRow="0" w:lastRow="0" w:firstColumn="0" w:lastColumn="0" w:oddVBand="0" w:evenVBand="0" w:oddHBand="1" w:evenHBand="0" w:firstRowFirstColumn="0" w:firstRowLastColumn="0" w:lastRowFirstColumn="0" w:lastRowLastColumn="0"/>
-            </w:pPr>
-          </w:p>
-        </w:tc>
-        <w:tc>
-          <w:tcPr>
-            <w:tcW w:w="991" w:type="dxa"/>
-          </w:tcPr>
-          <w:p>
-            <w:pPr>
-              <w:cnfStyle w:val="000000100000" w:firstRow="0" w:lastRow="0" w:firstColumn="0" w:lastColumn="0" w:oddVBand="0" w:evenVBand="0" w:oddHBand="1" w:evenHBand="0" w:firstRowFirstColumn="0" w:firstRowLastColumn="0" w:lastRowFirstColumn="0" w:lastRowLastColumn="0"/>
-            </w:pPr>
-            <w:r>
-              <w:t>0,5h</w:t>
-            </w:r>
-          </w:p>
-        </w:tc>
-        <w:tc>
-          <w:tcPr>
-            <w:tcW w:w="993" w:type="dxa"/>
-          </w:tcPr>
-          <w:p>
-            <w:pPr>
-              <w:cnfStyle w:val="000000100000" w:firstRow="0" w:lastRow="0" w:firstColumn="0" w:lastColumn="0" w:oddVBand="0" w:evenVBand="0" w:oddHBand="1" w:evenHBand="0" w:firstRowFirstColumn="0" w:firstRowLastColumn="0" w:lastRowFirstColumn="0" w:lastRowLastColumn="0"/>
-            </w:pPr>
-          </w:p>
-        </w:tc>
-        <w:tc>
-          <w:tcPr>
-            <w:tcW w:w="1061" w:type="dxa"/>
-          </w:tcPr>
-          <w:p>
-            <w:pPr>
-              <w:cnfStyle w:val="000000100000" w:firstRow="0" w:lastRow="0" w:firstColumn="0" w:lastColumn="0" w:oddVBand="0" w:evenVBand="0" w:oddHBand="1" w:evenHBand="0" w:firstRowFirstColumn="0" w:firstRowLastColumn="0" w:lastRowFirstColumn="0" w:lastRowLastColumn="0"/>
-            </w:pPr>
-          </w:p>
-        </w:tc>
-        <w:tc>
-          <w:tcPr>
-            <w:tcW w:w="983" w:type="dxa"/>
-          </w:tcPr>
-          <w:p>
-            <w:pPr>
-              <w:cnfStyle w:val="000000100000" w:firstRow="0" w:lastRow="0" w:firstColumn="0" w:lastColumn="0" w:oddVBand="0" w:evenVBand="0" w:oddHBand="1" w:evenHBand="0" w:firstRowFirstColumn="0" w:firstRowLastColumn="0" w:lastRowFirstColumn="0" w:lastRowLastColumn="0"/>
-            </w:pPr>
-          </w:p>
-        </w:tc>
-        <w:tc>
-          <w:tcPr>
-            <w:tcW w:w="997" w:type="dxa"/>
+            <w:tcW w:w="958" w:type="dxa"/>
+          </w:tcPr>
+          <w:p>
+            <w:pPr>
+              <w:cnfStyle w:val="000000100000" w:firstRow="0" w:lastRow="0" w:firstColumn="0" w:lastColumn="0" w:oddVBand="0" w:evenVBand="0" w:oddHBand="1" w:evenHBand="0" w:firstRowFirstColumn="0" w:firstRowLastColumn="0" w:lastRowFirstColumn="0" w:lastRowLastColumn="0"/>
+            </w:pPr>
+          </w:p>
+        </w:tc>
+        <w:tc>
+          <w:tcPr>
+            <w:tcW w:w="960" w:type="dxa"/>
+          </w:tcPr>
+          <w:p>
+            <w:pPr>
+              <w:cnfStyle w:val="000000100000" w:firstRow="0" w:lastRow="0" w:firstColumn="0" w:lastColumn="0" w:oddVBand="0" w:evenVBand="0" w:oddHBand="1" w:evenHBand="0" w:firstRowFirstColumn="0" w:firstRowLastColumn="0" w:lastRowFirstColumn="0" w:lastRowLastColumn="0"/>
+            </w:pPr>
+          </w:p>
+        </w:tc>
+        <w:tc>
+          <w:tcPr>
+            <w:tcW w:w="962" w:type="dxa"/>
+          </w:tcPr>
+          <w:p>
+            <w:pPr>
+              <w:cnfStyle w:val="000000100000" w:firstRow="0" w:lastRow="0" w:firstColumn="0" w:lastColumn="0" w:oddVBand="0" w:evenVBand="0" w:oddHBand="1" w:evenHBand="0" w:firstRowFirstColumn="0" w:firstRowLastColumn="0" w:lastRowFirstColumn="0" w:lastRowLastColumn="0"/>
+            </w:pPr>
+          </w:p>
+        </w:tc>
+        <w:tc>
+          <w:tcPr>
+            <w:tcW w:w="1028" w:type="dxa"/>
+          </w:tcPr>
+          <w:p>
+            <w:pPr>
+              <w:cnfStyle w:val="000000100000" w:firstRow="0" w:lastRow="0" w:firstColumn="0" w:lastColumn="0" w:oddVBand="0" w:evenVBand="0" w:oddHBand="1" w:evenHBand="0" w:firstRowFirstColumn="0" w:firstRowLastColumn="0" w:lastRowFirstColumn="0" w:lastRowLastColumn="0"/>
+            </w:pPr>
+          </w:p>
+        </w:tc>
+        <w:tc>
+          <w:tcPr>
+            <w:tcW w:w="952" w:type="dxa"/>
+          </w:tcPr>
+          <w:p>
+            <w:pPr>
+              <w:cnfStyle w:val="000000100000" w:firstRow="0" w:lastRow="0" w:firstColumn="0" w:lastColumn="0" w:oddVBand="0" w:evenVBand="0" w:oddHBand="1" w:evenHBand="0" w:firstRowFirstColumn="0" w:firstRowLastColumn="0" w:lastRowFirstColumn="0" w:lastRowLastColumn="0"/>
+            </w:pPr>
+          </w:p>
+        </w:tc>
+        <w:tc>
+          <w:tcPr>
+            <w:tcW w:w="966" w:type="dxa"/>
           </w:tcPr>
           <w:p>
             <w:pPr>
@@ -595,13 +575,10 @@
         </w:tc>
       </w:tr>
       <w:tr>
-        <w:trPr>
-          <w:trHeight w:val="312"/>
-        </w:trPr>
         <w:tc>
           <w:tcPr>
             <w:cnfStyle w:val="001000000000" w:firstRow="0" w:lastRow="0" w:firstColumn="1" w:lastColumn="0" w:oddVBand="0" w:evenVBand="0" w:oddHBand="0" w:evenHBand="0" w:firstRowFirstColumn="0" w:firstRowLastColumn="0" w:lastRowFirstColumn="0" w:lastRowLastColumn="0"/>
-            <w:tcW w:w="2011" w:type="dxa"/>
+            <w:tcW w:w="1948" w:type="dxa"/>
           </w:tcPr>
           <w:p>
             <w:r>
@@ -611,67 +588,67 @@
         </w:tc>
         <w:tc>
           <w:tcPr>
-            <w:tcW w:w="987" w:type="dxa"/>
-          </w:tcPr>
-          <w:p>
-            <w:pPr>
-              <w:cnfStyle w:val="000000000000" w:firstRow="0" w:lastRow="0" w:firstColumn="0" w:lastColumn="0" w:oddVBand="0" w:evenVBand="0" w:oddHBand="0" w:evenHBand="0" w:firstRowFirstColumn="0" w:firstRowLastColumn="0" w:lastRowFirstColumn="0" w:lastRowLastColumn="0"/>
-            </w:pPr>
-          </w:p>
-        </w:tc>
-        <w:tc>
-          <w:tcPr>
-            <w:tcW w:w="989" w:type="dxa"/>
-          </w:tcPr>
-          <w:p>
-            <w:pPr>
-              <w:cnfStyle w:val="000000000000" w:firstRow="0" w:lastRow="0" w:firstColumn="0" w:lastColumn="0" w:oddVBand="0" w:evenVBand="0" w:oddHBand="0" w:evenHBand="0" w:firstRowFirstColumn="0" w:firstRowLastColumn="0" w:lastRowFirstColumn="0" w:lastRowLastColumn="0"/>
-            </w:pPr>
-          </w:p>
-        </w:tc>
-        <w:tc>
-          <w:tcPr>
-            <w:tcW w:w="991" w:type="dxa"/>
-          </w:tcPr>
-          <w:p>
-            <w:pPr>
-              <w:cnfStyle w:val="000000000000" w:firstRow="0" w:lastRow="0" w:firstColumn="0" w:lastColumn="0" w:oddVBand="0" w:evenVBand="0" w:oddHBand="0" w:evenHBand="0" w:firstRowFirstColumn="0" w:firstRowLastColumn="0" w:lastRowFirstColumn="0" w:lastRowLastColumn="0"/>
-            </w:pPr>
-          </w:p>
-        </w:tc>
-        <w:tc>
-          <w:tcPr>
-            <w:tcW w:w="993" w:type="dxa"/>
-          </w:tcPr>
-          <w:p>
-            <w:pPr>
-              <w:cnfStyle w:val="000000000000" w:firstRow="0" w:lastRow="0" w:firstColumn="0" w:lastColumn="0" w:oddVBand="0" w:evenVBand="0" w:oddHBand="0" w:evenHBand="0" w:firstRowFirstColumn="0" w:firstRowLastColumn="0" w:lastRowFirstColumn="0" w:lastRowLastColumn="0"/>
-            </w:pPr>
-          </w:p>
-        </w:tc>
-        <w:tc>
-          <w:tcPr>
-            <w:tcW w:w="1061" w:type="dxa"/>
-          </w:tcPr>
-          <w:p>
-            <w:pPr>
-              <w:cnfStyle w:val="000000000000" w:firstRow="0" w:lastRow="0" w:firstColumn="0" w:lastColumn="0" w:oddVBand="0" w:evenVBand="0" w:oddHBand="0" w:evenHBand="0" w:firstRowFirstColumn="0" w:firstRowLastColumn="0" w:lastRowFirstColumn="0" w:lastRowLastColumn="0"/>
-            </w:pPr>
-          </w:p>
-        </w:tc>
-        <w:tc>
-          <w:tcPr>
-            <w:tcW w:w="983" w:type="dxa"/>
-          </w:tcPr>
-          <w:p>
-            <w:pPr>
-              <w:cnfStyle w:val="000000000000" w:firstRow="0" w:lastRow="0" w:firstColumn="0" w:lastColumn="0" w:oddVBand="0" w:evenVBand="0" w:oddHBand="0" w:evenHBand="0" w:firstRowFirstColumn="0" w:firstRowLastColumn="0" w:lastRowFirstColumn="0" w:lastRowLastColumn="0"/>
-            </w:pPr>
-          </w:p>
-        </w:tc>
-        <w:tc>
-          <w:tcPr>
-            <w:tcW w:w="997" w:type="dxa"/>
+            <w:tcW w:w="956" w:type="dxa"/>
+          </w:tcPr>
+          <w:p>
+            <w:pPr>
+              <w:cnfStyle w:val="000000000000" w:firstRow="0" w:lastRow="0" w:firstColumn="0" w:lastColumn="0" w:oddVBand="0" w:evenVBand="0" w:oddHBand="0" w:evenHBand="0" w:firstRowFirstColumn="0" w:firstRowLastColumn="0" w:lastRowFirstColumn="0" w:lastRowLastColumn="0"/>
+            </w:pPr>
+          </w:p>
+        </w:tc>
+        <w:tc>
+          <w:tcPr>
+            <w:tcW w:w="958" w:type="dxa"/>
+          </w:tcPr>
+          <w:p>
+            <w:pPr>
+              <w:cnfStyle w:val="000000000000" w:firstRow="0" w:lastRow="0" w:firstColumn="0" w:lastColumn="0" w:oddVBand="0" w:evenVBand="0" w:oddHBand="0" w:evenHBand="0" w:firstRowFirstColumn="0" w:firstRowLastColumn="0" w:lastRowFirstColumn="0" w:lastRowLastColumn="0"/>
+            </w:pPr>
+          </w:p>
+        </w:tc>
+        <w:tc>
+          <w:tcPr>
+            <w:tcW w:w="960" w:type="dxa"/>
+          </w:tcPr>
+          <w:p>
+            <w:pPr>
+              <w:cnfStyle w:val="000000000000" w:firstRow="0" w:lastRow="0" w:firstColumn="0" w:lastColumn="0" w:oddVBand="0" w:evenVBand="0" w:oddHBand="0" w:evenHBand="0" w:firstRowFirstColumn="0" w:firstRowLastColumn="0" w:lastRowFirstColumn="0" w:lastRowLastColumn="0"/>
+            </w:pPr>
+          </w:p>
+        </w:tc>
+        <w:tc>
+          <w:tcPr>
+            <w:tcW w:w="962" w:type="dxa"/>
+          </w:tcPr>
+          <w:p>
+            <w:pPr>
+              <w:cnfStyle w:val="000000000000" w:firstRow="0" w:lastRow="0" w:firstColumn="0" w:lastColumn="0" w:oddVBand="0" w:evenVBand="0" w:oddHBand="0" w:evenHBand="0" w:firstRowFirstColumn="0" w:firstRowLastColumn="0" w:lastRowFirstColumn="0" w:lastRowLastColumn="0"/>
+            </w:pPr>
+          </w:p>
+        </w:tc>
+        <w:tc>
+          <w:tcPr>
+            <w:tcW w:w="1028" w:type="dxa"/>
+          </w:tcPr>
+          <w:p>
+            <w:pPr>
+              <w:cnfStyle w:val="000000000000" w:firstRow="0" w:lastRow="0" w:firstColumn="0" w:lastColumn="0" w:oddVBand="0" w:evenVBand="0" w:oddHBand="0" w:evenHBand="0" w:firstRowFirstColumn="0" w:firstRowLastColumn="0" w:lastRowFirstColumn="0" w:lastRowLastColumn="0"/>
+            </w:pPr>
+          </w:p>
+        </w:tc>
+        <w:tc>
+          <w:tcPr>
+            <w:tcW w:w="952" w:type="dxa"/>
+          </w:tcPr>
+          <w:p>
+            <w:pPr>
+              <w:cnfStyle w:val="000000000000" w:firstRow="0" w:lastRow="0" w:firstColumn="0" w:lastColumn="0" w:oddVBand="0" w:evenVBand="0" w:oddHBand="0" w:evenHBand="0" w:firstRowFirstColumn="0" w:firstRowLastColumn="0" w:lastRowFirstColumn="0" w:lastRowLastColumn="0"/>
+            </w:pPr>
+          </w:p>
+        </w:tc>
+        <w:tc>
+          <w:tcPr>
+            <w:tcW w:w="966" w:type="dxa"/>
           </w:tcPr>
           <w:p>
             <w:pPr>
@@ -683,12 +660,11 @@
       <w:tr>
         <w:trPr>
           <w:cnfStyle w:val="000000100000" w:firstRow="0" w:lastRow="0" w:firstColumn="0" w:lastColumn="0" w:oddVBand="0" w:evenVBand="0" w:oddHBand="1" w:evenHBand="0" w:firstRowFirstColumn="0" w:firstRowLastColumn="0" w:lastRowFirstColumn="0" w:lastRowLastColumn="0"/>
-          <w:trHeight w:val="607"/>
         </w:trPr>
         <w:tc>
           <w:tcPr>
             <w:cnfStyle w:val="001000000000" w:firstRow="0" w:lastRow="0" w:firstColumn="1" w:lastColumn="0" w:oddVBand="0" w:evenVBand="0" w:oddHBand="0" w:evenHBand="0" w:firstRowFirstColumn="0" w:firstRowLastColumn="0" w:lastRowFirstColumn="0" w:lastRowLastColumn="0"/>
-            <w:tcW w:w="2011" w:type="dxa"/>
+            <w:tcW w:w="1948" w:type="dxa"/>
           </w:tcPr>
           <w:p>
             <w:r>
@@ -698,67 +674,67 @@
         </w:tc>
         <w:tc>
           <w:tcPr>
-            <w:tcW w:w="987" w:type="dxa"/>
-          </w:tcPr>
-          <w:p>
-            <w:pPr>
-              <w:cnfStyle w:val="000000100000" w:firstRow="0" w:lastRow="0" w:firstColumn="0" w:lastColumn="0" w:oddVBand="0" w:evenVBand="0" w:oddHBand="1" w:evenHBand="0" w:firstRowFirstColumn="0" w:firstRowLastColumn="0" w:lastRowFirstColumn="0" w:lastRowLastColumn="0"/>
-            </w:pPr>
-          </w:p>
-        </w:tc>
-        <w:tc>
-          <w:tcPr>
-            <w:tcW w:w="989" w:type="dxa"/>
-          </w:tcPr>
-          <w:p>
-            <w:pPr>
-              <w:cnfStyle w:val="000000100000" w:firstRow="0" w:lastRow="0" w:firstColumn="0" w:lastColumn="0" w:oddVBand="0" w:evenVBand="0" w:oddHBand="1" w:evenHBand="0" w:firstRowFirstColumn="0" w:firstRowLastColumn="0" w:lastRowFirstColumn="0" w:lastRowLastColumn="0"/>
-            </w:pPr>
-          </w:p>
-        </w:tc>
-        <w:tc>
-          <w:tcPr>
-            <w:tcW w:w="991" w:type="dxa"/>
-          </w:tcPr>
-          <w:p>
-            <w:pPr>
-              <w:cnfStyle w:val="000000100000" w:firstRow="0" w:lastRow="0" w:firstColumn="0" w:lastColumn="0" w:oddVBand="0" w:evenVBand="0" w:oddHBand="1" w:evenHBand="0" w:firstRowFirstColumn="0" w:firstRowLastColumn="0" w:lastRowFirstColumn="0" w:lastRowLastColumn="0"/>
-            </w:pPr>
-          </w:p>
-        </w:tc>
-        <w:tc>
-          <w:tcPr>
-            <w:tcW w:w="993" w:type="dxa"/>
-          </w:tcPr>
-          <w:p>
-            <w:pPr>
-              <w:cnfStyle w:val="000000100000" w:firstRow="0" w:lastRow="0" w:firstColumn="0" w:lastColumn="0" w:oddVBand="0" w:evenVBand="0" w:oddHBand="1" w:evenHBand="0" w:firstRowFirstColumn="0" w:firstRowLastColumn="0" w:lastRowFirstColumn="0" w:lastRowLastColumn="0"/>
-            </w:pPr>
-          </w:p>
-        </w:tc>
-        <w:tc>
-          <w:tcPr>
-            <w:tcW w:w="1061" w:type="dxa"/>
-          </w:tcPr>
-          <w:p>
-            <w:pPr>
-              <w:cnfStyle w:val="000000100000" w:firstRow="0" w:lastRow="0" w:firstColumn="0" w:lastColumn="0" w:oddVBand="0" w:evenVBand="0" w:oddHBand="1" w:evenHBand="0" w:firstRowFirstColumn="0" w:firstRowLastColumn="0" w:lastRowFirstColumn="0" w:lastRowLastColumn="0"/>
-            </w:pPr>
-          </w:p>
-        </w:tc>
-        <w:tc>
-          <w:tcPr>
-            <w:tcW w:w="983" w:type="dxa"/>
-          </w:tcPr>
-          <w:p>
-            <w:pPr>
-              <w:cnfStyle w:val="000000100000" w:firstRow="0" w:lastRow="0" w:firstColumn="0" w:lastColumn="0" w:oddVBand="0" w:evenVBand="0" w:oddHBand="1" w:evenHBand="0" w:firstRowFirstColumn="0" w:firstRowLastColumn="0" w:lastRowFirstColumn="0" w:lastRowLastColumn="0"/>
-            </w:pPr>
-          </w:p>
-        </w:tc>
-        <w:tc>
-          <w:tcPr>
-            <w:tcW w:w="997" w:type="dxa"/>
+            <w:tcW w:w="956" w:type="dxa"/>
+          </w:tcPr>
+          <w:p>
+            <w:pPr>
+              <w:cnfStyle w:val="000000100000" w:firstRow="0" w:lastRow="0" w:firstColumn="0" w:lastColumn="0" w:oddVBand="0" w:evenVBand="0" w:oddHBand="1" w:evenHBand="0" w:firstRowFirstColumn="0" w:firstRowLastColumn="0" w:lastRowFirstColumn="0" w:lastRowLastColumn="0"/>
+            </w:pPr>
+          </w:p>
+        </w:tc>
+        <w:tc>
+          <w:tcPr>
+            <w:tcW w:w="958" w:type="dxa"/>
+          </w:tcPr>
+          <w:p>
+            <w:pPr>
+              <w:cnfStyle w:val="000000100000" w:firstRow="0" w:lastRow="0" w:firstColumn="0" w:lastColumn="0" w:oddVBand="0" w:evenVBand="0" w:oddHBand="1" w:evenHBand="0" w:firstRowFirstColumn="0" w:firstRowLastColumn="0" w:lastRowFirstColumn="0" w:lastRowLastColumn="0"/>
+            </w:pPr>
+          </w:p>
+        </w:tc>
+        <w:tc>
+          <w:tcPr>
+            <w:tcW w:w="960" w:type="dxa"/>
+          </w:tcPr>
+          <w:p>
+            <w:pPr>
+              <w:cnfStyle w:val="000000100000" w:firstRow="0" w:lastRow="0" w:firstColumn="0" w:lastColumn="0" w:oddVBand="0" w:evenVBand="0" w:oddHBand="1" w:evenHBand="0" w:firstRowFirstColumn="0" w:firstRowLastColumn="0" w:lastRowFirstColumn="0" w:lastRowLastColumn="0"/>
+            </w:pPr>
+          </w:p>
+        </w:tc>
+        <w:tc>
+          <w:tcPr>
+            <w:tcW w:w="962" w:type="dxa"/>
+          </w:tcPr>
+          <w:p>
+            <w:pPr>
+              <w:cnfStyle w:val="000000100000" w:firstRow="0" w:lastRow="0" w:firstColumn="0" w:lastColumn="0" w:oddVBand="0" w:evenVBand="0" w:oddHBand="1" w:evenHBand="0" w:firstRowFirstColumn="0" w:firstRowLastColumn="0" w:lastRowFirstColumn="0" w:lastRowLastColumn="0"/>
+            </w:pPr>
+          </w:p>
+        </w:tc>
+        <w:tc>
+          <w:tcPr>
+            <w:tcW w:w="1028" w:type="dxa"/>
+          </w:tcPr>
+          <w:p>
+            <w:pPr>
+              <w:cnfStyle w:val="000000100000" w:firstRow="0" w:lastRow="0" w:firstColumn="0" w:lastColumn="0" w:oddVBand="0" w:evenVBand="0" w:oddHBand="1" w:evenHBand="0" w:firstRowFirstColumn="0" w:firstRowLastColumn="0" w:lastRowFirstColumn="0" w:lastRowLastColumn="0"/>
+            </w:pPr>
+          </w:p>
+        </w:tc>
+        <w:tc>
+          <w:tcPr>
+            <w:tcW w:w="952" w:type="dxa"/>
+          </w:tcPr>
+          <w:p>
+            <w:pPr>
+              <w:cnfStyle w:val="000000100000" w:firstRow="0" w:lastRow="0" w:firstColumn="0" w:lastColumn="0" w:oddVBand="0" w:evenVBand="0" w:oddHBand="1" w:evenHBand="0" w:firstRowFirstColumn="0" w:firstRowLastColumn="0" w:lastRowFirstColumn="0" w:lastRowLastColumn="0"/>
+            </w:pPr>
+          </w:p>
+        </w:tc>
+        <w:tc>
+          <w:tcPr>
+            <w:tcW w:w="966" w:type="dxa"/>
           </w:tcPr>
           <w:p>
             <w:pPr>
@@ -768,92 +744,83 @@
         </w:tc>
       </w:tr>
       <w:tr>
-        <w:trPr>
-          <w:trHeight w:val="312"/>
-        </w:trPr>
         <w:tc>
           <w:tcPr>
             <w:cnfStyle w:val="001000000000" w:firstRow="0" w:lastRow="0" w:firstColumn="1" w:lastColumn="0" w:oddVBand="0" w:evenVBand="0" w:oddHBand="0" w:evenHBand="0" w:firstRowFirstColumn="0" w:firstRowLastColumn="0" w:lastRowFirstColumn="0" w:lastRowLastColumn="0"/>
-            <w:tcW w:w="2011" w:type="dxa"/>
-          </w:tcPr>
-          <w:p>
-            <w:r>
-              <w:t>Búsqueda de información de ayuda al desarrollo</w:t>
-            </w:r>
-          </w:p>
-        </w:tc>
-        <w:tc>
-          <w:tcPr>
-            <w:tcW w:w="987" w:type="dxa"/>
-          </w:tcPr>
-          <w:p>
-            <w:pPr>
-              <w:cnfStyle w:val="000000000000" w:firstRow="0" w:lastRow="0" w:firstColumn="0" w:lastColumn="0" w:oddVBand="0" w:evenVBand="0" w:oddHBand="0" w:evenHBand="0" w:firstRowFirstColumn="0" w:firstRowLastColumn="0" w:lastRowFirstColumn="0" w:lastRowLastColumn="0"/>
-            </w:pPr>
-            <w:r>
-              <w:t>5h</w:t>
-            </w:r>
-          </w:p>
-        </w:tc>
-        <w:tc>
-          <w:tcPr>
-            <w:tcW w:w="989" w:type="dxa"/>
-          </w:tcPr>
-          <w:p>
-            <w:pPr>
-              <w:cnfStyle w:val="000000000000" w:firstRow="0" w:lastRow="0" w:firstColumn="0" w:lastColumn="0" w:oddVBand="0" w:evenVBand="0" w:oddHBand="0" w:evenHBand="0" w:firstRowFirstColumn="0" w:firstRowLastColumn="0" w:lastRowFirstColumn="0" w:lastRowLastColumn="0"/>
-            </w:pPr>
-            <w:r>
-              <w:t>5h</w:t>
-            </w:r>
-          </w:p>
-        </w:tc>
-        <w:tc>
-          <w:tcPr>
-            <w:tcW w:w="991" w:type="dxa"/>
-          </w:tcPr>
-          <w:p>
-            <w:pPr>
-              <w:cnfStyle w:val="000000000000" w:firstRow="0" w:lastRow="0" w:firstColumn="0" w:lastColumn="0" w:oddVBand="0" w:evenVBand="0" w:oddHBand="0" w:evenHBand="0" w:firstRowFirstColumn="0" w:firstRowLastColumn="0" w:lastRowFirstColumn="0" w:lastRowLastColumn="0"/>
-            </w:pPr>
-            <w:r>
-              <w:t>5h</w:t>
-            </w:r>
-          </w:p>
-        </w:tc>
-        <w:tc>
-          <w:tcPr>
-            <w:tcW w:w="993" w:type="dxa"/>
-          </w:tcPr>
-          <w:p>
-            <w:pPr>
-              <w:cnfStyle w:val="000000000000" w:firstRow="0" w:lastRow="0" w:firstColumn="0" w:lastColumn="0" w:oddVBand="0" w:evenVBand="0" w:oddHBand="0" w:evenHBand="0" w:firstRowFirstColumn="0" w:firstRowLastColumn="0" w:lastRowFirstColumn="0" w:lastRowLastColumn="0"/>
-            </w:pPr>
-          </w:p>
-        </w:tc>
-        <w:tc>
-          <w:tcPr>
-            <w:tcW w:w="1061" w:type="dxa"/>
-          </w:tcPr>
-          <w:p>
-            <w:pPr>
-              <w:cnfStyle w:val="000000000000" w:firstRow="0" w:lastRow="0" w:firstColumn="0" w:lastColumn="0" w:oddVBand="0" w:evenVBand="0" w:oddHBand="0" w:evenHBand="0" w:firstRowFirstColumn="0" w:firstRowLastColumn="0" w:lastRowFirstColumn="0" w:lastRowLastColumn="0"/>
-            </w:pPr>
-          </w:p>
-        </w:tc>
-        <w:tc>
-          <w:tcPr>
-            <w:tcW w:w="983" w:type="dxa"/>
-          </w:tcPr>
-          <w:p>
-            <w:pPr>
-              <w:cnfStyle w:val="000000000000" w:firstRow="0" w:lastRow="0" w:firstColumn="0" w:lastColumn="0" w:oddVBand="0" w:evenVBand="0" w:oddHBand="0" w:evenHBand="0" w:firstRowFirstColumn="0" w:firstRowLastColumn="0" w:lastRowFirstColumn="0" w:lastRowLastColumn="0"/>
-            </w:pPr>
-          </w:p>
-        </w:tc>
-        <w:tc>
-          <w:tcPr>
-            <w:tcW w:w="997" w:type="dxa"/>
+            <w:tcW w:w="1948" w:type="dxa"/>
+          </w:tcPr>
+          <w:p>
+            <w:r>
+              <w:t>Manual de usuario</w:t>
+            </w:r>
+          </w:p>
+        </w:tc>
+        <w:tc>
+          <w:tcPr>
+            <w:tcW w:w="956" w:type="dxa"/>
+          </w:tcPr>
+          <w:p>
+            <w:pPr>
+              <w:cnfStyle w:val="000000000000" w:firstRow="0" w:lastRow="0" w:firstColumn="0" w:lastColumn="0" w:oddVBand="0" w:evenVBand="0" w:oddHBand="0" w:evenHBand="0" w:firstRowFirstColumn="0" w:firstRowLastColumn="0" w:lastRowFirstColumn="0" w:lastRowLastColumn="0"/>
+            </w:pPr>
+          </w:p>
+        </w:tc>
+        <w:tc>
+          <w:tcPr>
+            <w:tcW w:w="958" w:type="dxa"/>
+          </w:tcPr>
+          <w:p>
+            <w:pPr>
+              <w:cnfStyle w:val="000000000000" w:firstRow="0" w:lastRow="0" w:firstColumn="0" w:lastColumn="0" w:oddVBand="0" w:evenVBand="0" w:oddHBand="0" w:evenHBand="0" w:firstRowFirstColumn="0" w:firstRowLastColumn="0" w:lastRowFirstColumn="0" w:lastRowLastColumn="0"/>
+            </w:pPr>
+            <w:r>
+              <w:t>3h</w:t>
+            </w:r>
+          </w:p>
+        </w:tc>
+        <w:tc>
+          <w:tcPr>
+            <w:tcW w:w="960" w:type="dxa"/>
+          </w:tcPr>
+          <w:p>
+            <w:pPr>
+              <w:cnfStyle w:val="000000000000" w:firstRow="0" w:lastRow="0" w:firstColumn="0" w:lastColumn="0" w:oddVBand="0" w:evenVBand="0" w:oddHBand="0" w:evenHBand="0" w:firstRowFirstColumn="0" w:firstRowLastColumn="0" w:lastRowFirstColumn="0" w:lastRowLastColumn="0"/>
+            </w:pPr>
+          </w:p>
+        </w:tc>
+        <w:tc>
+          <w:tcPr>
+            <w:tcW w:w="962" w:type="dxa"/>
+          </w:tcPr>
+          <w:p>
+            <w:pPr>
+              <w:cnfStyle w:val="000000000000" w:firstRow="0" w:lastRow="0" w:firstColumn="0" w:lastColumn="0" w:oddVBand="0" w:evenVBand="0" w:oddHBand="0" w:evenHBand="0" w:firstRowFirstColumn="0" w:firstRowLastColumn="0" w:lastRowFirstColumn="0" w:lastRowLastColumn="0"/>
+            </w:pPr>
+          </w:p>
+        </w:tc>
+        <w:tc>
+          <w:tcPr>
+            <w:tcW w:w="1028" w:type="dxa"/>
+          </w:tcPr>
+          <w:p>
+            <w:pPr>
+              <w:cnfStyle w:val="000000000000" w:firstRow="0" w:lastRow="0" w:firstColumn="0" w:lastColumn="0" w:oddVBand="0" w:evenVBand="0" w:oddHBand="0" w:evenHBand="0" w:firstRowFirstColumn="0" w:firstRowLastColumn="0" w:lastRowFirstColumn="0" w:lastRowLastColumn="0"/>
+            </w:pPr>
+          </w:p>
+        </w:tc>
+        <w:tc>
+          <w:tcPr>
+            <w:tcW w:w="952" w:type="dxa"/>
+          </w:tcPr>
+          <w:p>
+            <w:pPr>
+              <w:cnfStyle w:val="000000000000" w:firstRow="0" w:lastRow="0" w:firstColumn="0" w:lastColumn="0" w:oddVBand="0" w:evenVBand="0" w:oddHBand="0" w:evenHBand="0" w:firstRowFirstColumn="0" w:firstRowLastColumn="0" w:lastRowFirstColumn="0" w:lastRowLastColumn="0"/>
+            </w:pPr>
+          </w:p>
+        </w:tc>
+        <w:tc>
+          <w:tcPr>
+            <w:tcW w:w="966" w:type="dxa"/>
           </w:tcPr>
           <w:p>
             <w:pPr>
@@ -865,12 +832,11 @@
       <w:tr>
         <w:trPr>
           <w:cnfStyle w:val="000000100000" w:firstRow="0" w:lastRow="0" w:firstColumn="0" w:lastColumn="0" w:oddVBand="0" w:evenVBand="0" w:oddHBand="1" w:evenHBand="0" w:firstRowFirstColumn="0" w:firstRowLastColumn="0" w:lastRowFirstColumn="0" w:lastRowLastColumn="0"/>
-          <w:trHeight w:val="295"/>
         </w:trPr>
         <w:tc>
           <w:tcPr>
             <w:cnfStyle w:val="001000000000" w:firstRow="0" w:lastRow="0" w:firstColumn="1" w:lastColumn="0" w:oddVBand="0" w:evenVBand="0" w:oddHBand="0" w:evenHBand="0" w:firstRowFirstColumn="0" w:firstRowLastColumn="0" w:lastRowFirstColumn="0" w:lastRowLastColumn="0"/>
-            <w:tcW w:w="2011" w:type="dxa"/>
+            <w:tcW w:w="1948" w:type="dxa"/>
           </w:tcPr>
           <w:p>
             <w:r>
@@ -880,7 +846,7 @@
         </w:tc>
         <w:tc>
           <w:tcPr>
-            <w:tcW w:w="987" w:type="dxa"/>
+            <w:tcW w:w="956" w:type="dxa"/>
           </w:tcPr>
           <w:p>
             <w:pPr>
@@ -893,57 +859,57 @@
         </w:tc>
         <w:tc>
           <w:tcPr>
-            <w:tcW w:w="989" w:type="dxa"/>
-          </w:tcPr>
-          <w:p>
-            <w:pPr>
-              <w:cnfStyle w:val="000000100000" w:firstRow="0" w:lastRow="0" w:firstColumn="0" w:lastColumn="0" w:oddVBand="0" w:evenVBand="0" w:oddHBand="1" w:evenHBand="0" w:firstRowFirstColumn="0" w:firstRowLastColumn="0" w:lastRowFirstColumn="0" w:lastRowLastColumn="0"/>
-            </w:pPr>
-          </w:p>
-        </w:tc>
-        <w:tc>
-          <w:tcPr>
-            <w:tcW w:w="991" w:type="dxa"/>
-          </w:tcPr>
-          <w:p>
-            <w:pPr>
-              <w:cnfStyle w:val="000000100000" w:firstRow="0" w:lastRow="0" w:firstColumn="0" w:lastColumn="0" w:oddVBand="0" w:evenVBand="0" w:oddHBand="1" w:evenHBand="0" w:firstRowFirstColumn="0" w:firstRowLastColumn="0" w:lastRowFirstColumn="0" w:lastRowLastColumn="0"/>
-            </w:pPr>
-          </w:p>
-        </w:tc>
-        <w:tc>
-          <w:tcPr>
-            <w:tcW w:w="993" w:type="dxa"/>
-          </w:tcPr>
-          <w:p>
-            <w:pPr>
-              <w:cnfStyle w:val="000000100000" w:firstRow="0" w:lastRow="0" w:firstColumn="0" w:lastColumn="0" w:oddVBand="0" w:evenVBand="0" w:oddHBand="1" w:evenHBand="0" w:firstRowFirstColumn="0" w:firstRowLastColumn="0" w:lastRowFirstColumn="0" w:lastRowLastColumn="0"/>
-            </w:pPr>
-          </w:p>
-        </w:tc>
-        <w:tc>
-          <w:tcPr>
-            <w:tcW w:w="1061" w:type="dxa"/>
-          </w:tcPr>
-          <w:p>
-            <w:pPr>
-              <w:cnfStyle w:val="000000100000" w:firstRow="0" w:lastRow="0" w:firstColumn="0" w:lastColumn="0" w:oddVBand="0" w:evenVBand="0" w:oddHBand="1" w:evenHBand="0" w:firstRowFirstColumn="0" w:firstRowLastColumn="0" w:lastRowFirstColumn="0" w:lastRowLastColumn="0"/>
-            </w:pPr>
-          </w:p>
-        </w:tc>
-        <w:tc>
-          <w:tcPr>
-            <w:tcW w:w="983" w:type="dxa"/>
-          </w:tcPr>
-          <w:p>
-            <w:pPr>
-              <w:cnfStyle w:val="000000100000" w:firstRow="0" w:lastRow="0" w:firstColumn="0" w:lastColumn="0" w:oddVBand="0" w:evenVBand="0" w:oddHBand="1" w:evenHBand="0" w:firstRowFirstColumn="0" w:firstRowLastColumn="0" w:lastRowFirstColumn="0" w:lastRowLastColumn="0"/>
-            </w:pPr>
-          </w:p>
-        </w:tc>
-        <w:tc>
-          <w:tcPr>
-            <w:tcW w:w="997" w:type="dxa"/>
+            <w:tcW w:w="958" w:type="dxa"/>
+          </w:tcPr>
+          <w:p>
+            <w:pPr>
+              <w:cnfStyle w:val="000000100000" w:firstRow="0" w:lastRow="0" w:firstColumn="0" w:lastColumn="0" w:oddVBand="0" w:evenVBand="0" w:oddHBand="1" w:evenHBand="0" w:firstRowFirstColumn="0" w:firstRowLastColumn="0" w:lastRowFirstColumn="0" w:lastRowLastColumn="0"/>
+            </w:pPr>
+          </w:p>
+        </w:tc>
+        <w:tc>
+          <w:tcPr>
+            <w:tcW w:w="960" w:type="dxa"/>
+          </w:tcPr>
+          <w:p>
+            <w:pPr>
+              <w:cnfStyle w:val="000000100000" w:firstRow="0" w:lastRow="0" w:firstColumn="0" w:lastColumn="0" w:oddVBand="0" w:evenVBand="0" w:oddHBand="1" w:evenHBand="0" w:firstRowFirstColumn="0" w:firstRowLastColumn="0" w:lastRowFirstColumn="0" w:lastRowLastColumn="0"/>
+            </w:pPr>
+          </w:p>
+        </w:tc>
+        <w:tc>
+          <w:tcPr>
+            <w:tcW w:w="962" w:type="dxa"/>
+          </w:tcPr>
+          <w:p>
+            <w:pPr>
+              <w:cnfStyle w:val="000000100000" w:firstRow="0" w:lastRow="0" w:firstColumn="0" w:lastColumn="0" w:oddVBand="0" w:evenVBand="0" w:oddHBand="1" w:evenHBand="0" w:firstRowFirstColumn="0" w:firstRowLastColumn="0" w:lastRowFirstColumn="0" w:lastRowLastColumn="0"/>
+            </w:pPr>
+          </w:p>
+        </w:tc>
+        <w:tc>
+          <w:tcPr>
+            <w:tcW w:w="1028" w:type="dxa"/>
+          </w:tcPr>
+          <w:p>
+            <w:pPr>
+              <w:cnfStyle w:val="000000100000" w:firstRow="0" w:lastRow="0" w:firstColumn="0" w:lastColumn="0" w:oddVBand="0" w:evenVBand="0" w:oddHBand="1" w:evenHBand="0" w:firstRowFirstColumn="0" w:firstRowLastColumn="0" w:lastRowFirstColumn="0" w:lastRowLastColumn="0"/>
+            </w:pPr>
+          </w:p>
+        </w:tc>
+        <w:tc>
+          <w:tcPr>
+            <w:tcW w:w="952" w:type="dxa"/>
+          </w:tcPr>
+          <w:p>
+            <w:pPr>
+              <w:cnfStyle w:val="000000100000" w:firstRow="0" w:lastRow="0" w:firstColumn="0" w:lastColumn="0" w:oddVBand="0" w:evenVBand="0" w:oddHBand="1" w:evenHBand="0" w:firstRowFirstColumn="0" w:firstRowLastColumn="0" w:lastRowFirstColumn="0" w:lastRowLastColumn="0"/>
+            </w:pPr>
+          </w:p>
+        </w:tc>
+        <w:tc>
+          <w:tcPr>
+            <w:tcW w:w="966" w:type="dxa"/>
           </w:tcPr>
           <w:p>
             <w:pPr>
@@ -953,26 +919,20 @@
         </w:tc>
       </w:tr>
       <w:tr>
-        <w:trPr>
-          <w:trHeight w:val="937"/>
-        </w:trPr>
         <w:tc>
           <w:tcPr>
             <w:cnfStyle w:val="001000000000" w:firstRow="0" w:lastRow="0" w:firstColumn="1" w:lastColumn="0" w:oddVBand="0" w:evenVBand="0" w:oddHBand="0" w:evenHBand="0" w:firstRowFirstColumn="0" w:firstRowLastColumn="0" w:lastRowFirstColumn="0" w:lastRowLastColumn="0"/>
-            <w:tcW w:w="2011" w:type="dxa"/>
-          </w:tcPr>
-          <w:p>
-            <w:r>
-              <w:t xml:space="preserve">Búsqueda </w:t>
-            </w:r>
-            <w:r>
-              <w:t>información e imágenes</w:t>
-            </w:r>
-          </w:p>
-        </w:tc>
-        <w:tc>
-          <w:tcPr>
-            <w:tcW w:w="987" w:type="dxa"/>
+            <w:tcW w:w="1948" w:type="dxa"/>
+          </w:tcPr>
+          <w:p>
+            <w:r>
+              <w:t>Búsqueda imágenes</w:t>
+            </w:r>
+          </w:p>
+        </w:tc>
+        <w:tc>
+          <w:tcPr>
+            <w:tcW w:w="956" w:type="dxa"/>
           </w:tcPr>
           <w:p>
             <w:pPr>
@@ -985,7 +945,7 @@
         </w:tc>
         <w:tc>
           <w:tcPr>
-            <w:tcW w:w="989" w:type="dxa"/>
+            <w:tcW w:w="958" w:type="dxa"/>
           </w:tcPr>
           <w:p>
             <w:pPr>
@@ -998,50 +958,47 @@
         </w:tc>
         <w:tc>
           <w:tcPr>
-            <w:tcW w:w="991" w:type="dxa"/>
-          </w:tcPr>
-          <w:p>
-            <w:pPr>
-              <w:cnfStyle w:val="000000000000" w:firstRow="0" w:lastRow="0" w:firstColumn="0" w:lastColumn="0" w:oddVBand="0" w:evenVBand="0" w:oddHBand="0" w:evenHBand="0" w:firstRowFirstColumn="0" w:firstRowLastColumn="0" w:lastRowFirstColumn="0" w:lastRowLastColumn="0"/>
-            </w:pPr>
-            <w:r>
-              <w:t>3h</w:t>
-            </w:r>
-          </w:p>
-        </w:tc>
-        <w:tc>
-          <w:tcPr>
-            <w:tcW w:w="993" w:type="dxa"/>
-          </w:tcPr>
-          <w:p>
-            <w:pPr>
-              <w:cnfStyle w:val="000000000000" w:firstRow="0" w:lastRow="0" w:firstColumn="0" w:lastColumn="0" w:oddVBand="0" w:evenVBand="0" w:oddHBand="0" w:evenHBand="0" w:firstRowFirstColumn="0" w:firstRowLastColumn="0" w:lastRowFirstColumn="0" w:lastRowLastColumn="0"/>
-            </w:pPr>
-          </w:p>
-        </w:tc>
-        <w:tc>
-          <w:tcPr>
-            <w:tcW w:w="1061" w:type="dxa"/>
-          </w:tcPr>
-          <w:p>
-            <w:pPr>
-              <w:cnfStyle w:val="000000000000" w:firstRow="0" w:lastRow="0" w:firstColumn="0" w:lastColumn="0" w:oddVBand="0" w:evenVBand="0" w:oddHBand="0" w:evenHBand="0" w:firstRowFirstColumn="0" w:firstRowLastColumn="0" w:lastRowFirstColumn="0" w:lastRowLastColumn="0"/>
-            </w:pPr>
-          </w:p>
-        </w:tc>
-        <w:tc>
-          <w:tcPr>
-            <w:tcW w:w="983" w:type="dxa"/>
-          </w:tcPr>
-          <w:p>
-            <w:pPr>
-              <w:cnfStyle w:val="000000000000" w:firstRow="0" w:lastRow="0" w:firstColumn="0" w:lastColumn="0" w:oddVBand="0" w:evenVBand="0" w:oddHBand="0" w:evenHBand="0" w:firstRowFirstColumn="0" w:firstRowLastColumn="0" w:lastRowFirstColumn="0" w:lastRowLastColumn="0"/>
-            </w:pPr>
-          </w:p>
-        </w:tc>
-        <w:tc>
-          <w:tcPr>
-            <w:tcW w:w="997" w:type="dxa"/>
+            <w:tcW w:w="960" w:type="dxa"/>
+          </w:tcPr>
+          <w:p>
+            <w:pPr>
+              <w:cnfStyle w:val="000000000000" w:firstRow="0" w:lastRow="0" w:firstColumn="0" w:lastColumn="0" w:oddVBand="0" w:evenVBand="0" w:oddHBand="0" w:evenHBand="0" w:firstRowFirstColumn="0" w:firstRowLastColumn="0" w:lastRowFirstColumn="0" w:lastRowLastColumn="0"/>
+            </w:pPr>
+          </w:p>
+        </w:tc>
+        <w:tc>
+          <w:tcPr>
+            <w:tcW w:w="962" w:type="dxa"/>
+          </w:tcPr>
+          <w:p>
+            <w:pPr>
+              <w:cnfStyle w:val="000000000000" w:firstRow="0" w:lastRow="0" w:firstColumn="0" w:lastColumn="0" w:oddVBand="0" w:evenVBand="0" w:oddHBand="0" w:evenHBand="0" w:firstRowFirstColumn="0" w:firstRowLastColumn="0" w:lastRowFirstColumn="0" w:lastRowLastColumn="0"/>
+            </w:pPr>
+          </w:p>
+        </w:tc>
+        <w:tc>
+          <w:tcPr>
+            <w:tcW w:w="1028" w:type="dxa"/>
+          </w:tcPr>
+          <w:p>
+            <w:pPr>
+              <w:cnfStyle w:val="000000000000" w:firstRow="0" w:lastRow="0" w:firstColumn="0" w:lastColumn="0" w:oddVBand="0" w:evenVBand="0" w:oddHBand="0" w:evenHBand="0" w:firstRowFirstColumn="0" w:firstRowLastColumn="0" w:lastRowFirstColumn="0" w:lastRowLastColumn="0"/>
+            </w:pPr>
+          </w:p>
+        </w:tc>
+        <w:tc>
+          <w:tcPr>
+            <w:tcW w:w="952" w:type="dxa"/>
+          </w:tcPr>
+          <w:p>
+            <w:pPr>
+              <w:cnfStyle w:val="000000000000" w:firstRow="0" w:lastRow="0" w:firstColumn="0" w:lastColumn="0" w:oddVBand="0" w:evenVBand="0" w:oddHBand="0" w:evenHBand="0" w:firstRowFirstColumn="0" w:firstRowLastColumn="0" w:lastRowFirstColumn="0" w:lastRowLastColumn="0"/>
+            </w:pPr>
+          </w:p>
+        </w:tc>
+        <w:tc>
+          <w:tcPr>
+            <w:tcW w:w="966" w:type="dxa"/>
           </w:tcPr>
           <w:p>
             <w:pPr>
@@ -1053,12 +1010,11 @@
       <w:tr>
         <w:trPr>
           <w:cnfStyle w:val="000000100000" w:firstRow="0" w:lastRow="0" w:firstColumn="0" w:lastColumn="0" w:oddVBand="0" w:evenVBand="0" w:oddHBand="1" w:evenHBand="0" w:firstRowFirstColumn="0" w:firstRowLastColumn="0" w:lastRowFirstColumn="0" w:lastRowLastColumn="0"/>
-          <w:trHeight w:val="295"/>
         </w:trPr>
         <w:tc>
           <w:tcPr>
             <w:cnfStyle w:val="001000000000" w:firstRow="0" w:lastRow="0" w:firstColumn="1" w:lastColumn="0" w:oddVBand="0" w:evenVBand="0" w:oddHBand="0" w:evenHBand="0" w:firstRowFirstColumn="0" w:firstRowLastColumn="0" w:lastRowFirstColumn="0" w:lastRowLastColumn="0"/>
-            <w:tcW w:w="2011" w:type="dxa"/>
+            <w:tcW w:w="1948" w:type="dxa"/>
           </w:tcPr>
           <w:p>
             <w:r>
@@ -1068,7 +1024,7 @@
         </w:tc>
         <w:tc>
           <w:tcPr>
-            <w:tcW w:w="987" w:type="dxa"/>
+            <w:tcW w:w="956" w:type="dxa"/>
           </w:tcPr>
           <w:p>
             <w:pPr>
@@ -1081,7 +1037,7 @@
         </w:tc>
         <w:tc>
           <w:tcPr>
-            <w:tcW w:w="989" w:type="dxa"/>
+            <w:tcW w:w="958" w:type="dxa"/>
           </w:tcPr>
           <w:p>
             <w:pPr>
@@ -1094,47 +1050,47 @@
         </w:tc>
         <w:tc>
           <w:tcPr>
-            <w:tcW w:w="991" w:type="dxa"/>
-          </w:tcPr>
-          <w:p>
-            <w:pPr>
-              <w:cnfStyle w:val="000000100000" w:firstRow="0" w:lastRow="0" w:firstColumn="0" w:lastColumn="0" w:oddVBand="0" w:evenVBand="0" w:oddHBand="1" w:evenHBand="0" w:firstRowFirstColumn="0" w:firstRowLastColumn="0" w:lastRowFirstColumn="0" w:lastRowLastColumn="0"/>
-            </w:pPr>
-          </w:p>
-        </w:tc>
-        <w:tc>
-          <w:tcPr>
-            <w:tcW w:w="993" w:type="dxa"/>
-          </w:tcPr>
-          <w:p>
-            <w:pPr>
-              <w:cnfStyle w:val="000000100000" w:firstRow="0" w:lastRow="0" w:firstColumn="0" w:lastColumn="0" w:oddVBand="0" w:evenVBand="0" w:oddHBand="1" w:evenHBand="0" w:firstRowFirstColumn="0" w:firstRowLastColumn="0" w:lastRowFirstColumn="0" w:lastRowLastColumn="0"/>
-            </w:pPr>
-          </w:p>
-        </w:tc>
-        <w:tc>
-          <w:tcPr>
-            <w:tcW w:w="1061" w:type="dxa"/>
-          </w:tcPr>
-          <w:p>
-            <w:pPr>
-              <w:cnfStyle w:val="000000100000" w:firstRow="0" w:lastRow="0" w:firstColumn="0" w:lastColumn="0" w:oddVBand="0" w:evenVBand="0" w:oddHBand="1" w:evenHBand="0" w:firstRowFirstColumn="0" w:firstRowLastColumn="0" w:lastRowFirstColumn="0" w:lastRowLastColumn="0"/>
-            </w:pPr>
-          </w:p>
-        </w:tc>
-        <w:tc>
-          <w:tcPr>
-            <w:tcW w:w="983" w:type="dxa"/>
-          </w:tcPr>
-          <w:p>
-            <w:pPr>
-              <w:cnfStyle w:val="000000100000" w:firstRow="0" w:lastRow="0" w:firstColumn="0" w:lastColumn="0" w:oddVBand="0" w:evenVBand="0" w:oddHBand="1" w:evenHBand="0" w:firstRowFirstColumn="0" w:firstRowLastColumn="0" w:lastRowFirstColumn="0" w:lastRowLastColumn="0"/>
-            </w:pPr>
-          </w:p>
-        </w:tc>
-        <w:tc>
-          <w:tcPr>
-            <w:tcW w:w="997" w:type="dxa"/>
+            <w:tcW w:w="960" w:type="dxa"/>
+          </w:tcPr>
+          <w:p>
+            <w:pPr>
+              <w:cnfStyle w:val="000000100000" w:firstRow="0" w:lastRow="0" w:firstColumn="0" w:lastColumn="0" w:oddVBand="0" w:evenVBand="0" w:oddHBand="1" w:evenHBand="0" w:firstRowFirstColumn="0" w:firstRowLastColumn="0" w:lastRowFirstColumn="0" w:lastRowLastColumn="0"/>
+            </w:pPr>
+          </w:p>
+        </w:tc>
+        <w:tc>
+          <w:tcPr>
+            <w:tcW w:w="962" w:type="dxa"/>
+          </w:tcPr>
+          <w:p>
+            <w:pPr>
+              <w:cnfStyle w:val="000000100000" w:firstRow="0" w:lastRow="0" w:firstColumn="0" w:lastColumn="0" w:oddVBand="0" w:evenVBand="0" w:oddHBand="1" w:evenHBand="0" w:firstRowFirstColumn="0" w:firstRowLastColumn="0" w:lastRowFirstColumn="0" w:lastRowLastColumn="0"/>
+            </w:pPr>
+          </w:p>
+        </w:tc>
+        <w:tc>
+          <w:tcPr>
+            <w:tcW w:w="1028" w:type="dxa"/>
+          </w:tcPr>
+          <w:p>
+            <w:pPr>
+              <w:cnfStyle w:val="000000100000" w:firstRow="0" w:lastRow="0" w:firstColumn="0" w:lastColumn="0" w:oddVBand="0" w:evenVBand="0" w:oddHBand="1" w:evenHBand="0" w:firstRowFirstColumn="0" w:firstRowLastColumn="0" w:lastRowFirstColumn="0" w:lastRowLastColumn="0"/>
+            </w:pPr>
+          </w:p>
+        </w:tc>
+        <w:tc>
+          <w:tcPr>
+            <w:tcW w:w="952" w:type="dxa"/>
+          </w:tcPr>
+          <w:p>
+            <w:pPr>
+              <w:cnfStyle w:val="000000100000" w:firstRow="0" w:lastRow="0" w:firstColumn="0" w:lastColumn="0" w:oddVBand="0" w:evenVBand="0" w:oddHBand="1" w:evenHBand="0" w:firstRowFirstColumn="0" w:firstRowLastColumn="0" w:lastRowFirstColumn="0" w:lastRowLastColumn="0"/>
+            </w:pPr>
+          </w:p>
+        </w:tc>
+        <w:tc>
+          <w:tcPr>
+            <w:tcW w:w="966" w:type="dxa"/>
           </w:tcPr>
           <w:p>
             <w:pPr>
@@ -1144,13 +1100,10 @@
         </w:tc>
       </w:tr>
       <w:tr>
-        <w:trPr>
-          <w:trHeight w:val="937"/>
-        </w:trPr>
         <w:tc>
           <w:tcPr>
             <w:cnfStyle w:val="001000000000" w:firstRow="0" w:lastRow="0" w:firstColumn="1" w:lastColumn="0" w:oddVBand="0" w:evenVBand="0" w:oddHBand="0" w:evenHBand="0" w:firstRowFirstColumn="0" w:firstRowLastColumn="0" w:lastRowFirstColumn="0" w:lastRowLastColumn="0"/>
-            <w:tcW w:w="2011" w:type="dxa"/>
+            <w:tcW w:w="1948" w:type="dxa"/>
           </w:tcPr>
           <w:p>
             <w:r>
@@ -1160,7 +1113,7 @@
         </w:tc>
         <w:tc>
           <w:tcPr>
-            <w:tcW w:w="987" w:type="dxa"/>
+            <w:tcW w:w="956" w:type="dxa"/>
           </w:tcPr>
           <w:p>
             <w:pPr>
@@ -1173,7 +1126,7 @@
         </w:tc>
         <w:tc>
           <w:tcPr>
-            <w:tcW w:w="989" w:type="dxa"/>
+            <w:tcW w:w="958" w:type="dxa"/>
           </w:tcPr>
           <w:p>
             <w:pPr>
@@ -1186,50 +1139,47 @@
         </w:tc>
         <w:tc>
           <w:tcPr>
-            <w:tcW w:w="991" w:type="dxa"/>
-          </w:tcPr>
-          <w:p>
-            <w:pPr>
-              <w:cnfStyle w:val="000000000000" w:firstRow="0" w:lastRow="0" w:firstColumn="0" w:lastColumn="0" w:oddVBand="0" w:evenVBand="0" w:oddHBand="0" w:evenHBand="0" w:firstRowFirstColumn="0" w:firstRowLastColumn="0" w:lastRowFirstColumn="0" w:lastRowLastColumn="0"/>
-            </w:pPr>
-            <w:r>
-              <w:t>0,5h</w:t>
-            </w:r>
-          </w:p>
-        </w:tc>
-        <w:tc>
-          <w:tcPr>
-            <w:tcW w:w="993" w:type="dxa"/>
-          </w:tcPr>
-          <w:p>
-            <w:pPr>
-              <w:cnfStyle w:val="000000000000" w:firstRow="0" w:lastRow="0" w:firstColumn="0" w:lastColumn="0" w:oddVBand="0" w:evenVBand="0" w:oddHBand="0" w:evenHBand="0" w:firstRowFirstColumn="0" w:firstRowLastColumn="0" w:lastRowFirstColumn="0" w:lastRowLastColumn="0"/>
-            </w:pPr>
-          </w:p>
-        </w:tc>
-        <w:tc>
-          <w:tcPr>
-            <w:tcW w:w="1061" w:type="dxa"/>
-          </w:tcPr>
-          <w:p>
-            <w:pPr>
-              <w:cnfStyle w:val="000000000000" w:firstRow="0" w:lastRow="0" w:firstColumn="0" w:lastColumn="0" w:oddVBand="0" w:evenVBand="0" w:oddHBand="0" w:evenHBand="0" w:firstRowFirstColumn="0" w:firstRowLastColumn="0" w:lastRowFirstColumn="0" w:lastRowLastColumn="0"/>
-            </w:pPr>
-          </w:p>
-        </w:tc>
-        <w:tc>
-          <w:tcPr>
-            <w:tcW w:w="983" w:type="dxa"/>
-          </w:tcPr>
-          <w:p>
-            <w:pPr>
-              <w:cnfStyle w:val="000000000000" w:firstRow="0" w:lastRow="0" w:firstColumn="0" w:lastColumn="0" w:oddVBand="0" w:evenVBand="0" w:oddHBand="0" w:evenHBand="0" w:firstRowFirstColumn="0" w:firstRowLastColumn="0" w:lastRowFirstColumn="0" w:lastRowLastColumn="0"/>
-            </w:pPr>
-          </w:p>
-        </w:tc>
-        <w:tc>
-          <w:tcPr>
-            <w:tcW w:w="997" w:type="dxa"/>
+            <w:tcW w:w="960" w:type="dxa"/>
+          </w:tcPr>
+          <w:p>
+            <w:pPr>
+              <w:cnfStyle w:val="000000000000" w:firstRow="0" w:lastRow="0" w:firstColumn="0" w:lastColumn="0" w:oddVBand="0" w:evenVBand="0" w:oddHBand="0" w:evenHBand="0" w:firstRowFirstColumn="0" w:firstRowLastColumn="0" w:lastRowFirstColumn="0" w:lastRowLastColumn="0"/>
+            </w:pPr>
+          </w:p>
+        </w:tc>
+        <w:tc>
+          <w:tcPr>
+            <w:tcW w:w="962" w:type="dxa"/>
+          </w:tcPr>
+          <w:p>
+            <w:pPr>
+              <w:cnfStyle w:val="000000000000" w:firstRow="0" w:lastRow="0" w:firstColumn="0" w:lastColumn="0" w:oddVBand="0" w:evenVBand="0" w:oddHBand="0" w:evenHBand="0" w:firstRowFirstColumn="0" w:firstRowLastColumn="0" w:lastRowFirstColumn="0" w:lastRowLastColumn="0"/>
+            </w:pPr>
+          </w:p>
+        </w:tc>
+        <w:tc>
+          <w:tcPr>
+            <w:tcW w:w="1028" w:type="dxa"/>
+          </w:tcPr>
+          <w:p>
+            <w:pPr>
+              <w:cnfStyle w:val="000000000000" w:firstRow="0" w:lastRow="0" w:firstColumn="0" w:lastColumn="0" w:oddVBand="0" w:evenVBand="0" w:oddHBand="0" w:evenHBand="0" w:firstRowFirstColumn="0" w:firstRowLastColumn="0" w:lastRowFirstColumn="0" w:lastRowLastColumn="0"/>
+            </w:pPr>
+          </w:p>
+        </w:tc>
+        <w:tc>
+          <w:tcPr>
+            <w:tcW w:w="952" w:type="dxa"/>
+          </w:tcPr>
+          <w:p>
+            <w:pPr>
+              <w:cnfStyle w:val="000000000000" w:firstRow="0" w:lastRow="0" w:firstColumn="0" w:lastColumn="0" w:oddVBand="0" w:evenVBand="0" w:oddHBand="0" w:evenHBand="0" w:firstRowFirstColumn="0" w:firstRowLastColumn="0" w:lastRowFirstColumn="0" w:lastRowLastColumn="0"/>
+            </w:pPr>
+          </w:p>
+        </w:tc>
+        <w:tc>
+          <w:tcPr>
+            <w:tcW w:w="966" w:type="dxa"/>
           </w:tcPr>
           <w:p>
             <w:pPr>
@@ -1241,12 +1191,11 @@
       <w:tr>
         <w:trPr>
           <w:cnfStyle w:val="000000100000" w:firstRow="0" w:lastRow="0" w:firstColumn="0" w:lastColumn="0" w:oddVBand="0" w:evenVBand="0" w:oddHBand="1" w:evenHBand="0" w:firstRowFirstColumn="0" w:firstRowLastColumn="0" w:lastRowFirstColumn="0" w:lastRowLastColumn="0"/>
-          <w:trHeight w:val="607"/>
         </w:trPr>
         <w:tc>
           <w:tcPr>
             <w:cnfStyle w:val="001000000000" w:firstRow="0" w:lastRow="0" w:firstColumn="1" w:lastColumn="0" w:oddVBand="0" w:evenVBand="0" w:oddHBand="0" w:evenHBand="0" w:firstRowFirstColumn="0" w:firstRowLastColumn="0" w:lastRowFirstColumn="0" w:lastRowLastColumn="0"/>
-            <w:tcW w:w="2011" w:type="dxa"/>
+            <w:tcW w:w="1948" w:type="dxa"/>
           </w:tcPr>
           <w:p>
             <w:r>
@@ -1256,7 +1205,7 @@
         </w:tc>
         <w:tc>
           <w:tcPr>
-            <w:tcW w:w="987" w:type="dxa"/>
+            <w:tcW w:w="956" w:type="dxa"/>
           </w:tcPr>
           <w:p>
             <w:pPr>
@@ -1269,7 +1218,7 @@
         </w:tc>
         <w:tc>
           <w:tcPr>
-            <w:tcW w:w="989" w:type="dxa"/>
+            <w:tcW w:w="958" w:type="dxa"/>
           </w:tcPr>
           <w:p>
             <w:pPr>
@@ -1282,47 +1231,47 @@
         </w:tc>
         <w:tc>
           <w:tcPr>
-            <w:tcW w:w="991" w:type="dxa"/>
-          </w:tcPr>
-          <w:p>
-            <w:pPr>
-              <w:cnfStyle w:val="000000100000" w:firstRow="0" w:lastRow="0" w:firstColumn="0" w:lastColumn="0" w:oddVBand="0" w:evenVBand="0" w:oddHBand="1" w:evenHBand="0" w:firstRowFirstColumn="0" w:firstRowLastColumn="0" w:lastRowFirstColumn="0" w:lastRowLastColumn="0"/>
-            </w:pPr>
-          </w:p>
-        </w:tc>
-        <w:tc>
-          <w:tcPr>
-            <w:tcW w:w="993" w:type="dxa"/>
-          </w:tcPr>
-          <w:p>
-            <w:pPr>
-              <w:cnfStyle w:val="000000100000" w:firstRow="0" w:lastRow="0" w:firstColumn="0" w:lastColumn="0" w:oddVBand="0" w:evenVBand="0" w:oddHBand="1" w:evenHBand="0" w:firstRowFirstColumn="0" w:firstRowLastColumn="0" w:lastRowFirstColumn="0" w:lastRowLastColumn="0"/>
-            </w:pPr>
-          </w:p>
-        </w:tc>
-        <w:tc>
-          <w:tcPr>
-            <w:tcW w:w="1061" w:type="dxa"/>
-          </w:tcPr>
-          <w:p>
-            <w:pPr>
-              <w:cnfStyle w:val="000000100000" w:firstRow="0" w:lastRow="0" w:firstColumn="0" w:lastColumn="0" w:oddVBand="0" w:evenVBand="0" w:oddHBand="1" w:evenHBand="0" w:firstRowFirstColumn="0" w:firstRowLastColumn="0" w:lastRowFirstColumn="0" w:lastRowLastColumn="0"/>
-            </w:pPr>
-          </w:p>
-        </w:tc>
-        <w:tc>
-          <w:tcPr>
-            <w:tcW w:w="983" w:type="dxa"/>
-          </w:tcPr>
-          <w:p>
-            <w:pPr>
-              <w:cnfStyle w:val="000000100000" w:firstRow="0" w:lastRow="0" w:firstColumn="0" w:lastColumn="0" w:oddVBand="0" w:evenVBand="0" w:oddHBand="1" w:evenHBand="0" w:firstRowFirstColumn="0" w:firstRowLastColumn="0" w:lastRowFirstColumn="0" w:lastRowLastColumn="0"/>
-            </w:pPr>
-          </w:p>
-        </w:tc>
-        <w:tc>
-          <w:tcPr>
-            <w:tcW w:w="997" w:type="dxa"/>
+            <w:tcW w:w="960" w:type="dxa"/>
+          </w:tcPr>
+          <w:p>
+            <w:pPr>
+              <w:cnfStyle w:val="000000100000" w:firstRow="0" w:lastRow="0" w:firstColumn="0" w:lastColumn="0" w:oddVBand="0" w:evenVBand="0" w:oddHBand="1" w:evenHBand="0" w:firstRowFirstColumn="0" w:firstRowLastColumn="0" w:lastRowFirstColumn="0" w:lastRowLastColumn="0"/>
+            </w:pPr>
+          </w:p>
+        </w:tc>
+        <w:tc>
+          <w:tcPr>
+            <w:tcW w:w="962" w:type="dxa"/>
+          </w:tcPr>
+          <w:p>
+            <w:pPr>
+              <w:cnfStyle w:val="000000100000" w:firstRow="0" w:lastRow="0" w:firstColumn="0" w:lastColumn="0" w:oddVBand="0" w:evenVBand="0" w:oddHBand="1" w:evenHBand="0" w:firstRowFirstColumn="0" w:firstRowLastColumn="0" w:lastRowFirstColumn="0" w:lastRowLastColumn="0"/>
+            </w:pPr>
+          </w:p>
+        </w:tc>
+        <w:tc>
+          <w:tcPr>
+            <w:tcW w:w="1028" w:type="dxa"/>
+          </w:tcPr>
+          <w:p>
+            <w:pPr>
+              <w:cnfStyle w:val="000000100000" w:firstRow="0" w:lastRow="0" w:firstColumn="0" w:lastColumn="0" w:oddVBand="0" w:evenVBand="0" w:oddHBand="1" w:evenHBand="0" w:firstRowFirstColumn="0" w:firstRowLastColumn="0" w:lastRowFirstColumn="0" w:lastRowLastColumn="0"/>
+            </w:pPr>
+          </w:p>
+        </w:tc>
+        <w:tc>
+          <w:tcPr>
+            <w:tcW w:w="952" w:type="dxa"/>
+          </w:tcPr>
+          <w:p>
+            <w:pPr>
+              <w:cnfStyle w:val="000000100000" w:firstRow="0" w:lastRow="0" w:firstColumn="0" w:lastColumn="0" w:oddVBand="0" w:evenVBand="0" w:oddHBand="1" w:evenHBand="0" w:firstRowFirstColumn="0" w:firstRowLastColumn="0" w:lastRowFirstColumn="0" w:lastRowLastColumn="0"/>
+            </w:pPr>
+          </w:p>
+        </w:tc>
+        <w:tc>
+          <w:tcPr>
+            <w:tcW w:w="966" w:type="dxa"/>
           </w:tcPr>
           <w:p>
             <w:pPr>
@@ -1332,13 +1281,10 @@
         </w:tc>
       </w:tr>
       <w:tr>
-        <w:trPr>
-          <w:trHeight w:val="624"/>
-        </w:trPr>
         <w:tc>
           <w:tcPr>
             <w:cnfStyle w:val="001000000000" w:firstRow="0" w:lastRow="0" w:firstColumn="1" w:lastColumn="0" w:oddVBand="0" w:evenVBand="0" w:oddHBand="0" w:evenHBand="0" w:firstRowFirstColumn="0" w:firstRowLastColumn="0" w:lastRowFirstColumn="0" w:lastRowLastColumn="0"/>
-            <w:tcW w:w="2011" w:type="dxa"/>
+            <w:tcW w:w="1948" w:type="dxa"/>
           </w:tcPr>
           <w:p>
             <w:r>
@@ -1348,7 +1294,7 @@
         </w:tc>
         <w:tc>
           <w:tcPr>
-            <w:tcW w:w="987" w:type="dxa"/>
+            <w:tcW w:w="956" w:type="dxa"/>
           </w:tcPr>
           <w:p>
             <w:pPr>
@@ -1361,57 +1307,57 @@
         </w:tc>
         <w:tc>
           <w:tcPr>
-            <w:tcW w:w="989" w:type="dxa"/>
-          </w:tcPr>
-          <w:p>
-            <w:pPr>
-              <w:cnfStyle w:val="000000000000" w:firstRow="0" w:lastRow="0" w:firstColumn="0" w:lastColumn="0" w:oddVBand="0" w:evenVBand="0" w:oddHBand="0" w:evenHBand="0" w:firstRowFirstColumn="0" w:firstRowLastColumn="0" w:lastRowFirstColumn="0" w:lastRowLastColumn="0"/>
-            </w:pPr>
-          </w:p>
-        </w:tc>
-        <w:tc>
-          <w:tcPr>
-            <w:tcW w:w="991" w:type="dxa"/>
-          </w:tcPr>
-          <w:p>
-            <w:pPr>
-              <w:cnfStyle w:val="000000000000" w:firstRow="0" w:lastRow="0" w:firstColumn="0" w:lastColumn="0" w:oddVBand="0" w:evenVBand="0" w:oddHBand="0" w:evenHBand="0" w:firstRowFirstColumn="0" w:firstRowLastColumn="0" w:lastRowFirstColumn="0" w:lastRowLastColumn="0"/>
-            </w:pPr>
-          </w:p>
-        </w:tc>
-        <w:tc>
-          <w:tcPr>
-            <w:tcW w:w="993" w:type="dxa"/>
-          </w:tcPr>
-          <w:p>
-            <w:pPr>
-              <w:cnfStyle w:val="000000000000" w:firstRow="0" w:lastRow="0" w:firstColumn="0" w:lastColumn="0" w:oddVBand="0" w:evenVBand="0" w:oddHBand="0" w:evenHBand="0" w:firstRowFirstColumn="0" w:firstRowLastColumn="0" w:lastRowFirstColumn="0" w:lastRowLastColumn="0"/>
-            </w:pPr>
-          </w:p>
-        </w:tc>
-        <w:tc>
-          <w:tcPr>
-            <w:tcW w:w="1061" w:type="dxa"/>
-          </w:tcPr>
-          <w:p>
-            <w:pPr>
-              <w:cnfStyle w:val="000000000000" w:firstRow="0" w:lastRow="0" w:firstColumn="0" w:lastColumn="0" w:oddVBand="0" w:evenVBand="0" w:oddHBand="0" w:evenHBand="0" w:firstRowFirstColumn="0" w:firstRowLastColumn="0" w:lastRowFirstColumn="0" w:lastRowLastColumn="0"/>
-            </w:pPr>
-          </w:p>
-        </w:tc>
-        <w:tc>
-          <w:tcPr>
-            <w:tcW w:w="983" w:type="dxa"/>
-          </w:tcPr>
-          <w:p>
-            <w:pPr>
-              <w:cnfStyle w:val="000000000000" w:firstRow="0" w:lastRow="0" w:firstColumn="0" w:lastColumn="0" w:oddVBand="0" w:evenVBand="0" w:oddHBand="0" w:evenHBand="0" w:firstRowFirstColumn="0" w:firstRowLastColumn="0" w:lastRowFirstColumn="0" w:lastRowLastColumn="0"/>
-            </w:pPr>
-          </w:p>
-        </w:tc>
-        <w:tc>
-          <w:tcPr>
-            <w:tcW w:w="997" w:type="dxa"/>
+            <w:tcW w:w="958" w:type="dxa"/>
+          </w:tcPr>
+          <w:p>
+            <w:pPr>
+              <w:cnfStyle w:val="000000000000" w:firstRow="0" w:lastRow="0" w:firstColumn="0" w:lastColumn="0" w:oddVBand="0" w:evenVBand="0" w:oddHBand="0" w:evenHBand="0" w:firstRowFirstColumn="0" w:firstRowLastColumn="0" w:lastRowFirstColumn="0" w:lastRowLastColumn="0"/>
+            </w:pPr>
+          </w:p>
+        </w:tc>
+        <w:tc>
+          <w:tcPr>
+            <w:tcW w:w="960" w:type="dxa"/>
+          </w:tcPr>
+          <w:p>
+            <w:pPr>
+              <w:cnfStyle w:val="000000000000" w:firstRow="0" w:lastRow="0" w:firstColumn="0" w:lastColumn="0" w:oddVBand="0" w:evenVBand="0" w:oddHBand="0" w:evenHBand="0" w:firstRowFirstColumn="0" w:firstRowLastColumn="0" w:lastRowFirstColumn="0" w:lastRowLastColumn="0"/>
+            </w:pPr>
+          </w:p>
+        </w:tc>
+        <w:tc>
+          <w:tcPr>
+            <w:tcW w:w="962" w:type="dxa"/>
+          </w:tcPr>
+          <w:p>
+            <w:pPr>
+              <w:cnfStyle w:val="000000000000" w:firstRow="0" w:lastRow="0" w:firstColumn="0" w:lastColumn="0" w:oddVBand="0" w:evenVBand="0" w:oddHBand="0" w:evenHBand="0" w:firstRowFirstColumn="0" w:firstRowLastColumn="0" w:lastRowFirstColumn="0" w:lastRowLastColumn="0"/>
+            </w:pPr>
+          </w:p>
+        </w:tc>
+        <w:tc>
+          <w:tcPr>
+            <w:tcW w:w="1028" w:type="dxa"/>
+          </w:tcPr>
+          <w:p>
+            <w:pPr>
+              <w:cnfStyle w:val="000000000000" w:firstRow="0" w:lastRow="0" w:firstColumn="0" w:lastColumn="0" w:oddVBand="0" w:evenVBand="0" w:oddHBand="0" w:evenHBand="0" w:firstRowFirstColumn="0" w:firstRowLastColumn="0" w:lastRowFirstColumn="0" w:lastRowLastColumn="0"/>
+            </w:pPr>
+          </w:p>
+        </w:tc>
+        <w:tc>
+          <w:tcPr>
+            <w:tcW w:w="952" w:type="dxa"/>
+          </w:tcPr>
+          <w:p>
+            <w:pPr>
+              <w:cnfStyle w:val="000000000000" w:firstRow="0" w:lastRow="0" w:firstColumn="0" w:lastColumn="0" w:oddVBand="0" w:evenVBand="0" w:oddHBand="0" w:evenHBand="0" w:firstRowFirstColumn="0" w:firstRowLastColumn="0" w:lastRowFirstColumn="0" w:lastRowLastColumn="0"/>
+            </w:pPr>
+          </w:p>
+        </w:tc>
+        <w:tc>
+          <w:tcPr>
+            <w:tcW w:w="966" w:type="dxa"/>
           </w:tcPr>
           <w:p>
             <w:pPr>
@@ -1423,12 +1369,11 @@
       <w:tr>
         <w:trPr>
           <w:cnfStyle w:val="000000100000" w:firstRow="0" w:lastRow="0" w:firstColumn="0" w:lastColumn="0" w:oddVBand="0" w:evenVBand="0" w:oddHBand="1" w:evenHBand="0" w:firstRowFirstColumn="0" w:firstRowLastColumn="0" w:lastRowFirstColumn="0" w:lastRowLastColumn="0"/>
-          <w:trHeight w:val="295"/>
         </w:trPr>
         <w:tc>
           <w:tcPr>
             <w:cnfStyle w:val="001000000000" w:firstRow="0" w:lastRow="0" w:firstColumn="1" w:lastColumn="0" w:oddVBand="0" w:evenVBand="0" w:oddHBand="0" w:evenHBand="0" w:firstRowFirstColumn="0" w:firstRowLastColumn="0" w:lastRowFirstColumn="0" w:lastRowLastColumn="0"/>
-            <w:tcW w:w="2011" w:type="dxa"/>
+            <w:tcW w:w="1948" w:type="dxa"/>
           </w:tcPr>
           <w:p>
             <w:r>
@@ -1438,7 +1383,7 @@
         </w:tc>
         <w:tc>
           <w:tcPr>
-            <w:tcW w:w="987" w:type="dxa"/>
+            <w:tcW w:w="956" w:type="dxa"/>
           </w:tcPr>
           <w:p>
             <w:pPr>
@@ -1451,7 +1396,7 @@
         </w:tc>
         <w:tc>
           <w:tcPr>
-            <w:tcW w:w="989" w:type="dxa"/>
+            <w:tcW w:w="958" w:type="dxa"/>
           </w:tcPr>
           <w:p>
             <w:pPr>
@@ -1464,55 +1409,47 @@
         </w:tc>
         <w:tc>
           <w:tcPr>
-            <w:tcW w:w="991" w:type="dxa"/>
-          </w:tcPr>
-          <w:p>
-            <w:pPr>
-              <w:cnfStyle w:val="000000100000" w:firstRow="0" w:lastRow="0" w:firstColumn="0" w:lastColumn="0" w:oddVBand="0" w:evenVBand="0" w:oddHBand="1" w:evenHBand="0" w:firstRowFirstColumn="0" w:firstRowLastColumn="0" w:lastRowFirstColumn="0" w:lastRowLastColumn="0"/>
-            </w:pPr>
-            <w:r>
-              <w:t>11</w:t>
-            </w:r>
-            <w:bookmarkStart w:id="0" w:name="_GoBack"/>
-            <w:bookmarkEnd w:id="0"/>
-            <w:r>
-              <w:t>h</w:t>
-            </w:r>
-          </w:p>
-        </w:tc>
-        <w:tc>
-          <w:tcPr>
-            <w:tcW w:w="993" w:type="dxa"/>
-          </w:tcPr>
-          <w:p>
-            <w:pPr>
-              <w:cnfStyle w:val="000000100000" w:firstRow="0" w:lastRow="0" w:firstColumn="0" w:lastColumn="0" w:oddVBand="0" w:evenVBand="0" w:oddHBand="1" w:evenHBand="0" w:firstRowFirstColumn="0" w:firstRowLastColumn="0" w:lastRowFirstColumn="0" w:lastRowLastColumn="0"/>
-            </w:pPr>
-          </w:p>
-        </w:tc>
-        <w:tc>
-          <w:tcPr>
-            <w:tcW w:w="1061" w:type="dxa"/>
-          </w:tcPr>
-          <w:p>
-            <w:pPr>
-              <w:cnfStyle w:val="000000100000" w:firstRow="0" w:lastRow="0" w:firstColumn="0" w:lastColumn="0" w:oddVBand="0" w:evenVBand="0" w:oddHBand="1" w:evenHBand="0" w:firstRowFirstColumn="0" w:firstRowLastColumn="0" w:lastRowFirstColumn="0" w:lastRowLastColumn="0"/>
-            </w:pPr>
-          </w:p>
-        </w:tc>
-        <w:tc>
-          <w:tcPr>
-            <w:tcW w:w="983" w:type="dxa"/>
-          </w:tcPr>
-          <w:p>
-            <w:pPr>
-              <w:cnfStyle w:val="000000100000" w:firstRow="0" w:lastRow="0" w:firstColumn="0" w:lastColumn="0" w:oddVBand="0" w:evenVBand="0" w:oddHBand="1" w:evenHBand="0" w:firstRowFirstColumn="0" w:firstRowLastColumn="0" w:lastRowFirstColumn="0" w:lastRowLastColumn="0"/>
-            </w:pPr>
-          </w:p>
-        </w:tc>
-        <w:tc>
-          <w:tcPr>
-            <w:tcW w:w="997" w:type="dxa"/>
+            <w:tcW w:w="960" w:type="dxa"/>
+          </w:tcPr>
+          <w:p>
+            <w:pPr>
+              <w:cnfStyle w:val="000000100000" w:firstRow="0" w:lastRow="0" w:firstColumn="0" w:lastColumn="0" w:oddVBand="0" w:evenVBand="0" w:oddHBand="1" w:evenHBand="0" w:firstRowFirstColumn="0" w:firstRowLastColumn="0" w:lastRowFirstColumn="0" w:lastRowLastColumn="0"/>
+            </w:pPr>
+          </w:p>
+        </w:tc>
+        <w:tc>
+          <w:tcPr>
+            <w:tcW w:w="962" w:type="dxa"/>
+          </w:tcPr>
+          <w:p>
+            <w:pPr>
+              <w:cnfStyle w:val="000000100000" w:firstRow="0" w:lastRow="0" w:firstColumn="0" w:lastColumn="0" w:oddVBand="0" w:evenVBand="0" w:oddHBand="1" w:evenHBand="0" w:firstRowFirstColumn="0" w:firstRowLastColumn="0" w:lastRowFirstColumn="0" w:lastRowLastColumn="0"/>
+            </w:pPr>
+          </w:p>
+        </w:tc>
+        <w:tc>
+          <w:tcPr>
+            <w:tcW w:w="1028" w:type="dxa"/>
+          </w:tcPr>
+          <w:p>
+            <w:pPr>
+              <w:cnfStyle w:val="000000100000" w:firstRow="0" w:lastRow="0" w:firstColumn="0" w:lastColumn="0" w:oddVBand="0" w:evenVBand="0" w:oddHBand="1" w:evenHBand="0" w:firstRowFirstColumn="0" w:firstRowLastColumn="0" w:lastRowFirstColumn="0" w:lastRowLastColumn="0"/>
+            </w:pPr>
+          </w:p>
+        </w:tc>
+        <w:tc>
+          <w:tcPr>
+            <w:tcW w:w="952" w:type="dxa"/>
+          </w:tcPr>
+          <w:p>
+            <w:pPr>
+              <w:cnfStyle w:val="000000100000" w:firstRow="0" w:lastRow="0" w:firstColumn="0" w:lastColumn="0" w:oddVBand="0" w:evenVBand="0" w:oddHBand="1" w:evenHBand="0" w:firstRowFirstColumn="0" w:firstRowLastColumn="0" w:lastRowFirstColumn="0" w:lastRowLastColumn="0"/>
+            </w:pPr>
+          </w:p>
+        </w:tc>
+        <w:tc>
+          <w:tcPr>
+            <w:tcW w:w="966" w:type="dxa"/>
           </w:tcPr>
           <w:p>
             <w:pPr>

</xml_diff>